<commit_message>
added architecture diagrams for both
</commit_message>
<xml_diff>
--- a/A1_A0125531R_A0133267H.docx
+++ b/A1_A0125531R_A0133267H.docx
@@ -1,6 +1,6 @@
 
 <file path=word/document.xml><?xml version="1.0" encoding="utf-8"?>
-<w:document xmlns:wpc="http://schemas.microsoft.com/office/word/2010/wordprocessingCanvas" xmlns:mc="http://schemas.openxmlformats.org/markup-compatibility/2006" xmlns:o="urn:schemas-microsoft-com:office:office" xmlns:r="http://schemas.openxmlformats.org/officeDocument/2006/relationships" xmlns:m="http://schemas.openxmlformats.org/officeDocument/2006/math" xmlns:v="urn:schemas-microsoft-com:vml" xmlns:wp14="http://schemas.microsoft.com/office/word/2010/wordprocessingDrawing" xmlns:wp="http://schemas.openxmlformats.org/drawingml/2006/wordprocessingDrawing" xmlns:w10="urn:schemas-microsoft-com:office:word" xmlns:w="http://schemas.openxmlformats.org/wordprocessingml/2006/main" xmlns:w14="http://schemas.microsoft.com/office/word/2010/wordml" xmlns:wpg="http://schemas.microsoft.com/office/word/2010/wordprocessingGroup" xmlns:wpi="http://schemas.microsoft.com/office/word/2010/wordprocessingInk" xmlns:wne="http://schemas.microsoft.com/office/word/2006/wordml" xmlns:wps="http://schemas.microsoft.com/office/word/2010/wordprocessingShape" mc:Ignorable="w14 wp14">
+<w:document xmlns:wpc="http://schemas.microsoft.com/office/word/2010/wordprocessingCanvas" xmlns:mc="http://schemas.openxmlformats.org/markup-compatibility/2006" xmlns:o="urn:schemas-microsoft-com:office:office" xmlns:r="http://schemas.openxmlformats.org/officeDocument/2006/relationships" xmlns:m="http://schemas.openxmlformats.org/officeDocument/2006/math" xmlns:v="urn:schemas-microsoft-com:vml" xmlns:wp14="http://schemas.microsoft.com/office/word/2010/wordprocessingDrawing" xmlns:wp="http://schemas.openxmlformats.org/drawingml/2006/wordprocessingDrawing" xmlns:w10="urn:schemas-microsoft-com:office:word" xmlns:w="http://schemas.openxmlformats.org/wordprocessingml/2006/main" xmlns:w14="http://schemas.microsoft.com/office/word/2010/wordml" xmlns:w15="http://schemas.microsoft.com/office/word/2012/wordml" xmlns:wpg="http://schemas.microsoft.com/office/word/2010/wordprocessingGroup" xmlns:wpi="http://schemas.microsoft.com/office/word/2010/wordprocessingInk" xmlns:wne="http://schemas.microsoft.com/office/word/2006/wordml" xmlns:wps="http://schemas.microsoft.com/office/word/2010/wordprocessingShape" mc:Ignorable="w14 w15 wp14">
   <w:body>
     <w:p>
       <w:pPr>
@@ -85,7 +85,7 @@
         </w:rPr>
         <w:t xml:space="preserve">Code Repository URL: </w:t>
       </w:r>
-      <w:hyperlink r:id="rId6" w:history="1">
+      <w:hyperlink r:id="rId5" w:history="1">
         <w:r>
           <w:rPr>
             <w:rStyle w:val="Hyperlink"/>
@@ -365,7 +365,21 @@
         <w:rPr>
           <w:rFonts w:ascii="Times New Roman" w:hAnsi="Times New Roman" w:cs="Times New Roman"/>
         </w:rPr>
-        <w:t>KWIC provides a search mechanism for information in a list of lines. Given a list of lines and a list of ``words to ignore'', KWIC system should generate a KWIC (Key Word In Context) index of the input lines. In a KWIC-index, a line is listed once for each keyword that occurs in the line. The keyword cannot be in "words to ign</w:t>
+        <w:t xml:space="preserve">KWIC provides a search mechanism for information in a list of lines. Given a list of lines and a list of ``words to ignore'', KWIC system should generate a KWIC (Key Word </w:t>
+      </w:r>
+      <w:proofErr w:type="gramStart"/>
+      <w:r>
+        <w:rPr>
+          <w:rFonts w:ascii="Times New Roman" w:hAnsi="Times New Roman" w:cs="Times New Roman"/>
+        </w:rPr>
+        <w:t>In</w:t>
+      </w:r>
+      <w:proofErr w:type="gramEnd"/>
+      <w:r>
+        <w:rPr>
+          <w:rFonts w:ascii="Times New Roman" w:hAnsi="Times New Roman" w:cs="Times New Roman"/>
+        </w:rPr>
+        <w:t xml:space="preserve"> Context) index of the input lines. In a KWIC-index, a line is listed once for each keyword that occurs in the line. The keyword cannot be in "words to ign</w:t>
       </w:r>
       <w:r>
         <w:rPr>
@@ -533,8 +547,84 @@
           <w:sz w:val="24"/>
           <w:szCs w:val="24"/>
         </w:rPr>
+        <w:lastRenderedPageBreak/>
         <w:t>Abstract Data Type</w:t>
       </w:r>
+      <w:r>
+        <w:rPr>
+          <w:noProof/>
+          <w:lang w:eastAsia="en-SG"/>
+        </w:rPr>
+        <w:t xml:space="preserve"> </w:t>
+      </w:r>
+      <w:r>
+        <w:rPr>
+          <w:noProof/>
+          <w:lang w:eastAsia="en-SG"/>
+        </w:rPr>
+        <w:drawing>
+          <wp:inline distT="0" distB="0" distL="0" distR="0" wp14:anchorId="69A20500" wp14:editId="382A0A0D">
+            <wp:extent cx="4676775" cy="3933825"/>
+            <wp:effectExtent l="0" t="0" r="9525" b="9525"/>
+            <wp:docPr id="2" name="Picture 2"/>
+            <wp:cNvGraphicFramePr>
+              <a:graphicFrameLocks xmlns:a="http://schemas.openxmlformats.org/drawingml/2006/main" noChangeAspect="1"/>
+            </wp:cNvGraphicFramePr>
+            <a:graphic xmlns:a="http://schemas.openxmlformats.org/drawingml/2006/main">
+              <a:graphicData uri="http://schemas.openxmlformats.org/drawingml/2006/picture">
+                <pic:pic xmlns:pic="http://schemas.openxmlformats.org/drawingml/2006/picture">
+                  <pic:nvPicPr>
+                    <pic:cNvPr id="1" name=""/>
+                    <pic:cNvPicPr/>
+                  </pic:nvPicPr>
+                  <pic:blipFill>
+                    <a:blip r:embed="rId6"/>
+                    <a:stretch>
+                      <a:fillRect/>
+                    </a:stretch>
+                  </pic:blipFill>
+                  <pic:spPr>
+                    <a:xfrm>
+                      <a:off x="0" y="0"/>
+                      <a:ext cx="4676775" cy="3933825"/>
+                    </a:xfrm>
+                    <a:prstGeom prst="rect">
+                      <a:avLst/>
+                    </a:prstGeom>
+                  </pic:spPr>
+                </pic:pic>
+              </a:graphicData>
+            </a:graphic>
+          </wp:inline>
+        </w:drawing>
+      </w:r>
+    </w:p>
+    <w:p>
+      <w:pPr>
+        <w:rPr>
+          <w:rFonts w:ascii="Times New Roman" w:hAnsi="Times New Roman" w:cs="Times New Roman"/>
+          <w:sz w:val="24"/>
+          <w:szCs w:val="24"/>
+        </w:rPr>
+      </w:pPr>
+    </w:p>
+    <w:p>
+      <w:pPr>
+        <w:rPr>
+          <w:rFonts w:ascii="Times New Roman" w:hAnsi="Times New Roman" w:cs="Times New Roman"/>
+          <w:sz w:val="24"/>
+          <w:szCs w:val="24"/>
+        </w:rPr>
+      </w:pPr>
+    </w:p>
+    <w:p>
+      <w:pPr>
+        <w:rPr>
+          <w:rFonts w:ascii="Times New Roman" w:hAnsi="Times New Roman" w:cs="Times New Roman"/>
+          <w:sz w:val="24"/>
+          <w:szCs w:val="24"/>
+        </w:rPr>
+      </w:pPr>
     </w:p>
     <w:p>
       <w:pPr>
@@ -561,6 +651,58 @@
         </w:rPr>
         <w:t>Pipes and Filters</w:t>
       </w:r>
+    </w:p>
+    <w:p>
+      <w:pPr>
+        <w:rPr>
+          <w:rFonts w:ascii="Times New Roman" w:hAnsi="Times New Roman" w:cs="Times New Roman"/>
+          <w:sz w:val="24"/>
+          <w:szCs w:val="24"/>
+        </w:rPr>
+      </w:pPr>
+      <w:r>
+        <w:rPr>
+          <w:noProof/>
+          <w:lang w:eastAsia="en-SG"/>
+        </w:rPr>
+        <w:drawing>
+          <wp:inline distT="0" distB="0" distL="0" distR="0" wp14:anchorId="3D0A6D3C" wp14:editId="460092B2">
+            <wp:extent cx="4607609" cy="2124075"/>
+            <wp:effectExtent l="0" t="0" r="2540" b="0"/>
+            <wp:docPr id="1" name="Picture 1"/>
+            <wp:cNvGraphicFramePr>
+              <a:graphicFrameLocks xmlns:a="http://schemas.openxmlformats.org/drawingml/2006/main" noChangeAspect="1"/>
+            </wp:cNvGraphicFramePr>
+            <a:graphic xmlns:a="http://schemas.openxmlformats.org/drawingml/2006/main">
+              <a:graphicData uri="http://schemas.openxmlformats.org/drawingml/2006/picture">
+                <pic:pic xmlns:pic="http://schemas.openxmlformats.org/drawingml/2006/picture">
+                  <pic:nvPicPr>
+                    <pic:cNvPr id="1" name=""/>
+                    <pic:cNvPicPr/>
+                  </pic:nvPicPr>
+                  <pic:blipFill>
+                    <a:blip r:embed="rId7"/>
+                    <a:stretch>
+                      <a:fillRect/>
+                    </a:stretch>
+                  </pic:blipFill>
+                  <pic:spPr>
+                    <a:xfrm>
+                      <a:off x="0" y="0"/>
+                      <a:ext cx="4609865" cy="2125115"/>
+                    </a:xfrm>
+                    <a:prstGeom prst="rect">
+                      <a:avLst/>
+                    </a:prstGeom>
+                  </pic:spPr>
+                </pic:pic>
+              </a:graphicData>
+            </a:graphic>
+          </wp:inline>
+        </w:drawing>
+      </w:r>
+      <w:bookmarkStart w:id="0" w:name="_GoBack"/>
+      <w:bookmarkEnd w:id="0"/>
     </w:p>
     <w:p>
       <w:pPr>
@@ -1337,16 +1479,6 @@
         </w:rPr>
         <w:t>output will be show in the command line</w:t>
       </w:r>
-      <w:r>
-        <w:rPr>
-          <w:rFonts w:ascii="Times New Roman" w:hAnsi="Times New Roman" w:cs="Times New Roman"/>
-          <w:sz w:val="24"/>
-          <w:szCs w:val="24"/>
-        </w:rPr>
-        <w:t xml:space="preserve"> and it will be save in “output.txt”</w:t>
-      </w:r>
-      <w:bookmarkStart w:id="0" w:name="_GoBack"/>
-      <w:bookmarkEnd w:id="0"/>
     </w:p>
     <w:p>
       <w:pPr>
@@ -1387,7 +1519,7 @@
 </file>
 
 <file path=word/numbering.xml><?xml version="1.0" encoding="utf-8"?>
-<w:numbering xmlns:wpc="http://schemas.microsoft.com/office/word/2010/wordprocessingCanvas" xmlns:mc="http://schemas.openxmlformats.org/markup-compatibility/2006" xmlns:o="urn:schemas-microsoft-com:office:office" xmlns:r="http://schemas.openxmlformats.org/officeDocument/2006/relationships" xmlns:m="http://schemas.openxmlformats.org/officeDocument/2006/math" xmlns:v="urn:schemas-microsoft-com:vml" xmlns:wp14="http://schemas.microsoft.com/office/word/2010/wordprocessingDrawing" xmlns:wp="http://schemas.openxmlformats.org/drawingml/2006/wordprocessingDrawing" xmlns:w10="urn:schemas-microsoft-com:office:word" xmlns:w="http://schemas.openxmlformats.org/wordprocessingml/2006/main" xmlns:w14="http://schemas.microsoft.com/office/word/2010/wordml" xmlns:wpg="http://schemas.microsoft.com/office/word/2010/wordprocessingGroup" xmlns:wpi="http://schemas.microsoft.com/office/word/2010/wordprocessingInk" xmlns:wne="http://schemas.microsoft.com/office/word/2006/wordml" xmlns:wps="http://schemas.microsoft.com/office/word/2010/wordprocessingShape" mc:Ignorable="w14 wp14">
+<w:numbering xmlns:wpc="http://schemas.microsoft.com/office/word/2010/wordprocessingCanvas" xmlns:mc="http://schemas.openxmlformats.org/markup-compatibility/2006" xmlns:o="urn:schemas-microsoft-com:office:office" xmlns:r="http://schemas.openxmlformats.org/officeDocument/2006/relationships" xmlns:m="http://schemas.openxmlformats.org/officeDocument/2006/math" xmlns:v="urn:schemas-microsoft-com:vml" xmlns:wp14="http://schemas.microsoft.com/office/word/2010/wordprocessingDrawing" xmlns:wp="http://schemas.openxmlformats.org/drawingml/2006/wordprocessingDrawing" xmlns:w10="urn:schemas-microsoft-com:office:word" xmlns:w="http://schemas.openxmlformats.org/wordprocessingml/2006/main" xmlns:w14="http://schemas.microsoft.com/office/word/2010/wordml" xmlns:w15="http://schemas.microsoft.com/office/word/2012/wordml" xmlns:wpg="http://schemas.microsoft.com/office/word/2010/wordprocessingGroup" xmlns:wpi="http://schemas.microsoft.com/office/word/2010/wordprocessingInk" xmlns:wne="http://schemas.microsoft.com/office/word/2006/wordml" xmlns:wps="http://schemas.microsoft.com/office/word/2010/wordprocessingShape" mc:Ignorable="w14 w15 wp14">
   <w:abstractNum w:abstractNumId="0">
     <w:nsid w:val="07D47F3D"/>
     <w:multiLevelType w:val="hybridMultilevel"/>
@@ -2150,7 +2282,7 @@
 </file>
 
 <file path=word/styles.xml><?xml version="1.0" encoding="utf-8"?>
-<w:styles xmlns:mc="http://schemas.openxmlformats.org/markup-compatibility/2006" xmlns:r="http://schemas.openxmlformats.org/officeDocument/2006/relationships" xmlns:w="http://schemas.openxmlformats.org/wordprocessingml/2006/main" xmlns:w14="http://schemas.microsoft.com/office/word/2010/wordml" mc:Ignorable="w14">
+<w:styles xmlns:mc="http://schemas.openxmlformats.org/markup-compatibility/2006" xmlns:r="http://schemas.openxmlformats.org/officeDocument/2006/relationships" xmlns:w="http://schemas.openxmlformats.org/wordprocessingml/2006/main" xmlns:w14="http://schemas.microsoft.com/office/word/2010/wordml" xmlns:w15="http://schemas.microsoft.com/office/word/2012/wordml" mc:Ignorable="w14 w15">
   <w:docDefaults>
     <w:rPrDefault>
       <w:rPr>
@@ -2166,144 +2298,378 @@
       </w:pPr>
     </w:pPrDefault>
   </w:docDefaults>
-  <w:latentStyles w:defLockedState="0" w:defUIPriority="99" w:defSemiHidden="1" w:defUnhideWhenUsed="1" w:defQFormat="0" w:count="267">
-    <w:lsdException w:name="Normal" w:semiHidden="0" w:uiPriority="0" w:unhideWhenUsed="0" w:qFormat="1"/>
-    <w:lsdException w:name="heading 1" w:semiHidden="0" w:uiPriority="9" w:unhideWhenUsed="0" w:qFormat="1"/>
-    <w:lsdException w:name="heading 2" w:uiPriority="9" w:qFormat="1"/>
-    <w:lsdException w:name="heading 3" w:uiPriority="9" w:qFormat="1"/>
-    <w:lsdException w:name="heading 4" w:uiPriority="9" w:qFormat="1"/>
-    <w:lsdException w:name="heading 5" w:uiPriority="9" w:qFormat="1"/>
-    <w:lsdException w:name="heading 6" w:uiPriority="9" w:qFormat="1"/>
-    <w:lsdException w:name="heading 7" w:uiPriority="9" w:qFormat="1"/>
-    <w:lsdException w:name="heading 8" w:uiPriority="9" w:qFormat="1"/>
-    <w:lsdException w:name="heading 9" w:uiPriority="9" w:qFormat="1"/>
-    <w:lsdException w:name="toc 1" w:uiPriority="39"/>
-    <w:lsdException w:name="toc 2" w:uiPriority="39"/>
-    <w:lsdException w:name="toc 3" w:uiPriority="39"/>
-    <w:lsdException w:name="toc 4" w:uiPriority="39"/>
-    <w:lsdException w:name="toc 5" w:uiPriority="39"/>
-    <w:lsdException w:name="toc 6" w:uiPriority="39"/>
-    <w:lsdException w:name="toc 7" w:uiPriority="39"/>
-    <w:lsdException w:name="toc 8" w:uiPriority="39"/>
-    <w:lsdException w:name="toc 9" w:uiPriority="39"/>
-    <w:lsdException w:name="caption" w:uiPriority="35" w:qFormat="1"/>
-    <w:lsdException w:name="Title" w:semiHidden="0" w:uiPriority="10" w:unhideWhenUsed="0" w:qFormat="1"/>
-    <w:lsdException w:name="Default Paragraph Font" w:uiPriority="1"/>
-    <w:lsdException w:name="Subtitle" w:semiHidden="0" w:uiPriority="11" w:unhideWhenUsed="0" w:qFormat="1"/>
-    <w:lsdException w:name="Strong" w:semiHidden="0" w:uiPriority="22" w:unhideWhenUsed="0" w:qFormat="1"/>
-    <w:lsdException w:name="Emphasis" w:semiHidden="0" w:uiPriority="20" w:unhideWhenUsed="0" w:qFormat="1"/>
-    <w:lsdException w:name="Table Grid" w:semiHidden="0" w:uiPriority="59" w:unhideWhenUsed="0"/>
-    <w:lsdException w:name="Placeholder Text" w:unhideWhenUsed="0"/>
-    <w:lsdException w:name="No Spacing" w:semiHidden="0" w:uiPriority="1" w:unhideWhenUsed="0" w:qFormat="1"/>
-    <w:lsdException w:name="Light Shading" w:semiHidden="0" w:uiPriority="60" w:unhideWhenUsed="0"/>
-    <w:lsdException w:name="Light List" w:semiHidden="0" w:uiPriority="61" w:unhideWhenUsed="0"/>
-    <w:lsdException w:name="Light Grid" w:semiHidden="0" w:uiPriority="62" w:unhideWhenUsed="0"/>
-    <w:lsdException w:name="Medium Shading 1" w:semiHidden="0" w:uiPriority="63" w:unhideWhenUsed="0"/>
-    <w:lsdException w:name="Medium Shading 2" w:semiHidden="0" w:uiPriority="64" w:unhideWhenUsed="0"/>
-    <w:lsdException w:name="Medium List 1" w:semiHidden="0" w:uiPriority="65" w:unhideWhenUsed="0"/>
-    <w:lsdException w:name="Medium List 2" w:semiHidden="0" w:uiPriority="66" w:unhideWhenUsed="0"/>
-    <w:lsdException w:name="Medium Grid 1" w:semiHidden="0" w:uiPriority="67" w:unhideWhenUsed="0"/>
-    <w:lsdException w:name="Medium Grid 2" w:semiHidden="0" w:uiPriority="68" w:unhideWhenUsed="0"/>
-    <w:lsdException w:name="Medium Grid 3" w:semiHidden="0" w:uiPriority="69" w:unhideWhenUsed="0"/>
-    <w:lsdException w:name="Dark List" w:semiHidden="0" w:uiPriority="70" w:unhideWhenUsed="0"/>
-    <w:lsdException w:name="Colorful Shading" w:semiHidden="0" w:uiPriority="71" w:unhideWhenUsed="0"/>
-    <w:lsdException w:name="Colorful List" w:semiHidden="0" w:uiPriority="72" w:unhideWhenUsed="0"/>
-    <w:lsdException w:name="Colorful Grid" w:semiHidden="0" w:uiPriority="73" w:unhideWhenUsed="0"/>
-    <w:lsdException w:name="Light Shading Accent 1" w:semiHidden="0" w:uiPriority="60" w:unhideWhenUsed="0"/>
-    <w:lsdException w:name="Light List Accent 1" w:semiHidden="0" w:uiPriority="61" w:unhideWhenUsed="0"/>
-    <w:lsdException w:name="Light Grid Accent 1" w:semiHidden="0" w:uiPriority="62" w:unhideWhenUsed="0"/>
-    <w:lsdException w:name="Medium Shading 1 Accent 1" w:semiHidden="0" w:uiPriority="63" w:unhideWhenUsed="0"/>
-    <w:lsdException w:name="Medium Shading 2 Accent 1" w:semiHidden="0" w:uiPriority="64" w:unhideWhenUsed="0"/>
-    <w:lsdException w:name="Medium List 1 Accent 1" w:semiHidden="0" w:uiPriority="65" w:unhideWhenUsed="0"/>
-    <w:lsdException w:name="Revision" w:unhideWhenUsed="0"/>
-    <w:lsdException w:name="List Paragraph" w:semiHidden="0" w:uiPriority="34" w:unhideWhenUsed="0" w:qFormat="1"/>
-    <w:lsdException w:name="Quote" w:semiHidden="0" w:uiPriority="29" w:unhideWhenUsed="0" w:qFormat="1"/>
-    <w:lsdException w:name="Intense Quote" w:semiHidden="0" w:uiPriority="30" w:unhideWhenUsed="0" w:qFormat="1"/>
-    <w:lsdException w:name="Medium List 2 Accent 1" w:semiHidden="0" w:uiPriority="66" w:unhideWhenUsed="0"/>
-    <w:lsdException w:name="Medium Grid 1 Accent 1" w:semiHidden="0" w:uiPriority="67" w:unhideWhenUsed="0"/>
-    <w:lsdException w:name="Medium Grid 2 Accent 1" w:semiHidden="0" w:uiPriority="68" w:unhideWhenUsed="0"/>
-    <w:lsdException w:name="Medium Grid 3 Accent 1" w:semiHidden="0" w:uiPriority="69" w:unhideWhenUsed="0"/>
-    <w:lsdException w:name="Dark List Accent 1" w:semiHidden="0" w:uiPriority="70" w:unhideWhenUsed="0"/>
-    <w:lsdException w:name="Colorful Shading Accent 1" w:semiHidden="0" w:uiPriority="71" w:unhideWhenUsed="0"/>
-    <w:lsdException w:name="Colorful List Accent 1" w:semiHidden="0" w:uiPriority="72" w:unhideWhenUsed="0"/>
-    <w:lsdException w:name="Colorful Grid Accent 1" w:semiHidden="0" w:uiPriority="73" w:unhideWhenUsed="0"/>
-    <w:lsdException w:name="Light Shading Accent 2" w:semiHidden="0" w:uiPriority="60" w:unhideWhenUsed="0"/>
-    <w:lsdException w:name="Light List Accent 2" w:semiHidden="0" w:uiPriority="61" w:unhideWhenUsed="0"/>
-    <w:lsdException w:name="Light Grid Accent 2" w:semiHidden="0" w:uiPriority="62" w:unhideWhenUsed="0"/>
-    <w:lsdException w:name="Medium Shading 1 Accent 2" w:semiHidden="0" w:uiPriority="63" w:unhideWhenUsed="0"/>
-    <w:lsdException w:name="Medium Shading 2 Accent 2" w:semiHidden="0" w:uiPriority="64" w:unhideWhenUsed="0"/>
-    <w:lsdException w:name="Medium List 1 Accent 2" w:semiHidden="0" w:uiPriority="65" w:unhideWhenUsed="0"/>
-    <w:lsdException w:name="Medium List 2 Accent 2" w:semiHidden="0" w:uiPriority="66" w:unhideWhenUsed="0"/>
-    <w:lsdException w:name="Medium Grid 1 Accent 2" w:semiHidden="0" w:uiPriority="67" w:unhideWhenUsed="0"/>
-    <w:lsdException w:name="Medium Grid 2 Accent 2" w:semiHidden="0" w:uiPriority="68" w:unhideWhenUsed="0"/>
-    <w:lsdException w:name="Medium Grid 3 Accent 2" w:semiHidden="0" w:uiPriority="69" w:unhideWhenUsed="0"/>
-    <w:lsdException w:name="Dark List Accent 2" w:semiHidden="0" w:uiPriority="70" w:unhideWhenUsed="0"/>
-    <w:lsdException w:name="Colorful Shading Accent 2" w:semiHidden="0" w:uiPriority="71" w:unhideWhenUsed="0"/>
-    <w:lsdException w:name="Colorful List Accent 2" w:semiHidden="0" w:uiPriority="72" w:unhideWhenUsed="0"/>
-    <w:lsdException w:name="Colorful Grid Accent 2" w:semiHidden="0" w:uiPriority="73" w:unhideWhenUsed="0"/>
-    <w:lsdException w:name="Light Shading Accent 3" w:semiHidden="0" w:uiPriority="60" w:unhideWhenUsed="0"/>
-    <w:lsdException w:name="Light List Accent 3" w:semiHidden="0" w:uiPriority="61" w:unhideWhenUsed="0"/>
-    <w:lsdException w:name="Light Grid Accent 3" w:semiHidden="0" w:uiPriority="62" w:unhideWhenUsed="0"/>
-    <w:lsdException w:name="Medium Shading 1 Accent 3" w:semiHidden="0" w:uiPriority="63" w:unhideWhenUsed="0"/>
-    <w:lsdException w:name="Medium Shading 2 Accent 3" w:semiHidden="0" w:uiPriority="64" w:unhideWhenUsed="0"/>
-    <w:lsdException w:name="Medium List 1 Accent 3" w:semiHidden="0" w:uiPriority="65" w:unhideWhenUsed="0"/>
-    <w:lsdException w:name="Medium List 2 Accent 3" w:semiHidden="0" w:uiPriority="66" w:unhideWhenUsed="0"/>
-    <w:lsdException w:name="Medium Grid 1 Accent 3" w:semiHidden="0" w:uiPriority="67" w:unhideWhenUsed="0"/>
-    <w:lsdException w:name="Medium Grid 2 Accent 3" w:semiHidden="0" w:uiPriority="68" w:unhideWhenUsed="0"/>
-    <w:lsdException w:name="Medium Grid 3 Accent 3" w:semiHidden="0" w:uiPriority="69" w:unhideWhenUsed="0"/>
-    <w:lsdException w:name="Dark List Accent 3" w:semiHidden="0" w:uiPriority="70" w:unhideWhenUsed="0"/>
-    <w:lsdException w:name="Colorful Shading Accent 3" w:semiHidden="0" w:uiPriority="71" w:unhideWhenUsed="0"/>
-    <w:lsdException w:name="Colorful List Accent 3" w:semiHidden="0" w:uiPriority="72" w:unhideWhenUsed="0"/>
-    <w:lsdException w:name="Colorful Grid Accent 3" w:semiHidden="0" w:uiPriority="73" w:unhideWhenUsed="0"/>
-    <w:lsdException w:name="Light Shading Accent 4" w:semiHidden="0" w:uiPriority="60" w:unhideWhenUsed="0"/>
-    <w:lsdException w:name="Light List Accent 4" w:semiHidden="0" w:uiPriority="61" w:unhideWhenUsed="0"/>
-    <w:lsdException w:name="Light Grid Accent 4" w:semiHidden="0" w:uiPriority="62" w:unhideWhenUsed="0"/>
-    <w:lsdException w:name="Medium Shading 1 Accent 4" w:semiHidden="0" w:uiPriority="63" w:unhideWhenUsed="0"/>
-    <w:lsdException w:name="Medium Shading 2 Accent 4" w:semiHidden="0" w:uiPriority="64" w:unhideWhenUsed="0"/>
-    <w:lsdException w:name="Medium List 1 Accent 4" w:semiHidden="0" w:uiPriority="65" w:unhideWhenUsed="0"/>
-    <w:lsdException w:name="Medium List 2 Accent 4" w:semiHidden="0" w:uiPriority="66" w:unhideWhenUsed="0"/>
-    <w:lsdException w:name="Medium Grid 1 Accent 4" w:semiHidden="0" w:uiPriority="67" w:unhideWhenUsed="0"/>
-    <w:lsdException w:name="Medium Grid 2 Accent 4" w:semiHidden="0" w:uiPriority="68" w:unhideWhenUsed="0"/>
-    <w:lsdException w:name="Medium Grid 3 Accent 4" w:semiHidden="0" w:uiPriority="69" w:unhideWhenUsed="0"/>
-    <w:lsdException w:name="Dark List Accent 4" w:semiHidden="0" w:uiPriority="70" w:unhideWhenUsed="0"/>
-    <w:lsdException w:name="Colorful Shading Accent 4" w:semiHidden="0" w:uiPriority="71" w:unhideWhenUsed="0"/>
-    <w:lsdException w:name="Colorful List Accent 4" w:semiHidden="0" w:uiPriority="72" w:unhideWhenUsed="0"/>
-    <w:lsdException w:name="Colorful Grid Accent 4" w:semiHidden="0" w:uiPriority="73" w:unhideWhenUsed="0"/>
-    <w:lsdException w:name="Light Shading Accent 5" w:semiHidden="0" w:uiPriority="60" w:unhideWhenUsed="0"/>
-    <w:lsdException w:name="Light List Accent 5" w:semiHidden="0" w:uiPriority="61" w:unhideWhenUsed="0"/>
-    <w:lsdException w:name="Light Grid Accent 5" w:semiHidden="0" w:uiPriority="62" w:unhideWhenUsed="0"/>
-    <w:lsdException w:name="Medium Shading 1 Accent 5" w:semiHidden="0" w:uiPriority="63" w:unhideWhenUsed="0"/>
-    <w:lsdException w:name="Medium Shading 2 Accent 5" w:semiHidden="0" w:uiPriority="64" w:unhideWhenUsed="0"/>
-    <w:lsdException w:name="Medium List 1 Accent 5" w:semiHidden="0" w:uiPriority="65" w:unhideWhenUsed="0"/>
-    <w:lsdException w:name="Medium List 2 Accent 5" w:semiHidden="0" w:uiPriority="66" w:unhideWhenUsed="0"/>
-    <w:lsdException w:name="Medium Grid 1 Accent 5" w:semiHidden="0" w:uiPriority="67" w:unhideWhenUsed="0"/>
-    <w:lsdException w:name="Medium Grid 2 Accent 5" w:semiHidden="0" w:uiPriority="68" w:unhideWhenUsed="0"/>
-    <w:lsdException w:name="Medium Grid 3 Accent 5" w:semiHidden="0" w:uiPriority="69" w:unhideWhenUsed="0"/>
-    <w:lsdException w:name="Dark List Accent 5" w:semiHidden="0" w:uiPriority="70" w:unhideWhenUsed="0"/>
-    <w:lsdException w:name="Colorful Shading Accent 5" w:semiHidden="0" w:uiPriority="71" w:unhideWhenUsed="0"/>
-    <w:lsdException w:name="Colorful List Accent 5" w:semiHidden="0" w:uiPriority="72" w:unhideWhenUsed="0"/>
-    <w:lsdException w:name="Colorful Grid Accent 5" w:semiHidden="0" w:uiPriority="73" w:unhideWhenUsed="0"/>
-    <w:lsdException w:name="Light Shading Accent 6" w:semiHidden="0" w:uiPriority="60" w:unhideWhenUsed="0"/>
-    <w:lsdException w:name="Light List Accent 6" w:semiHidden="0" w:uiPriority="61" w:unhideWhenUsed="0"/>
-    <w:lsdException w:name="Light Grid Accent 6" w:semiHidden="0" w:uiPriority="62" w:unhideWhenUsed="0"/>
-    <w:lsdException w:name="Medium Shading 1 Accent 6" w:semiHidden="0" w:uiPriority="63" w:unhideWhenUsed="0"/>
-    <w:lsdException w:name="Medium Shading 2 Accent 6" w:semiHidden="0" w:uiPriority="64" w:unhideWhenUsed="0"/>
-    <w:lsdException w:name="Medium List 1 Accent 6" w:semiHidden="0" w:uiPriority="65" w:unhideWhenUsed="0"/>
-    <w:lsdException w:name="Medium List 2 Accent 6" w:semiHidden="0" w:uiPriority="66" w:unhideWhenUsed="0"/>
-    <w:lsdException w:name="Medium Grid 1 Accent 6" w:semiHidden="0" w:uiPriority="67" w:unhideWhenUsed="0"/>
-    <w:lsdException w:name="Medium Grid 2 Accent 6" w:semiHidden="0" w:uiPriority="68" w:unhideWhenUsed="0"/>
-    <w:lsdException w:name="Medium Grid 3 Accent 6" w:semiHidden="0" w:uiPriority="69" w:unhideWhenUsed="0"/>
-    <w:lsdException w:name="Dark List Accent 6" w:semiHidden="0" w:uiPriority="70" w:unhideWhenUsed="0"/>
-    <w:lsdException w:name="Colorful Shading Accent 6" w:semiHidden="0" w:uiPriority="71" w:unhideWhenUsed="0"/>
-    <w:lsdException w:name="Colorful List Accent 6" w:semiHidden="0" w:uiPriority="72" w:unhideWhenUsed="0"/>
-    <w:lsdException w:name="Colorful Grid Accent 6" w:semiHidden="0" w:uiPriority="73" w:unhideWhenUsed="0"/>
-    <w:lsdException w:name="Subtle Emphasis" w:semiHidden="0" w:uiPriority="19" w:unhideWhenUsed="0" w:qFormat="1"/>
-    <w:lsdException w:name="Intense Emphasis" w:semiHidden="0" w:uiPriority="21" w:unhideWhenUsed="0" w:qFormat="1"/>
-    <w:lsdException w:name="Subtle Reference" w:semiHidden="0" w:uiPriority="31" w:unhideWhenUsed="0" w:qFormat="1"/>
-    <w:lsdException w:name="Intense Reference" w:semiHidden="0" w:uiPriority="32" w:unhideWhenUsed="0" w:qFormat="1"/>
-    <w:lsdException w:name="Book Title" w:semiHidden="0" w:uiPriority="33" w:unhideWhenUsed="0" w:qFormat="1"/>
-    <w:lsdException w:name="Bibliography" w:uiPriority="37"/>
-    <w:lsdException w:name="TOC Heading" w:uiPriority="39" w:qFormat="1"/>
+  <w:latentStyles w:defLockedState="0" w:defUIPriority="99" w:defSemiHidden="0" w:defUnhideWhenUsed="0" w:defQFormat="0" w:count="371">
+    <w:lsdException w:name="Normal" w:uiPriority="0" w:qFormat="1"/>
+    <w:lsdException w:name="heading 1" w:uiPriority="9" w:qFormat="1"/>
+    <w:lsdException w:name="heading 2" w:semiHidden="1" w:uiPriority="9" w:unhideWhenUsed="1" w:qFormat="1"/>
+    <w:lsdException w:name="heading 3" w:semiHidden="1" w:uiPriority="9" w:unhideWhenUsed="1" w:qFormat="1"/>
+    <w:lsdException w:name="heading 4" w:semiHidden="1" w:uiPriority="9" w:unhideWhenUsed="1" w:qFormat="1"/>
+    <w:lsdException w:name="heading 5" w:semiHidden="1" w:uiPriority="9" w:unhideWhenUsed="1" w:qFormat="1"/>
+    <w:lsdException w:name="heading 6" w:semiHidden="1" w:uiPriority="9" w:unhideWhenUsed="1" w:qFormat="1"/>
+    <w:lsdException w:name="heading 7" w:semiHidden="1" w:uiPriority="9" w:unhideWhenUsed="1" w:qFormat="1"/>
+    <w:lsdException w:name="heading 8" w:semiHidden="1" w:uiPriority="9" w:unhideWhenUsed="1" w:qFormat="1"/>
+    <w:lsdException w:name="heading 9" w:semiHidden="1" w:uiPriority="9" w:unhideWhenUsed="1" w:qFormat="1"/>
+    <w:lsdException w:name="index 1" w:semiHidden="1" w:unhideWhenUsed="1"/>
+    <w:lsdException w:name="index 2" w:semiHidden="1" w:unhideWhenUsed="1"/>
+    <w:lsdException w:name="index 3" w:semiHidden="1" w:unhideWhenUsed="1"/>
+    <w:lsdException w:name="index 4" w:semiHidden="1" w:unhideWhenUsed="1"/>
+    <w:lsdException w:name="index 5" w:semiHidden="1" w:unhideWhenUsed="1"/>
+    <w:lsdException w:name="index 6" w:semiHidden="1" w:unhideWhenUsed="1"/>
+    <w:lsdException w:name="index 7" w:semiHidden="1" w:unhideWhenUsed="1"/>
+    <w:lsdException w:name="index 8" w:semiHidden="1" w:unhideWhenUsed="1"/>
+    <w:lsdException w:name="index 9" w:semiHidden="1" w:unhideWhenUsed="1"/>
+    <w:lsdException w:name="toc 1" w:semiHidden="1" w:uiPriority="39" w:unhideWhenUsed="1"/>
+    <w:lsdException w:name="toc 2" w:semiHidden="1" w:uiPriority="39" w:unhideWhenUsed="1"/>
+    <w:lsdException w:name="toc 3" w:semiHidden="1" w:uiPriority="39" w:unhideWhenUsed="1"/>
+    <w:lsdException w:name="toc 4" w:semiHidden="1" w:uiPriority="39" w:unhideWhenUsed="1"/>
+    <w:lsdException w:name="toc 5" w:semiHidden="1" w:uiPriority="39" w:unhideWhenUsed="1"/>
+    <w:lsdException w:name="toc 6" w:semiHidden="1" w:uiPriority="39" w:unhideWhenUsed="1"/>
+    <w:lsdException w:name="toc 7" w:semiHidden="1" w:uiPriority="39" w:unhideWhenUsed="1"/>
+    <w:lsdException w:name="toc 8" w:semiHidden="1" w:uiPriority="39" w:unhideWhenUsed="1"/>
+    <w:lsdException w:name="toc 9" w:semiHidden="1" w:uiPriority="39" w:unhideWhenUsed="1"/>
+    <w:lsdException w:name="Normal Indent" w:semiHidden="1" w:unhideWhenUsed="1"/>
+    <w:lsdException w:name="footnote text" w:semiHidden="1" w:unhideWhenUsed="1"/>
+    <w:lsdException w:name="annotation text" w:semiHidden="1" w:unhideWhenUsed="1"/>
+    <w:lsdException w:name="header" w:semiHidden="1" w:unhideWhenUsed="1"/>
+    <w:lsdException w:name="footer" w:semiHidden="1" w:unhideWhenUsed="1"/>
+    <w:lsdException w:name="index heading" w:semiHidden="1" w:unhideWhenUsed="1"/>
+    <w:lsdException w:name="caption" w:semiHidden="1" w:uiPriority="35" w:unhideWhenUsed="1" w:qFormat="1"/>
+    <w:lsdException w:name="table of figures" w:semiHidden="1" w:unhideWhenUsed="1"/>
+    <w:lsdException w:name="envelope address" w:semiHidden="1" w:unhideWhenUsed="1"/>
+    <w:lsdException w:name="envelope return" w:semiHidden="1" w:unhideWhenUsed="1"/>
+    <w:lsdException w:name="footnote reference" w:semiHidden="1" w:unhideWhenUsed="1"/>
+    <w:lsdException w:name="annotation reference" w:semiHidden="1" w:unhideWhenUsed="1"/>
+    <w:lsdException w:name="line number" w:semiHidden="1" w:unhideWhenUsed="1"/>
+    <w:lsdException w:name="page number" w:semiHidden="1" w:unhideWhenUsed="1"/>
+    <w:lsdException w:name="endnote reference" w:semiHidden="1" w:unhideWhenUsed="1"/>
+    <w:lsdException w:name="endnote text" w:semiHidden="1" w:unhideWhenUsed="1"/>
+    <w:lsdException w:name="table of authorities" w:semiHidden="1" w:unhideWhenUsed="1"/>
+    <w:lsdException w:name="macro" w:semiHidden="1" w:unhideWhenUsed="1"/>
+    <w:lsdException w:name="toa heading" w:semiHidden="1" w:unhideWhenUsed="1"/>
+    <w:lsdException w:name="List" w:semiHidden="1" w:unhideWhenUsed="1"/>
+    <w:lsdException w:name="List Bullet" w:semiHidden="1" w:unhideWhenUsed="1"/>
+    <w:lsdException w:name="List Number" w:semiHidden="1" w:unhideWhenUsed="1"/>
+    <w:lsdException w:name="List 2" w:semiHidden="1" w:unhideWhenUsed="1"/>
+    <w:lsdException w:name="List 3" w:semiHidden="1" w:unhideWhenUsed="1"/>
+    <w:lsdException w:name="List 4" w:semiHidden="1" w:unhideWhenUsed="1"/>
+    <w:lsdException w:name="List 5" w:semiHidden="1" w:unhideWhenUsed="1"/>
+    <w:lsdException w:name="List Bullet 2" w:semiHidden="1" w:unhideWhenUsed="1"/>
+    <w:lsdException w:name="List Bullet 3" w:semiHidden="1" w:unhideWhenUsed="1"/>
+    <w:lsdException w:name="List Bullet 4" w:semiHidden="1" w:unhideWhenUsed="1"/>
+    <w:lsdException w:name="List Bullet 5" w:semiHidden="1" w:unhideWhenUsed="1"/>
+    <w:lsdException w:name="List Number 2" w:semiHidden="1" w:unhideWhenUsed="1"/>
+    <w:lsdException w:name="List Number 3" w:semiHidden="1" w:unhideWhenUsed="1"/>
+    <w:lsdException w:name="List Number 4" w:semiHidden="1" w:unhideWhenUsed="1"/>
+    <w:lsdException w:name="List Number 5" w:semiHidden="1" w:unhideWhenUsed="1"/>
+    <w:lsdException w:name="Title" w:uiPriority="10" w:qFormat="1"/>
+    <w:lsdException w:name="Closing" w:semiHidden="1" w:unhideWhenUsed="1"/>
+    <w:lsdException w:name="Signature" w:semiHidden="1" w:unhideWhenUsed="1"/>
+    <w:lsdException w:name="Default Paragraph Font" w:semiHidden="1" w:uiPriority="1" w:unhideWhenUsed="1"/>
+    <w:lsdException w:name="Body Text" w:semiHidden="1" w:unhideWhenUsed="1"/>
+    <w:lsdException w:name="Body Text Indent" w:semiHidden="1" w:unhideWhenUsed="1"/>
+    <w:lsdException w:name="List Continue" w:semiHidden="1" w:unhideWhenUsed="1"/>
+    <w:lsdException w:name="List Continue 2" w:semiHidden="1" w:unhideWhenUsed="1"/>
+    <w:lsdException w:name="List Continue 3" w:semiHidden="1" w:unhideWhenUsed="1"/>
+    <w:lsdException w:name="List Continue 4" w:semiHidden="1" w:unhideWhenUsed="1"/>
+    <w:lsdException w:name="List Continue 5" w:semiHidden="1" w:unhideWhenUsed="1"/>
+    <w:lsdException w:name="Message Header" w:semiHidden="1" w:unhideWhenUsed="1"/>
+    <w:lsdException w:name="Subtitle" w:uiPriority="11" w:qFormat="1"/>
+    <w:lsdException w:name="Salutation" w:semiHidden="1" w:unhideWhenUsed="1"/>
+    <w:lsdException w:name="Date" w:semiHidden="1" w:unhideWhenUsed="1"/>
+    <w:lsdException w:name="Body Text First Indent" w:semiHidden="1" w:unhideWhenUsed="1"/>
+    <w:lsdException w:name="Body Text First Indent 2" w:semiHidden="1" w:unhideWhenUsed="1"/>
+    <w:lsdException w:name="Note Heading" w:semiHidden="1" w:unhideWhenUsed="1"/>
+    <w:lsdException w:name="Body Text 2" w:semiHidden="1" w:unhideWhenUsed="1"/>
+    <w:lsdException w:name="Body Text 3" w:semiHidden="1" w:unhideWhenUsed="1"/>
+    <w:lsdException w:name="Body Text Indent 2" w:semiHidden="1" w:unhideWhenUsed="1"/>
+    <w:lsdException w:name="Body Text Indent 3" w:semiHidden="1" w:unhideWhenUsed="1"/>
+    <w:lsdException w:name="Block Text" w:semiHidden="1" w:unhideWhenUsed="1"/>
+    <w:lsdException w:name="Hyperlink" w:semiHidden="1" w:unhideWhenUsed="1"/>
+    <w:lsdException w:name="FollowedHyperlink" w:semiHidden="1" w:unhideWhenUsed="1"/>
+    <w:lsdException w:name="Strong" w:uiPriority="22" w:qFormat="1"/>
+    <w:lsdException w:name="Emphasis" w:uiPriority="20" w:qFormat="1"/>
+    <w:lsdException w:name="Document Map" w:semiHidden="1" w:unhideWhenUsed="1"/>
+    <w:lsdException w:name="Plain Text" w:semiHidden="1" w:unhideWhenUsed="1"/>
+    <w:lsdException w:name="E-mail Signature" w:semiHidden="1" w:unhideWhenUsed="1"/>
+    <w:lsdException w:name="HTML Top of Form" w:semiHidden="1" w:unhideWhenUsed="1"/>
+    <w:lsdException w:name="HTML Bottom of Form" w:semiHidden="1" w:unhideWhenUsed="1"/>
+    <w:lsdException w:name="Normal (Web)" w:semiHidden="1" w:unhideWhenUsed="1"/>
+    <w:lsdException w:name="HTML Acronym" w:semiHidden="1" w:unhideWhenUsed="1"/>
+    <w:lsdException w:name="HTML Address" w:semiHidden="1" w:unhideWhenUsed="1"/>
+    <w:lsdException w:name="HTML Cite" w:semiHidden="1" w:unhideWhenUsed="1"/>
+    <w:lsdException w:name="HTML Code" w:semiHidden="1" w:unhideWhenUsed="1"/>
+    <w:lsdException w:name="HTML Definition" w:semiHidden="1" w:unhideWhenUsed="1"/>
+    <w:lsdException w:name="HTML Keyboard" w:semiHidden="1" w:unhideWhenUsed="1"/>
+    <w:lsdException w:name="HTML Preformatted" w:semiHidden="1" w:unhideWhenUsed="1"/>
+    <w:lsdException w:name="HTML Sample" w:semiHidden="1" w:unhideWhenUsed="1"/>
+    <w:lsdException w:name="HTML Typewriter" w:semiHidden="1" w:unhideWhenUsed="1"/>
+    <w:lsdException w:name="HTML Variable" w:semiHidden="1" w:unhideWhenUsed="1"/>
+    <w:lsdException w:name="Normal Table" w:semiHidden="1" w:unhideWhenUsed="1"/>
+    <w:lsdException w:name="annotation subject" w:semiHidden="1" w:unhideWhenUsed="1"/>
+    <w:lsdException w:name="No List" w:semiHidden="1" w:unhideWhenUsed="1"/>
+    <w:lsdException w:name="Outline List 1" w:semiHidden="1" w:unhideWhenUsed="1"/>
+    <w:lsdException w:name="Outline List 2" w:semiHidden="1" w:unhideWhenUsed="1"/>
+    <w:lsdException w:name="Outline List 3" w:semiHidden="1" w:unhideWhenUsed="1"/>
+    <w:lsdException w:name="Table Simple 1" w:semiHidden="1" w:unhideWhenUsed="1"/>
+    <w:lsdException w:name="Table Simple 2" w:semiHidden="1" w:unhideWhenUsed="1"/>
+    <w:lsdException w:name="Table Simple 3" w:semiHidden="1" w:unhideWhenUsed="1"/>
+    <w:lsdException w:name="Table Classic 1" w:semiHidden="1" w:unhideWhenUsed="1"/>
+    <w:lsdException w:name="Table Classic 2" w:semiHidden="1" w:unhideWhenUsed="1"/>
+    <w:lsdException w:name="Table Classic 3" w:semiHidden="1" w:unhideWhenUsed="1"/>
+    <w:lsdException w:name="Table Classic 4" w:semiHidden="1" w:unhideWhenUsed="1"/>
+    <w:lsdException w:name="Table Colorful 1" w:semiHidden="1" w:unhideWhenUsed="1"/>
+    <w:lsdException w:name="Table Colorful 2" w:semiHidden="1" w:unhideWhenUsed="1"/>
+    <w:lsdException w:name="Table Colorful 3" w:semiHidden="1" w:unhideWhenUsed="1"/>
+    <w:lsdException w:name="Table Columns 1" w:semiHidden="1" w:unhideWhenUsed="1"/>
+    <w:lsdException w:name="Table Columns 2" w:semiHidden="1" w:unhideWhenUsed="1"/>
+    <w:lsdException w:name="Table Columns 3" w:semiHidden="1" w:unhideWhenUsed="1"/>
+    <w:lsdException w:name="Table Columns 4" w:semiHidden="1" w:unhideWhenUsed="1"/>
+    <w:lsdException w:name="Table Columns 5" w:semiHidden="1" w:unhideWhenUsed="1"/>
+    <w:lsdException w:name="Table Grid 1" w:semiHidden="1" w:unhideWhenUsed="1"/>
+    <w:lsdException w:name="Table Grid 2" w:semiHidden="1" w:unhideWhenUsed="1"/>
+    <w:lsdException w:name="Table Grid 3" w:semiHidden="1" w:unhideWhenUsed="1"/>
+    <w:lsdException w:name="Table Grid 4" w:semiHidden="1" w:unhideWhenUsed="1"/>
+    <w:lsdException w:name="Table Grid 5" w:semiHidden="1" w:unhideWhenUsed="1"/>
+    <w:lsdException w:name="Table Grid 6" w:semiHidden="1" w:unhideWhenUsed="1"/>
+    <w:lsdException w:name="Table Grid 7" w:semiHidden="1" w:unhideWhenUsed="1"/>
+    <w:lsdException w:name="Table Grid 8" w:semiHidden="1" w:unhideWhenUsed="1"/>
+    <w:lsdException w:name="Table List 1" w:semiHidden="1" w:unhideWhenUsed="1"/>
+    <w:lsdException w:name="Table List 2" w:semiHidden="1" w:unhideWhenUsed="1"/>
+    <w:lsdException w:name="Table List 3" w:semiHidden="1" w:unhideWhenUsed="1"/>
+    <w:lsdException w:name="Table List 4" w:semiHidden="1" w:unhideWhenUsed="1"/>
+    <w:lsdException w:name="Table List 5" w:semiHidden="1" w:unhideWhenUsed="1"/>
+    <w:lsdException w:name="Table List 6" w:semiHidden="1" w:unhideWhenUsed="1"/>
+    <w:lsdException w:name="Table List 7" w:semiHidden="1" w:unhideWhenUsed="1"/>
+    <w:lsdException w:name="Table List 8" w:semiHidden="1" w:unhideWhenUsed="1"/>
+    <w:lsdException w:name="Table 3D effects 1" w:semiHidden="1" w:unhideWhenUsed="1"/>
+    <w:lsdException w:name="Table 3D effects 2" w:semiHidden="1" w:unhideWhenUsed="1"/>
+    <w:lsdException w:name="Table 3D effects 3" w:semiHidden="1" w:unhideWhenUsed="1"/>
+    <w:lsdException w:name="Table Contemporary" w:semiHidden="1" w:unhideWhenUsed="1"/>
+    <w:lsdException w:name="Table Elegant" w:semiHidden="1" w:unhideWhenUsed="1"/>
+    <w:lsdException w:name="Table Professional" w:semiHidden="1" w:unhideWhenUsed="1"/>
+    <w:lsdException w:name="Table Subtle 1" w:semiHidden="1" w:unhideWhenUsed="1"/>
+    <w:lsdException w:name="Table Subtle 2" w:semiHidden="1" w:unhideWhenUsed="1"/>
+    <w:lsdException w:name="Table Web 1" w:semiHidden="1" w:unhideWhenUsed="1"/>
+    <w:lsdException w:name="Table Web 2" w:semiHidden="1" w:unhideWhenUsed="1"/>
+    <w:lsdException w:name="Table Web 3" w:semiHidden="1" w:unhideWhenUsed="1"/>
+    <w:lsdException w:name="Balloon Text" w:semiHidden="1" w:unhideWhenUsed="1"/>
+    <w:lsdException w:name="Table Grid" w:uiPriority="59"/>
+    <w:lsdException w:name="Table Theme" w:semiHidden="1" w:unhideWhenUsed="1"/>
+    <w:lsdException w:name="Placeholder Text" w:semiHidden="1"/>
+    <w:lsdException w:name="No Spacing" w:uiPriority="1" w:qFormat="1"/>
+    <w:lsdException w:name="Light Shading" w:uiPriority="60"/>
+    <w:lsdException w:name="Light List" w:uiPriority="61"/>
+    <w:lsdException w:name="Light Grid" w:uiPriority="62"/>
+    <w:lsdException w:name="Medium Shading 1" w:uiPriority="63"/>
+    <w:lsdException w:name="Medium Shading 2" w:uiPriority="64"/>
+    <w:lsdException w:name="Medium List 1" w:uiPriority="65"/>
+    <w:lsdException w:name="Medium List 2" w:uiPriority="66"/>
+    <w:lsdException w:name="Medium Grid 1" w:uiPriority="67"/>
+    <w:lsdException w:name="Medium Grid 2" w:uiPriority="68"/>
+    <w:lsdException w:name="Medium Grid 3" w:uiPriority="69"/>
+    <w:lsdException w:name="Dark List" w:uiPriority="70"/>
+    <w:lsdException w:name="Colorful Shading" w:uiPriority="71"/>
+    <w:lsdException w:name="Colorful List" w:uiPriority="72"/>
+    <w:lsdException w:name="Colorful Grid" w:uiPriority="73"/>
+    <w:lsdException w:name="Light Shading Accent 1" w:uiPriority="60"/>
+    <w:lsdException w:name="Light List Accent 1" w:uiPriority="61"/>
+    <w:lsdException w:name="Light Grid Accent 1" w:uiPriority="62"/>
+    <w:lsdException w:name="Medium Shading 1 Accent 1" w:uiPriority="63"/>
+    <w:lsdException w:name="Medium Shading 2 Accent 1" w:uiPriority="64"/>
+    <w:lsdException w:name="Medium List 1 Accent 1" w:uiPriority="65"/>
+    <w:lsdException w:name="Revision" w:semiHidden="1"/>
+    <w:lsdException w:name="List Paragraph" w:uiPriority="34" w:qFormat="1"/>
+    <w:lsdException w:name="Quote" w:uiPriority="29" w:qFormat="1"/>
+    <w:lsdException w:name="Intense Quote" w:uiPriority="30" w:qFormat="1"/>
+    <w:lsdException w:name="Medium List 2 Accent 1" w:uiPriority="66"/>
+    <w:lsdException w:name="Medium Grid 1 Accent 1" w:uiPriority="67"/>
+    <w:lsdException w:name="Medium Grid 2 Accent 1" w:uiPriority="68"/>
+    <w:lsdException w:name="Medium Grid 3 Accent 1" w:uiPriority="69"/>
+    <w:lsdException w:name="Dark List Accent 1" w:uiPriority="70"/>
+    <w:lsdException w:name="Colorful Shading Accent 1" w:uiPriority="71"/>
+    <w:lsdException w:name="Colorful List Accent 1" w:uiPriority="72"/>
+    <w:lsdException w:name="Colorful Grid Accent 1" w:uiPriority="73"/>
+    <w:lsdException w:name="Light Shading Accent 2" w:uiPriority="60"/>
+    <w:lsdException w:name="Light List Accent 2" w:uiPriority="61"/>
+    <w:lsdException w:name="Light Grid Accent 2" w:uiPriority="62"/>
+    <w:lsdException w:name="Medium Shading 1 Accent 2" w:uiPriority="63"/>
+    <w:lsdException w:name="Medium Shading 2 Accent 2" w:uiPriority="64"/>
+    <w:lsdException w:name="Medium List 1 Accent 2" w:uiPriority="65"/>
+    <w:lsdException w:name="Medium List 2 Accent 2" w:uiPriority="66"/>
+    <w:lsdException w:name="Medium Grid 1 Accent 2" w:uiPriority="67"/>
+    <w:lsdException w:name="Medium Grid 2 Accent 2" w:uiPriority="68"/>
+    <w:lsdException w:name="Medium Grid 3 Accent 2" w:uiPriority="69"/>
+    <w:lsdException w:name="Dark List Accent 2" w:uiPriority="70"/>
+    <w:lsdException w:name="Colorful Shading Accent 2" w:uiPriority="71"/>
+    <w:lsdException w:name="Colorful List Accent 2" w:uiPriority="72"/>
+    <w:lsdException w:name="Colorful Grid Accent 2" w:uiPriority="73"/>
+    <w:lsdException w:name="Light Shading Accent 3" w:uiPriority="60"/>
+    <w:lsdException w:name="Light List Accent 3" w:uiPriority="61"/>
+    <w:lsdException w:name="Light Grid Accent 3" w:uiPriority="62"/>
+    <w:lsdException w:name="Medium Shading 1 Accent 3" w:uiPriority="63"/>
+    <w:lsdException w:name="Medium Shading 2 Accent 3" w:uiPriority="64"/>
+    <w:lsdException w:name="Medium List 1 Accent 3" w:uiPriority="65"/>
+    <w:lsdException w:name="Medium List 2 Accent 3" w:uiPriority="66"/>
+    <w:lsdException w:name="Medium Grid 1 Accent 3" w:uiPriority="67"/>
+    <w:lsdException w:name="Medium Grid 2 Accent 3" w:uiPriority="68"/>
+    <w:lsdException w:name="Medium Grid 3 Accent 3" w:uiPriority="69"/>
+    <w:lsdException w:name="Dark List Accent 3" w:uiPriority="70"/>
+    <w:lsdException w:name="Colorful Shading Accent 3" w:uiPriority="71"/>
+    <w:lsdException w:name="Colorful List Accent 3" w:uiPriority="72"/>
+    <w:lsdException w:name="Colorful Grid Accent 3" w:uiPriority="73"/>
+    <w:lsdException w:name="Light Shading Accent 4" w:uiPriority="60"/>
+    <w:lsdException w:name="Light List Accent 4" w:uiPriority="61"/>
+    <w:lsdException w:name="Light Grid Accent 4" w:uiPriority="62"/>
+    <w:lsdException w:name="Medium Shading 1 Accent 4" w:uiPriority="63"/>
+    <w:lsdException w:name="Medium Shading 2 Accent 4" w:uiPriority="64"/>
+    <w:lsdException w:name="Medium List 1 Accent 4" w:uiPriority="65"/>
+    <w:lsdException w:name="Medium List 2 Accent 4" w:uiPriority="66"/>
+    <w:lsdException w:name="Medium Grid 1 Accent 4" w:uiPriority="67"/>
+    <w:lsdException w:name="Medium Grid 2 Accent 4" w:uiPriority="68"/>
+    <w:lsdException w:name="Medium Grid 3 Accent 4" w:uiPriority="69"/>
+    <w:lsdException w:name="Dark List Accent 4" w:uiPriority="70"/>
+    <w:lsdException w:name="Colorful Shading Accent 4" w:uiPriority="71"/>
+    <w:lsdException w:name="Colorful List Accent 4" w:uiPriority="72"/>
+    <w:lsdException w:name="Colorful Grid Accent 4" w:uiPriority="73"/>
+    <w:lsdException w:name="Light Shading Accent 5" w:uiPriority="60"/>
+    <w:lsdException w:name="Light List Accent 5" w:uiPriority="61"/>
+    <w:lsdException w:name="Light Grid Accent 5" w:uiPriority="62"/>
+    <w:lsdException w:name="Medium Shading 1 Accent 5" w:uiPriority="63"/>
+    <w:lsdException w:name="Medium Shading 2 Accent 5" w:uiPriority="64"/>
+    <w:lsdException w:name="Medium List 1 Accent 5" w:uiPriority="65"/>
+    <w:lsdException w:name="Medium List 2 Accent 5" w:uiPriority="66"/>
+    <w:lsdException w:name="Medium Grid 1 Accent 5" w:uiPriority="67"/>
+    <w:lsdException w:name="Medium Grid 2 Accent 5" w:uiPriority="68"/>
+    <w:lsdException w:name="Medium Grid 3 Accent 5" w:uiPriority="69"/>
+    <w:lsdException w:name="Dark List Accent 5" w:uiPriority="70"/>
+    <w:lsdException w:name="Colorful Shading Accent 5" w:uiPriority="71"/>
+    <w:lsdException w:name="Colorful List Accent 5" w:uiPriority="72"/>
+    <w:lsdException w:name="Colorful Grid Accent 5" w:uiPriority="73"/>
+    <w:lsdException w:name="Light Shading Accent 6" w:uiPriority="60"/>
+    <w:lsdException w:name="Light List Accent 6" w:uiPriority="61"/>
+    <w:lsdException w:name="Light Grid Accent 6" w:uiPriority="62"/>
+    <w:lsdException w:name="Medium Shading 1 Accent 6" w:uiPriority="63"/>
+    <w:lsdException w:name="Medium Shading 2 Accent 6" w:uiPriority="64"/>
+    <w:lsdException w:name="Medium List 1 Accent 6" w:uiPriority="65"/>
+    <w:lsdException w:name="Medium List 2 Accent 6" w:uiPriority="66"/>
+    <w:lsdException w:name="Medium Grid 1 Accent 6" w:uiPriority="67"/>
+    <w:lsdException w:name="Medium Grid 2 Accent 6" w:uiPriority="68"/>
+    <w:lsdException w:name="Medium Grid 3 Accent 6" w:uiPriority="69"/>
+    <w:lsdException w:name="Dark List Accent 6" w:uiPriority="70"/>
+    <w:lsdException w:name="Colorful Shading Accent 6" w:uiPriority="71"/>
+    <w:lsdException w:name="Colorful List Accent 6" w:uiPriority="72"/>
+    <w:lsdException w:name="Colorful Grid Accent 6" w:uiPriority="73"/>
+    <w:lsdException w:name="Subtle Emphasis" w:uiPriority="19" w:qFormat="1"/>
+    <w:lsdException w:name="Intense Emphasis" w:uiPriority="21" w:qFormat="1"/>
+    <w:lsdException w:name="Subtle Reference" w:uiPriority="31" w:qFormat="1"/>
+    <w:lsdException w:name="Intense Reference" w:uiPriority="32" w:qFormat="1"/>
+    <w:lsdException w:name="Book Title" w:uiPriority="33" w:qFormat="1"/>
+    <w:lsdException w:name="Bibliography" w:semiHidden="1" w:uiPriority="37" w:unhideWhenUsed="1"/>
+    <w:lsdException w:name="TOC Heading" w:semiHidden="1" w:uiPriority="39" w:unhideWhenUsed="1" w:qFormat="1"/>
+    <w:lsdException w:name="Plain Table 1" w:uiPriority="41"/>
+    <w:lsdException w:name="Plain Table 2" w:uiPriority="42"/>
+    <w:lsdException w:name="Plain Table 3" w:uiPriority="43"/>
+    <w:lsdException w:name="Plain Table 4" w:uiPriority="44"/>
+    <w:lsdException w:name="Plain Table 5" w:uiPriority="45"/>
+    <w:lsdException w:name="Grid Table Light" w:uiPriority="40"/>
+    <w:lsdException w:name="Grid Table 1 Light" w:uiPriority="46"/>
+    <w:lsdException w:name="Grid Table 2" w:uiPriority="47"/>
+    <w:lsdException w:name="Grid Table 3" w:uiPriority="48"/>
+    <w:lsdException w:name="Grid Table 4" w:uiPriority="49"/>
+    <w:lsdException w:name="Grid Table 5 Dark" w:uiPriority="50"/>
+    <w:lsdException w:name="Grid Table 6 Colorful" w:uiPriority="51"/>
+    <w:lsdException w:name="Grid Table 7 Colorful" w:uiPriority="52"/>
+    <w:lsdException w:name="Grid Table 1 Light Accent 1" w:uiPriority="46"/>
+    <w:lsdException w:name="Grid Table 2 Accent 1" w:uiPriority="47"/>
+    <w:lsdException w:name="Grid Table 3 Accent 1" w:uiPriority="48"/>
+    <w:lsdException w:name="Grid Table 4 Accent 1" w:uiPriority="49"/>
+    <w:lsdException w:name="Grid Table 5 Dark Accent 1" w:uiPriority="50"/>
+    <w:lsdException w:name="Grid Table 6 Colorful Accent 1" w:uiPriority="51"/>
+    <w:lsdException w:name="Grid Table 7 Colorful Accent 1" w:uiPriority="52"/>
+    <w:lsdException w:name="Grid Table 1 Light Accent 2" w:uiPriority="46"/>
+    <w:lsdException w:name="Grid Table 2 Accent 2" w:uiPriority="47"/>
+    <w:lsdException w:name="Grid Table 3 Accent 2" w:uiPriority="48"/>
+    <w:lsdException w:name="Grid Table 4 Accent 2" w:uiPriority="49"/>
+    <w:lsdException w:name="Grid Table 5 Dark Accent 2" w:uiPriority="50"/>
+    <w:lsdException w:name="Grid Table 6 Colorful Accent 2" w:uiPriority="51"/>
+    <w:lsdException w:name="Grid Table 7 Colorful Accent 2" w:uiPriority="52"/>
+    <w:lsdException w:name="Grid Table 1 Light Accent 3" w:uiPriority="46"/>
+    <w:lsdException w:name="Grid Table 2 Accent 3" w:uiPriority="47"/>
+    <w:lsdException w:name="Grid Table 3 Accent 3" w:uiPriority="48"/>
+    <w:lsdException w:name="Grid Table 4 Accent 3" w:uiPriority="49"/>
+    <w:lsdException w:name="Grid Table 5 Dark Accent 3" w:uiPriority="50"/>
+    <w:lsdException w:name="Grid Table 6 Colorful Accent 3" w:uiPriority="51"/>
+    <w:lsdException w:name="Grid Table 7 Colorful Accent 3" w:uiPriority="52"/>
+    <w:lsdException w:name="Grid Table 1 Light Accent 4" w:uiPriority="46"/>
+    <w:lsdException w:name="Grid Table 2 Accent 4" w:uiPriority="47"/>
+    <w:lsdException w:name="Grid Table 3 Accent 4" w:uiPriority="48"/>
+    <w:lsdException w:name="Grid Table 4 Accent 4" w:uiPriority="49"/>
+    <w:lsdException w:name="Grid Table 5 Dark Accent 4" w:uiPriority="50"/>
+    <w:lsdException w:name="Grid Table 6 Colorful Accent 4" w:uiPriority="51"/>
+    <w:lsdException w:name="Grid Table 7 Colorful Accent 4" w:uiPriority="52"/>
+    <w:lsdException w:name="Grid Table 1 Light Accent 5" w:uiPriority="46"/>
+    <w:lsdException w:name="Grid Table 2 Accent 5" w:uiPriority="47"/>
+    <w:lsdException w:name="Grid Table 3 Accent 5" w:uiPriority="48"/>
+    <w:lsdException w:name="Grid Table 4 Accent 5" w:uiPriority="49"/>
+    <w:lsdException w:name="Grid Table 5 Dark Accent 5" w:uiPriority="50"/>
+    <w:lsdException w:name="Grid Table 6 Colorful Accent 5" w:uiPriority="51"/>
+    <w:lsdException w:name="Grid Table 7 Colorful Accent 5" w:uiPriority="52"/>
+    <w:lsdException w:name="Grid Table 1 Light Accent 6" w:uiPriority="46"/>
+    <w:lsdException w:name="Grid Table 2 Accent 6" w:uiPriority="47"/>
+    <w:lsdException w:name="Grid Table 3 Accent 6" w:uiPriority="48"/>
+    <w:lsdException w:name="Grid Table 4 Accent 6" w:uiPriority="49"/>
+    <w:lsdException w:name="Grid Table 5 Dark Accent 6" w:uiPriority="50"/>
+    <w:lsdException w:name="Grid Table 6 Colorful Accent 6" w:uiPriority="51"/>
+    <w:lsdException w:name="Grid Table 7 Colorful Accent 6" w:uiPriority="52"/>
+    <w:lsdException w:name="List Table 1 Light" w:uiPriority="46"/>
+    <w:lsdException w:name="List Table 2" w:uiPriority="47"/>
+    <w:lsdException w:name="List Table 3" w:uiPriority="48"/>
+    <w:lsdException w:name="List Table 4" w:uiPriority="49"/>
+    <w:lsdException w:name="List Table 5 Dark" w:uiPriority="50"/>
+    <w:lsdException w:name="List Table 6 Colorful" w:uiPriority="51"/>
+    <w:lsdException w:name="List Table 7 Colorful" w:uiPriority="52"/>
+    <w:lsdException w:name="List Table 1 Light Accent 1" w:uiPriority="46"/>
+    <w:lsdException w:name="List Table 2 Accent 1" w:uiPriority="47"/>
+    <w:lsdException w:name="List Table 3 Accent 1" w:uiPriority="48"/>
+    <w:lsdException w:name="List Table 4 Accent 1" w:uiPriority="49"/>
+    <w:lsdException w:name="List Table 5 Dark Accent 1" w:uiPriority="50"/>
+    <w:lsdException w:name="List Table 6 Colorful Accent 1" w:uiPriority="51"/>
+    <w:lsdException w:name="List Table 7 Colorful Accent 1" w:uiPriority="52"/>
+    <w:lsdException w:name="List Table 1 Light Accent 2" w:uiPriority="46"/>
+    <w:lsdException w:name="List Table 2 Accent 2" w:uiPriority="47"/>
+    <w:lsdException w:name="List Table 3 Accent 2" w:uiPriority="48"/>
+    <w:lsdException w:name="List Table 4 Accent 2" w:uiPriority="49"/>
+    <w:lsdException w:name="List Table 5 Dark Accent 2" w:uiPriority="50"/>
+    <w:lsdException w:name="List Table 6 Colorful Accent 2" w:uiPriority="51"/>
+    <w:lsdException w:name="List Table 7 Colorful Accent 2" w:uiPriority="52"/>
+    <w:lsdException w:name="List Table 1 Light Accent 3" w:uiPriority="46"/>
+    <w:lsdException w:name="List Table 2 Accent 3" w:uiPriority="47"/>
+    <w:lsdException w:name="List Table 3 Accent 3" w:uiPriority="48"/>
+    <w:lsdException w:name="List Table 4 Accent 3" w:uiPriority="49"/>
+    <w:lsdException w:name="List Table 5 Dark Accent 3" w:uiPriority="50"/>
+    <w:lsdException w:name="List Table 6 Colorful Accent 3" w:uiPriority="51"/>
+    <w:lsdException w:name="List Table 7 Colorful Accent 3" w:uiPriority="52"/>
+    <w:lsdException w:name="List Table 1 Light Accent 4" w:uiPriority="46"/>
+    <w:lsdException w:name="List Table 2 Accent 4" w:uiPriority="47"/>
+    <w:lsdException w:name="List Table 3 Accent 4" w:uiPriority="48"/>
+    <w:lsdException w:name="List Table 4 Accent 4" w:uiPriority="49"/>
+    <w:lsdException w:name="List Table 5 Dark Accent 4" w:uiPriority="50"/>
+    <w:lsdException w:name="List Table 6 Colorful Accent 4" w:uiPriority="51"/>
+    <w:lsdException w:name="List Table 7 Colorful Accent 4" w:uiPriority="52"/>
+    <w:lsdException w:name="List Table 1 Light Accent 5" w:uiPriority="46"/>
+    <w:lsdException w:name="List Table 2 Accent 5" w:uiPriority="47"/>
+    <w:lsdException w:name="List Table 3 Accent 5" w:uiPriority="48"/>
+    <w:lsdException w:name="List Table 4 Accent 5" w:uiPriority="49"/>
+    <w:lsdException w:name="List Table 5 Dark Accent 5" w:uiPriority="50"/>
+    <w:lsdException w:name="List Table 6 Colorful Accent 5" w:uiPriority="51"/>
+    <w:lsdException w:name="List Table 7 Colorful Accent 5" w:uiPriority="52"/>
+    <w:lsdException w:name="List Table 1 Light Accent 6" w:uiPriority="46"/>
+    <w:lsdException w:name="List Table 2 Accent 6" w:uiPriority="47"/>
+    <w:lsdException w:name="List Table 3 Accent 6" w:uiPriority="48"/>
+    <w:lsdException w:name="List Table 4 Accent 6" w:uiPriority="49"/>
+    <w:lsdException w:name="List Table 5 Dark Accent 6" w:uiPriority="50"/>
+    <w:lsdException w:name="List Table 6 Colorful Accent 6" w:uiPriority="51"/>
+    <w:lsdException w:name="List Table 7 Colorful Accent 6" w:uiPriority="52"/>
   </w:latentStyles>
   <w:style w:type="paragraph" w:default="1" w:styleId="Normal">
     <w:name w:val="Normal"/>
@@ -2356,7 +2722,6 @@
       <w:spacing w:after="0" w:line="240" w:lineRule="auto"/>
     </w:pPr>
     <w:tblPr>
-      <w:tblInd w:w="0" w:type="dxa"/>
       <w:tblBorders>
         <w:top w:val="single" w:sz="4" w:space="0" w:color="auto"/>
         <w:left w:val="single" w:sz="4" w:space="0" w:color="auto"/>
@@ -2365,266 +2730,6 @@
         <w:insideH w:val="single" w:sz="4" w:space="0" w:color="auto"/>
         <w:insideV w:val="single" w:sz="4" w:space="0" w:color="auto"/>
       </w:tblBorders>
-      <w:tblCellMar>
-        <w:top w:w="0" w:type="dxa"/>
-        <w:left w:w="108" w:type="dxa"/>
-        <w:bottom w:w="0" w:type="dxa"/>
-        <w:right w:w="108" w:type="dxa"/>
-      </w:tblCellMar>
-    </w:tblPr>
-  </w:style>
-  <w:style w:type="paragraph" w:styleId="ListParagraph">
-    <w:name w:val="List Paragraph"/>
-    <w:basedOn w:val="Normal"/>
-    <w:uiPriority w:val="34"/>
-    <w:qFormat/>
-    <w:rsid w:val="00DA3924"/>
-    <w:pPr>
-      <w:ind w:left="720"/>
-      <w:contextualSpacing/>
-    </w:pPr>
-  </w:style>
-  <w:style w:type="paragraph" w:customStyle="1" w:styleId="Default">
-    <w:name w:val="Default"/>
-    <w:rsid w:val="00F358FD"/>
-    <w:pPr>
-      <w:autoSpaceDE w:val="0"/>
-      <w:autoSpaceDN w:val="0"/>
-      <w:adjustRightInd w:val="0"/>
-      <w:spacing w:after="0" w:line="240" w:lineRule="auto"/>
-    </w:pPr>
-    <w:rPr>
-      <w:rFonts w:ascii="Calibri" w:hAnsi="Calibri" w:cs="Calibri"/>
-      <w:color w:val="000000"/>
-      <w:sz w:val="24"/>
-      <w:szCs w:val="24"/>
-    </w:rPr>
-  </w:style>
-</w:styles>
-</file>
-
-<file path=word/stylesWithEffects.xml><?xml version="1.0" encoding="utf-8"?>
-<w:styles xmlns:wpc="http://schemas.microsoft.com/office/word/2010/wordprocessingCanvas" xmlns:mc="http://schemas.openxmlformats.org/markup-compatibility/2006" xmlns:o="urn:schemas-microsoft-com:office:office" xmlns:r="http://schemas.openxmlformats.org/officeDocument/2006/relationships" xmlns:m="http://schemas.openxmlformats.org/officeDocument/2006/math" xmlns:v="urn:schemas-microsoft-com:vml" xmlns:wp14="http://schemas.microsoft.com/office/word/2010/wordprocessingDrawing" xmlns:wp="http://schemas.openxmlformats.org/drawingml/2006/wordprocessingDrawing" xmlns:w10="urn:schemas-microsoft-com:office:word" xmlns:w="http://schemas.openxmlformats.org/wordprocessingml/2006/main" xmlns:w14="http://schemas.microsoft.com/office/word/2010/wordml" xmlns:wpg="http://schemas.microsoft.com/office/word/2010/wordprocessingGroup" xmlns:wpi="http://schemas.microsoft.com/office/word/2010/wordprocessingInk" xmlns:wne="http://schemas.microsoft.com/office/word/2006/wordml" xmlns:wps="http://schemas.microsoft.com/office/word/2010/wordprocessingShape" mc:Ignorable="w14 wp14">
-  <w:docDefaults>
-    <w:rPrDefault>
-      <w:rPr>
-        <w:rFonts w:asciiTheme="minorHAnsi" w:eastAsiaTheme="minorEastAsia" w:hAnsiTheme="minorHAnsi" w:cstheme="minorBidi"/>
-        <w:sz w:val="22"/>
-        <w:szCs w:val="22"/>
-        <w:lang w:val="en-SG" w:eastAsia="zh-CN" w:bidi="ar-SA"/>
-      </w:rPr>
-    </w:rPrDefault>
-    <w:pPrDefault>
-      <w:pPr>
-        <w:spacing w:after="200" w:line="276" w:lineRule="auto"/>
-      </w:pPr>
-    </w:pPrDefault>
-  </w:docDefaults>
-  <w:latentStyles w:defLockedState="0" w:defUIPriority="99" w:defSemiHidden="1" w:defUnhideWhenUsed="1" w:defQFormat="0" w:count="267">
-    <w:lsdException w:name="Normal" w:semiHidden="0" w:uiPriority="0" w:unhideWhenUsed="0" w:qFormat="1"/>
-    <w:lsdException w:name="heading 1" w:semiHidden="0" w:uiPriority="9" w:unhideWhenUsed="0" w:qFormat="1"/>
-    <w:lsdException w:name="heading 2" w:uiPriority="9" w:qFormat="1"/>
-    <w:lsdException w:name="heading 3" w:uiPriority="9" w:qFormat="1"/>
-    <w:lsdException w:name="heading 4" w:uiPriority="9" w:qFormat="1"/>
-    <w:lsdException w:name="heading 5" w:uiPriority="9" w:qFormat="1"/>
-    <w:lsdException w:name="heading 6" w:uiPriority="9" w:qFormat="1"/>
-    <w:lsdException w:name="heading 7" w:uiPriority="9" w:qFormat="1"/>
-    <w:lsdException w:name="heading 8" w:uiPriority="9" w:qFormat="1"/>
-    <w:lsdException w:name="heading 9" w:uiPriority="9" w:qFormat="1"/>
-    <w:lsdException w:name="toc 1" w:uiPriority="39"/>
-    <w:lsdException w:name="toc 2" w:uiPriority="39"/>
-    <w:lsdException w:name="toc 3" w:uiPriority="39"/>
-    <w:lsdException w:name="toc 4" w:uiPriority="39"/>
-    <w:lsdException w:name="toc 5" w:uiPriority="39"/>
-    <w:lsdException w:name="toc 6" w:uiPriority="39"/>
-    <w:lsdException w:name="toc 7" w:uiPriority="39"/>
-    <w:lsdException w:name="toc 8" w:uiPriority="39"/>
-    <w:lsdException w:name="toc 9" w:uiPriority="39"/>
-    <w:lsdException w:name="caption" w:uiPriority="35" w:qFormat="1"/>
-    <w:lsdException w:name="Title" w:semiHidden="0" w:uiPriority="10" w:unhideWhenUsed="0" w:qFormat="1"/>
-    <w:lsdException w:name="Default Paragraph Font" w:uiPriority="1"/>
-    <w:lsdException w:name="Subtitle" w:semiHidden="0" w:uiPriority="11" w:unhideWhenUsed="0" w:qFormat="1"/>
-    <w:lsdException w:name="Strong" w:semiHidden="0" w:uiPriority="22" w:unhideWhenUsed="0" w:qFormat="1"/>
-    <w:lsdException w:name="Emphasis" w:semiHidden="0" w:uiPriority="20" w:unhideWhenUsed="0" w:qFormat="1"/>
-    <w:lsdException w:name="Table Grid" w:semiHidden="0" w:uiPriority="59" w:unhideWhenUsed="0"/>
-    <w:lsdException w:name="Placeholder Text" w:unhideWhenUsed="0"/>
-    <w:lsdException w:name="No Spacing" w:semiHidden="0" w:uiPriority="1" w:unhideWhenUsed="0" w:qFormat="1"/>
-    <w:lsdException w:name="Light Shading" w:semiHidden="0" w:uiPriority="60" w:unhideWhenUsed="0"/>
-    <w:lsdException w:name="Light List" w:semiHidden="0" w:uiPriority="61" w:unhideWhenUsed="0"/>
-    <w:lsdException w:name="Light Grid" w:semiHidden="0" w:uiPriority="62" w:unhideWhenUsed="0"/>
-    <w:lsdException w:name="Medium Shading 1" w:semiHidden="0" w:uiPriority="63" w:unhideWhenUsed="0"/>
-    <w:lsdException w:name="Medium Shading 2" w:semiHidden="0" w:uiPriority="64" w:unhideWhenUsed="0"/>
-    <w:lsdException w:name="Medium List 1" w:semiHidden="0" w:uiPriority="65" w:unhideWhenUsed="0"/>
-    <w:lsdException w:name="Medium List 2" w:semiHidden="0" w:uiPriority="66" w:unhideWhenUsed="0"/>
-    <w:lsdException w:name="Medium Grid 1" w:semiHidden="0" w:uiPriority="67" w:unhideWhenUsed="0"/>
-    <w:lsdException w:name="Medium Grid 2" w:semiHidden="0" w:uiPriority="68" w:unhideWhenUsed="0"/>
-    <w:lsdException w:name="Medium Grid 3" w:semiHidden="0" w:uiPriority="69" w:unhideWhenUsed="0"/>
-    <w:lsdException w:name="Dark List" w:semiHidden="0" w:uiPriority="70" w:unhideWhenUsed="0"/>
-    <w:lsdException w:name="Colorful Shading" w:semiHidden="0" w:uiPriority="71" w:unhideWhenUsed="0"/>
-    <w:lsdException w:name="Colorful List" w:semiHidden="0" w:uiPriority="72" w:unhideWhenUsed="0"/>
-    <w:lsdException w:name="Colorful Grid" w:semiHidden="0" w:uiPriority="73" w:unhideWhenUsed="0"/>
-    <w:lsdException w:name="Light Shading Accent 1" w:semiHidden="0" w:uiPriority="60" w:unhideWhenUsed="0"/>
-    <w:lsdException w:name="Light List Accent 1" w:semiHidden="0" w:uiPriority="61" w:unhideWhenUsed="0"/>
-    <w:lsdException w:name="Light Grid Accent 1" w:semiHidden="0" w:uiPriority="62" w:unhideWhenUsed="0"/>
-    <w:lsdException w:name="Medium Shading 1 Accent 1" w:semiHidden="0" w:uiPriority="63" w:unhideWhenUsed="0"/>
-    <w:lsdException w:name="Medium Shading 2 Accent 1" w:semiHidden="0" w:uiPriority="64" w:unhideWhenUsed="0"/>
-    <w:lsdException w:name="Medium List 1 Accent 1" w:semiHidden="0" w:uiPriority="65" w:unhideWhenUsed="0"/>
-    <w:lsdException w:name="Revision" w:unhideWhenUsed="0"/>
-    <w:lsdException w:name="List Paragraph" w:semiHidden="0" w:uiPriority="34" w:unhideWhenUsed="0" w:qFormat="1"/>
-    <w:lsdException w:name="Quote" w:semiHidden="0" w:uiPriority="29" w:unhideWhenUsed="0" w:qFormat="1"/>
-    <w:lsdException w:name="Intense Quote" w:semiHidden="0" w:uiPriority="30" w:unhideWhenUsed="0" w:qFormat="1"/>
-    <w:lsdException w:name="Medium List 2 Accent 1" w:semiHidden="0" w:uiPriority="66" w:unhideWhenUsed="0"/>
-    <w:lsdException w:name="Medium Grid 1 Accent 1" w:semiHidden="0" w:uiPriority="67" w:unhideWhenUsed="0"/>
-    <w:lsdException w:name="Medium Grid 2 Accent 1" w:semiHidden="0" w:uiPriority="68" w:unhideWhenUsed="0"/>
-    <w:lsdException w:name="Medium Grid 3 Accent 1" w:semiHidden="0" w:uiPriority="69" w:unhideWhenUsed="0"/>
-    <w:lsdException w:name="Dark List Accent 1" w:semiHidden="0" w:uiPriority="70" w:unhideWhenUsed="0"/>
-    <w:lsdException w:name="Colorful Shading Accent 1" w:semiHidden="0" w:uiPriority="71" w:unhideWhenUsed="0"/>
-    <w:lsdException w:name="Colorful List Accent 1" w:semiHidden="0" w:uiPriority="72" w:unhideWhenUsed="0"/>
-    <w:lsdException w:name="Colorful Grid Accent 1" w:semiHidden="0" w:uiPriority="73" w:unhideWhenUsed="0"/>
-    <w:lsdException w:name="Light Shading Accent 2" w:semiHidden="0" w:uiPriority="60" w:unhideWhenUsed="0"/>
-    <w:lsdException w:name="Light List Accent 2" w:semiHidden="0" w:uiPriority="61" w:unhideWhenUsed="0"/>
-    <w:lsdException w:name="Light Grid Accent 2" w:semiHidden="0" w:uiPriority="62" w:unhideWhenUsed="0"/>
-    <w:lsdException w:name="Medium Shading 1 Accent 2" w:semiHidden="0" w:uiPriority="63" w:unhideWhenUsed="0"/>
-    <w:lsdException w:name="Medium Shading 2 Accent 2" w:semiHidden="0" w:uiPriority="64" w:unhideWhenUsed="0"/>
-    <w:lsdException w:name="Medium List 1 Accent 2" w:semiHidden="0" w:uiPriority="65" w:unhideWhenUsed="0"/>
-    <w:lsdException w:name="Medium List 2 Accent 2" w:semiHidden="0" w:uiPriority="66" w:unhideWhenUsed="0"/>
-    <w:lsdException w:name="Medium Grid 1 Accent 2" w:semiHidden="0" w:uiPriority="67" w:unhideWhenUsed="0"/>
-    <w:lsdException w:name="Medium Grid 2 Accent 2" w:semiHidden="0" w:uiPriority="68" w:unhideWhenUsed="0"/>
-    <w:lsdException w:name="Medium Grid 3 Accent 2" w:semiHidden="0" w:uiPriority="69" w:unhideWhenUsed="0"/>
-    <w:lsdException w:name="Dark List Accent 2" w:semiHidden="0" w:uiPriority="70" w:unhideWhenUsed="0"/>
-    <w:lsdException w:name="Colorful Shading Accent 2" w:semiHidden="0" w:uiPriority="71" w:unhideWhenUsed="0"/>
-    <w:lsdException w:name="Colorful List Accent 2" w:semiHidden="0" w:uiPriority="72" w:unhideWhenUsed="0"/>
-    <w:lsdException w:name="Colorful Grid Accent 2" w:semiHidden="0" w:uiPriority="73" w:unhideWhenUsed="0"/>
-    <w:lsdException w:name="Light Shading Accent 3" w:semiHidden="0" w:uiPriority="60" w:unhideWhenUsed="0"/>
-    <w:lsdException w:name="Light List Accent 3" w:semiHidden="0" w:uiPriority="61" w:unhideWhenUsed="0"/>
-    <w:lsdException w:name="Light Grid Accent 3" w:semiHidden="0" w:uiPriority="62" w:unhideWhenUsed="0"/>
-    <w:lsdException w:name="Medium Shading 1 Accent 3" w:semiHidden="0" w:uiPriority="63" w:unhideWhenUsed="0"/>
-    <w:lsdException w:name="Medium Shading 2 Accent 3" w:semiHidden="0" w:uiPriority="64" w:unhideWhenUsed="0"/>
-    <w:lsdException w:name="Medium List 1 Accent 3" w:semiHidden="0" w:uiPriority="65" w:unhideWhenUsed="0"/>
-    <w:lsdException w:name="Medium List 2 Accent 3" w:semiHidden="0" w:uiPriority="66" w:unhideWhenUsed="0"/>
-    <w:lsdException w:name="Medium Grid 1 Accent 3" w:semiHidden="0" w:uiPriority="67" w:unhideWhenUsed="0"/>
-    <w:lsdException w:name="Medium Grid 2 Accent 3" w:semiHidden="0" w:uiPriority="68" w:unhideWhenUsed="0"/>
-    <w:lsdException w:name="Medium Grid 3 Accent 3" w:semiHidden="0" w:uiPriority="69" w:unhideWhenUsed="0"/>
-    <w:lsdException w:name="Dark List Accent 3" w:semiHidden="0" w:uiPriority="70" w:unhideWhenUsed="0"/>
-    <w:lsdException w:name="Colorful Shading Accent 3" w:semiHidden="0" w:uiPriority="71" w:unhideWhenUsed="0"/>
-    <w:lsdException w:name="Colorful List Accent 3" w:semiHidden="0" w:uiPriority="72" w:unhideWhenUsed="0"/>
-    <w:lsdException w:name="Colorful Grid Accent 3" w:semiHidden="0" w:uiPriority="73" w:unhideWhenUsed="0"/>
-    <w:lsdException w:name="Light Shading Accent 4" w:semiHidden="0" w:uiPriority="60" w:unhideWhenUsed="0"/>
-    <w:lsdException w:name="Light List Accent 4" w:semiHidden="0" w:uiPriority="61" w:unhideWhenUsed="0"/>
-    <w:lsdException w:name="Light Grid Accent 4" w:semiHidden="0" w:uiPriority="62" w:unhideWhenUsed="0"/>
-    <w:lsdException w:name="Medium Shading 1 Accent 4" w:semiHidden="0" w:uiPriority="63" w:unhideWhenUsed="0"/>
-    <w:lsdException w:name="Medium Shading 2 Accent 4" w:semiHidden="0" w:uiPriority="64" w:unhideWhenUsed="0"/>
-    <w:lsdException w:name="Medium List 1 Accent 4" w:semiHidden="0" w:uiPriority="65" w:unhideWhenUsed="0"/>
-    <w:lsdException w:name="Medium List 2 Accent 4" w:semiHidden="0" w:uiPriority="66" w:unhideWhenUsed="0"/>
-    <w:lsdException w:name="Medium Grid 1 Accent 4" w:semiHidden="0" w:uiPriority="67" w:unhideWhenUsed="0"/>
-    <w:lsdException w:name="Medium Grid 2 Accent 4" w:semiHidden="0" w:uiPriority="68" w:unhideWhenUsed="0"/>
-    <w:lsdException w:name="Medium Grid 3 Accent 4" w:semiHidden="0" w:uiPriority="69" w:unhideWhenUsed="0"/>
-    <w:lsdException w:name="Dark List Accent 4" w:semiHidden="0" w:uiPriority="70" w:unhideWhenUsed="0"/>
-    <w:lsdException w:name="Colorful Shading Accent 4" w:semiHidden="0" w:uiPriority="71" w:unhideWhenUsed="0"/>
-    <w:lsdException w:name="Colorful List Accent 4" w:semiHidden="0" w:uiPriority="72" w:unhideWhenUsed="0"/>
-    <w:lsdException w:name="Colorful Grid Accent 4" w:semiHidden="0" w:uiPriority="73" w:unhideWhenUsed="0"/>
-    <w:lsdException w:name="Light Shading Accent 5" w:semiHidden="0" w:uiPriority="60" w:unhideWhenUsed="0"/>
-    <w:lsdException w:name="Light List Accent 5" w:semiHidden="0" w:uiPriority="61" w:unhideWhenUsed="0"/>
-    <w:lsdException w:name="Light Grid Accent 5" w:semiHidden="0" w:uiPriority="62" w:unhideWhenUsed="0"/>
-    <w:lsdException w:name="Medium Shading 1 Accent 5" w:semiHidden="0" w:uiPriority="63" w:unhideWhenUsed="0"/>
-    <w:lsdException w:name="Medium Shading 2 Accent 5" w:semiHidden="0" w:uiPriority="64" w:unhideWhenUsed="0"/>
-    <w:lsdException w:name="Medium List 1 Accent 5" w:semiHidden="0" w:uiPriority="65" w:unhideWhenUsed="0"/>
-    <w:lsdException w:name="Medium List 2 Accent 5" w:semiHidden="0" w:uiPriority="66" w:unhideWhenUsed="0"/>
-    <w:lsdException w:name="Medium Grid 1 Accent 5" w:semiHidden="0" w:uiPriority="67" w:unhideWhenUsed="0"/>
-    <w:lsdException w:name="Medium Grid 2 Accent 5" w:semiHidden="0" w:uiPriority="68" w:unhideWhenUsed="0"/>
-    <w:lsdException w:name="Medium Grid 3 Accent 5" w:semiHidden="0" w:uiPriority="69" w:unhideWhenUsed="0"/>
-    <w:lsdException w:name="Dark List Accent 5" w:semiHidden="0" w:uiPriority="70" w:unhideWhenUsed="0"/>
-    <w:lsdException w:name="Colorful Shading Accent 5" w:semiHidden="0" w:uiPriority="71" w:unhideWhenUsed="0"/>
-    <w:lsdException w:name="Colorful List Accent 5" w:semiHidden="0" w:uiPriority="72" w:unhideWhenUsed="0"/>
-    <w:lsdException w:name="Colorful Grid Accent 5" w:semiHidden="0" w:uiPriority="73" w:unhideWhenUsed="0"/>
-    <w:lsdException w:name="Light Shading Accent 6" w:semiHidden="0" w:uiPriority="60" w:unhideWhenUsed="0"/>
-    <w:lsdException w:name="Light List Accent 6" w:semiHidden="0" w:uiPriority="61" w:unhideWhenUsed="0"/>
-    <w:lsdException w:name="Light Grid Accent 6" w:semiHidden="0" w:uiPriority="62" w:unhideWhenUsed="0"/>
-    <w:lsdException w:name="Medium Shading 1 Accent 6" w:semiHidden="0" w:uiPriority="63" w:unhideWhenUsed="0"/>
-    <w:lsdException w:name="Medium Shading 2 Accent 6" w:semiHidden="0" w:uiPriority="64" w:unhideWhenUsed="0"/>
-    <w:lsdException w:name="Medium List 1 Accent 6" w:semiHidden="0" w:uiPriority="65" w:unhideWhenUsed="0"/>
-    <w:lsdException w:name="Medium List 2 Accent 6" w:semiHidden="0" w:uiPriority="66" w:unhideWhenUsed="0"/>
-    <w:lsdException w:name="Medium Grid 1 Accent 6" w:semiHidden="0" w:uiPriority="67" w:unhideWhenUsed="0"/>
-    <w:lsdException w:name="Medium Grid 2 Accent 6" w:semiHidden="0" w:uiPriority="68" w:unhideWhenUsed="0"/>
-    <w:lsdException w:name="Medium Grid 3 Accent 6" w:semiHidden="0" w:uiPriority="69" w:unhideWhenUsed="0"/>
-    <w:lsdException w:name="Dark List Accent 6" w:semiHidden="0" w:uiPriority="70" w:unhideWhenUsed="0"/>
-    <w:lsdException w:name="Colorful Shading Accent 6" w:semiHidden="0" w:uiPriority="71" w:unhideWhenUsed="0"/>
-    <w:lsdException w:name="Colorful List Accent 6" w:semiHidden="0" w:uiPriority="72" w:unhideWhenUsed="0"/>
-    <w:lsdException w:name="Colorful Grid Accent 6" w:semiHidden="0" w:uiPriority="73" w:unhideWhenUsed="0"/>
-    <w:lsdException w:name="Subtle Emphasis" w:semiHidden="0" w:uiPriority="19" w:unhideWhenUsed="0" w:qFormat="1"/>
-    <w:lsdException w:name="Intense Emphasis" w:semiHidden="0" w:uiPriority="21" w:unhideWhenUsed="0" w:qFormat="1"/>
-    <w:lsdException w:name="Subtle Reference" w:semiHidden="0" w:uiPriority="31" w:unhideWhenUsed="0" w:qFormat="1"/>
-    <w:lsdException w:name="Intense Reference" w:semiHidden="0" w:uiPriority="32" w:unhideWhenUsed="0" w:qFormat="1"/>
-    <w:lsdException w:name="Book Title" w:semiHidden="0" w:uiPriority="33" w:unhideWhenUsed="0" w:qFormat="1"/>
-    <w:lsdException w:name="Bibliography" w:uiPriority="37"/>
-    <w:lsdException w:name="TOC Heading" w:uiPriority="39" w:qFormat="1"/>
-  </w:latentStyles>
-  <w:style w:type="paragraph" w:default="1" w:styleId="Normal">
-    <w:name w:val="Normal"/>
-    <w:qFormat/>
-  </w:style>
-  <w:style w:type="character" w:default="1" w:styleId="DefaultParagraphFont">
-    <w:name w:val="Default Paragraph Font"/>
-    <w:uiPriority w:val="1"/>
-    <w:semiHidden/>
-    <w:unhideWhenUsed/>
-  </w:style>
-  <w:style w:type="table" w:default="1" w:styleId="TableNormal">
-    <w:name w:val="Normal Table"/>
-    <w:uiPriority w:val="99"/>
-    <w:semiHidden/>
-    <w:unhideWhenUsed/>
-    <w:tblPr>
-      <w:tblInd w:w="0" w:type="dxa"/>
-      <w:tblCellMar>
-        <w:top w:w="0" w:type="dxa"/>
-        <w:left w:w="108" w:type="dxa"/>
-        <w:bottom w:w="0" w:type="dxa"/>
-        <w:right w:w="108" w:type="dxa"/>
-      </w:tblCellMar>
-    </w:tblPr>
-  </w:style>
-  <w:style w:type="numbering" w:default="1" w:styleId="NoList">
-    <w:name w:val="No List"/>
-    <w:uiPriority w:val="99"/>
-    <w:semiHidden/>
-    <w:unhideWhenUsed/>
-  </w:style>
-  <w:style w:type="character" w:styleId="Hyperlink">
-    <w:name w:val="Hyperlink"/>
-    <w:basedOn w:val="DefaultParagraphFont"/>
-    <w:uiPriority w:val="99"/>
-    <w:unhideWhenUsed/>
-    <w:rsid w:val="00FE71D7"/>
-    <w:rPr>
-      <w:color w:val="0000FF" w:themeColor="hyperlink"/>
-      <w:u w:val="single"/>
-    </w:rPr>
-  </w:style>
-  <w:style w:type="table" w:styleId="TableGrid">
-    <w:name w:val="Table Grid"/>
-    <w:basedOn w:val="TableNormal"/>
-    <w:uiPriority w:val="59"/>
-    <w:rsid w:val="00FE71D7"/>
-    <w:pPr>
-      <w:spacing w:after="0" w:line="240" w:lineRule="auto"/>
-    </w:pPr>
-    <w:tblPr>
-      <w:tblInd w:w="0" w:type="dxa"/>
-      <w:tblBorders>
-        <w:top w:val="single" w:sz="4" w:space="0" w:color="auto"/>
-        <w:left w:val="single" w:sz="4" w:space="0" w:color="auto"/>
-        <w:bottom w:val="single" w:sz="4" w:space="0" w:color="auto"/>
-        <w:right w:val="single" w:sz="4" w:space="0" w:color="auto"/>
-        <w:insideH w:val="single" w:sz="4" w:space="0" w:color="auto"/>
-        <w:insideV w:val="single" w:sz="4" w:space="0" w:color="auto"/>
-      </w:tblBorders>
-      <w:tblCellMar>
-        <w:top w:w="0" w:type="dxa"/>
-        <w:left w:w="108" w:type="dxa"/>
-        <w:bottom w:w="0" w:type="dxa"/>
-        <w:right w:w="108" w:type="dxa"/>
-      </w:tblCellMar>
     </w:tblPr>
   </w:style>
   <w:style w:type="paragraph" w:styleId="ListParagraph">

</xml_diff>

<commit_message>
updated report Sunday 5pm
</commit_message>
<xml_diff>
--- a/A1_A0125531R_A0133267H.docx
+++ b/A1_A0125531R_A0133267H.docx
@@ -1,6 +1,6 @@
 
 <file path=word/document.xml><?xml version="1.0" encoding="utf-8"?>
-<w:document xmlns:wpc="http://schemas.microsoft.com/office/word/2010/wordprocessingCanvas" xmlns:mc="http://schemas.openxmlformats.org/markup-compatibility/2006" xmlns:o="urn:schemas-microsoft-com:office:office" xmlns:r="http://schemas.openxmlformats.org/officeDocument/2006/relationships" xmlns:m="http://schemas.openxmlformats.org/officeDocument/2006/math" xmlns:v="urn:schemas-microsoft-com:vml" xmlns:wp14="http://schemas.microsoft.com/office/word/2010/wordprocessingDrawing" xmlns:wp="http://schemas.openxmlformats.org/drawingml/2006/wordprocessingDrawing" xmlns:w10="urn:schemas-microsoft-com:office:word" xmlns:w="http://schemas.openxmlformats.org/wordprocessingml/2006/main" xmlns:w14="http://schemas.microsoft.com/office/word/2010/wordml" xmlns:wpg="http://schemas.microsoft.com/office/word/2010/wordprocessingGroup" xmlns:wpi="http://schemas.microsoft.com/office/word/2010/wordprocessingInk" xmlns:wne="http://schemas.microsoft.com/office/word/2006/wordml" xmlns:wps="http://schemas.microsoft.com/office/word/2010/wordprocessingShape" mc:Ignorable="w14 wp14">
+<w:document xmlns:wpc="http://schemas.microsoft.com/office/word/2010/wordprocessingCanvas" xmlns:mc="http://schemas.openxmlformats.org/markup-compatibility/2006" xmlns:o="urn:schemas-microsoft-com:office:office" xmlns:r="http://schemas.openxmlformats.org/officeDocument/2006/relationships" xmlns:m="http://schemas.openxmlformats.org/officeDocument/2006/math" xmlns:v="urn:schemas-microsoft-com:vml" xmlns:wp14="http://schemas.microsoft.com/office/word/2010/wordprocessingDrawing" xmlns:wp="http://schemas.openxmlformats.org/drawingml/2006/wordprocessingDrawing" xmlns:w10="urn:schemas-microsoft-com:office:word" xmlns:w="http://schemas.openxmlformats.org/wordprocessingml/2006/main" xmlns:w14="http://schemas.microsoft.com/office/word/2010/wordml" xmlns:w15="http://schemas.microsoft.com/office/word/2012/wordml" xmlns:wpg="http://schemas.microsoft.com/office/word/2010/wordprocessingGroup" xmlns:wpi="http://schemas.microsoft.com/office/word/2010/wordprocessingInk" xmlns:wne="http://schemas.microsoft.com/office/word/2006/wordml" xmlns:wps="http://schemas.microsoft.com/office/word/2010/wordprocessingShape" mc:Ignorable="w14 w15 wp14">
   <w:body>
     <w:p>
       <w:pPr>
@@ -85,7 +85,7 @@
         </w:rPr>
         <w:t xml:space="preserve">Code Repository URL: </w:t>
       </w:r>
-      <w:hyperlink r:id="rId7" w:history="1">
+      <w:hyperlink r:id="rId6" w:history="1">
         <w:r>
           <w:rPr>
             <w:rStyle w:val="Hyperlink"/>
@@ -365,19 +365,72 @@
         <w:rPr>
           <w:rFonts w:ascii="Times New Roman" w:hAnsi="Times New Roman" w:cs="Times New Roman"/>
         </w:rPr>
-        <w:t>KWIC provides a search mechanism for information in a list of lines. Given a list of lines and a list of ``words to ignore'', KWIC system should generate a KWIC (Key Word In Context) index of the input lines. In a KWIC-index, a line is listed once for each keyword that occurs in the line. The keyword cannot be in "words to ign</w:t>
-      </w:r>
-      <w:r>
-        <w:rPr>
-          <w:rFonts w:ascii="Times New Roman" w:hAnsi="Times New Roman" w:cs="Times New Roman"/>
-        </w:rPr>
-        <w:t>ore"</w:t>
-      </w:r>
-      <w:r>
-        <w:rPr>
-          <w:rFonts w:ascii="Times New Roman" w:hAnsi="Times New Roman" w:cs="Times New Roman"/>
-        </w:rPr>
-        <w:t>. Also, KWIC-index is alphabetized by keyword. For each input line, it shall be “circularly shifted” exhaustively by removing the first word and appending it at the end of the line to create a set of circularly shifted lines. The first word (not including "words to ignore") will be the keyword. The system outputs a listing of the circularly shifted lines for all input lines in ascending alphabetical order. The keyword is often output with its starting letter in upper case and the rest in lower case.</w:t>
+        <w:t xml:space="preserve">KWIC </w:t>
+      </w:r>
+      <w:r>
+        <w:rPr>
+          <w:rFonts w:ascii="Times New Roman" w:hAnsi="Times New Roman" w:cs="Times New Roman"/>
+        </w:rPr>
+        <w:t xml:space="preserve">helps sorting and aligning words within a </w:t>
+      </w:r>
+      <w:r>
+        <w:rPr>
+          <w:rFonts w:ascii="Times New Roman" w:hAnsi="Times New Roman" w:cs="Times New Roman"/>
+          <w:i/>
+        </w:rPr>
+        <w:t>title</w:t>
+      </w:r>
+      <w:r>
+        <w:rPr>
+          <w:rFonts w:ascii="Times New Roman" w:hAnsi="Times New Roman" w:cs="Times New Roman"/>
+        </w:rPr>
+        <w:t xml:space="preserve"> to allow each word in the </w:t>
+      </w:r>
+      <w:r>
+        <w:rPr>
+          <w:rFonts w:ascii="Times New Roman" w:hAnsi="Times New Roman" w:cs="Times New Roman"/>
+          <w:i/>
+        </w:rPr>
+        <w:t>title</w:t>
+      </w:r>
+      <w:r>
+        <w:rPr>
+          <w:rFonts w:ascii="Times New Roman" w:hAnsi="Times New Roman" w:cs="Times New Roman"/>
+        </w:rPr>
+        <w:t xml:space="preserve"> to be alphabetically indexed. The starting word of each indexed line is termed </w:t>
+      </w:r>
+      <w:r>
+        <w:rPr>
+          <w:rFonts w:ascii="Times New Roman" w:hAnsi="Times New Roman" w:cs="Times New Roman"/>
+          <w:i/>
+        </w:rPr>
+        <w:t>keyword</w:t>
+      </w:r>
+      <w:r>
+        <w:rPr>
+          <w:rFonts w:ascii="Times New Roman" w:hAnsi="Times New Roman" w:cs="Times New Roman"/>
+        </w:rPr>
+        <w:t xml:space="preserve">. In addition, users are allowed to specify </w:t>
+      </w:r>
+      <w:r>
+        <w:rPr>
+          <w:rFonts w:ascii="Times New Roman" w:hAnsi="Times New Roman" w:cs="Times New Roman"/>
+          <w:i/>
+        </w:rPr>
+        <w:t>noise words</w:t>
+      </w:r>
+      <w:r>
+        <w:rPr>
+          <w:rFonts w:ascii="Times New Roman" w:hAnsi="Times New Roman" w:cs="Times New Roman"/>
+          <w:i/>
+        </w:rPr>
+        <w:t>,</w:t>
+      </w:r>
+      <w:r>
+        <w:rPr>
+          <w:rFonts w:ascii="Times New Roman" w:hAnsi="Times New Roman" w:cs="Times New Roman"/>
+        </w:rPr>
+        <w:t xml:space="preserve"> which are those that should not become keywords. Keywords would retain their input format but with their first letter capitalised while noise words would have all of their letters become lower cased.  </w:t>
       </w:r>
     </w:p>
     <w:p>
@@ -423,6 +476,385 @@
           <w:szCs w:val="24"/>
         </w:rPr>
         <w:t>Functional Requirements</w:t>
+      </w:r>
+    </w:p>
+    <w:p>
+      <w:pPr>
+        <w:pStyle w:val="ListParagraph"/>
+        <w:numPr>
+          <w:ilvl w:val="0"/>
+          <w:numId w:val="8"/>
+        </w:numPr>
+        <w:rPr>
+          <w:rFonts w:ascii="Times New Roman" w:hAnsi="Times New Roman" w:cs="Times New Roman"/>
+          <w:sz w:val="24"/>
+          <w:szCs w:val="24"/>
+        </w:rPr>
+      </w:pPr>
+      <w:r>
+        <w:rPr>
+          <w:rFonts w:ascii="Times New Roman" w:hAnsi="Times New Roman" w:cs="Times New Roman"/>
+          <w:sz w:val="24"/>
+          <w:szCs w:val="24"/>
+        </w:rPr>
+        <w:t>Have an interface which:</w:t>
+      </w:r>
+    </w:p>
+    <w:p>
+      <w:pPr>
+        <w:pStyle w:val="ListParagraph"/>
+        <w:numPr>
+          <w:ilvl w:val="1"/>
+          <w:numId w:val="8"/>
+        </w:numPr>
+        <w:rPr>
+          <w:rFonts w:ascii="Times New Roman" w:hAnsi="Times New Roman" w:cs="Times New Roman"/>
+          <w:sz w:val="24"/>
+          <w:szCs w:val="24"/>
+        </w:rPr>
+      </w:pPr>
+      <w:r>
+        <w:rPr>
+          <w:rFonts w:ascii="Times New Roman" w:hAnsi="Times New Roman" w:cs="Times New Roman"/>
+          <w:sz w:val="24"/>
+          <w:szCs w:val="24"/>
+        </w:rPr>
+        <w:t>Allow users to specify the path of the text file which contains all the titles</w:t>
+      </w:r>
+    </w:p>
+    <w:p>
+      <w:pPr>
+        <w:pStyle w:val="ListParagraph"/>
+        <w:numPr>
+          <w:ilvl w:val="1"/>
+          <w:numId w:val="8"/>
+        </w:numPr>
+        <w:rPr>
+          <w:rFonts w:ascii="Times New Roman" w:hAnsi="Times New Roman" w:cs="Times New Roman"/>
+          <w:sz w:val="24"/>
+          <w:szCs w:val="24"/>
+        </w:rPr>
+      </w:pPr>
+      <w:r>
+        <w:rPr>
+          <w:rFonts w:ascii="Times New Roman" w:hAnsi="Times New Roman" w:cs="Times New Roman"/>
+          <w:sz w:val="24"/>
+          <w:szCs w:val="24"/>
+        </w:rPr>
+        <w:t>Allow users to specify the path of the noise file (if any).</w:t>
+      </w:r>
+    </w:p>
+    <w:p>
+      <w:pPr>
+        <w:pStyle w:val="ListParagraph"/>
+        <w:numPr>
+          <w:ilvl w:val="0"/>
+          <w:numId w:val="8"/>
+        </w:numPr>
+        <w:rPr>
+          <w:rFonts w:ascii="Times New Roman" w:hAnsi="Times New Roman" w:cs="Times New Roman"/>
+          <w:sz w:val="24"/>
+          <w:szCs w:val="24"/>
+        </w:rPr>
+      </w:pPr>
+      <w:r>
+        <w:rPr>
+          <w:rFonts w:ascii="Times New Roman" w:hAnsi="Times New Roman" w:cs="Times New Roman"/>
+          <w:sz w:val="24"/>
+          <w:szCs w:val="24"/>
+        </w:rPr>
+        <w:t xml:space="preserve">The system has to circularly shift each sentence </w:t>
+      </w:r>
+      <w:r>
+        <w:rPr>
+          <w:rFonts w:ascii="Times New Roman" w:hAnsi="Times New Roman" w:cs="Times New Roman"/>
+          <w:sz w:val="24"/>
+          <w:szCs w:val="24"/>
+        </w:rPr>
+        <w:t>in which:</w:t>
+      </w:r>
+    </w:p>
+    <w:p>
+      <w:pPr>
+        <w:pStyle w:val="ListParagraph"/>
+        <w:numPr>
+          <w:ilvl w:val="1"/>
+          <w:numId w:val="8"/>
+        </w:numPr>
+        <w:rPr>
+          <w:rFonts w:ascii="Times New Roman" w:hAnsi="Times New Roman" w:cs="Times New Roman"/>
+          <w:sz w:val="24"/>
+          <w:szCs w:val="24"/>
+        </w:rPr>
+      </w:pPr>
+      <w:r>
+        <w:rPr>
+          <w:rFonts w:ascii="Times New Roman" w:hAnsi="Times New Roman" w:cs="Times New Roman"/>
+          <w:sz w:val="24"/>
+          <w:szCs w:val="24"/>
+        </w:rPr>
+        <w:t>Each keyword should have its first letter capitalised</w:t>
+      </w:r>
+    </w:p>
+    <w:p>
+      <w:pPr>
+        <w:pStyle w:val="ListParagraph"/>
+        <w:numPr>
+          <w:ilvl w:val="1"/>
+          <w:numId w:val="8"/>
+        </w:numPr>
+        <w:rPr>
+          <w:rFonts w:ascii="Times New Roman" w:hAnsi="Times New Roman" w:cs="Times New Roman"/>
+          <w:sz w:val="24"/>
+          <w:szCs w:val="24"/>
+        </w:rPr>
+      </w:pPr>
+      <w:r>
+        <w:rPr>
+          <w:rFonts w:ascii="Times New Roman" w:hAnsi="Times New Roman" w:cs="Times New Roman"/>
+          <w:sz w:val="24"/>
+          <w:szCs w:val="24"/>
+        </w:rPr>
+        <w:t>Should not begin with a noise word</w:t>
+      </w:r>
+    </w:p>
+    <w:p>
+      <w:pPr>
+        <w:pStyle w:val="ListParagraph"/>
+        <w:numPr>
+          <w:ilvl w:val="1"/>
+          <w:numId w:val="8"/>
+        </w:numPr>
+        <w:rPr>
+          <w:rFonts w:ascii="Times New Roman" w:hAnsi="Times New Roman" w:cs="Times New Roman"/>
+          <w:sz w:val="24"/>
+          <w:szCs w:val="24"/>
+        </w:rPr>
+      </w:pPr>
+      <w:r>
+        <w:rPr>
+          <w:rFonts w:ascii="Times New Roman" w:hAnsi="Times New Roman" w:cs="Times New Roman"/>
+          <w:sz w:val="24"/>
+          <w:szCs w:val="24"/>
+        </w:rPr>
+        <w:t xml:space="preserve">Noise </w:t>
+      </w:r>
+      <w:r>
+        <w:rPr>
+          <w:rFonts w:ascii="Times New Roman" w:hAnsi="Times New Roman" w:cs="Times New Roman"/>
+          <w:sz w:val="24"/>
+          <w:szCs w:val="24"/>
+        </w:rPr>
+        <w:t>words should</w:t>
+      </w:r>
+      <w:r>
+        <w:rPr>
+          <w:rFonts w:ascii="Times New Roman" w:hAnsi="Times New Roman" w:cs="Times New Roman"/>
+          <w:sz w:val="24"/>
+          <w:szCs w:val="24"/>
+        </w:rPr>
+        <w:t xml:space="preserve"> be of lowercase</w:t>
+      </w:r>
+    </w:p>
+    <w:p>
+      <w:pPr>
+        <w:pStyle w:val="ListParagraph"/>
+        <w:numPr>
+          <w:ilvl w:val="0"/>
+          <w:numId w:val="8"/>
+        </w:numPr>
+        <w:rPr>
+          <w:rFonts w:ascii="Times New Roman" w:hAnsi="Times New Roman" w:cs="Times New Roman"/>
+          <w:sz w:val="24"/>
+          <w:szCs w:val="24"/>
+        </w:rPr>
+      </w:pPr>
+      <w:r>
+        <w:rPr>
+          <w:rFonts w:ascii="Times New Roman" w:hAnsi="Times New Roman" w:cs="Times New Roman"/>
+          <w:sz w:val="24"/>
+          <w:szCs w:val="24"/>
+        </w:rPr>
+        <w:t>The system output</w:t>
+      </w:r>
+      <w:r>
+        <w:rPr>
+          <w:rFonts w:ascii="Times New Roman" w:hAnsi="Times New Roman" w:cs="Times New Roman"/>
+          <w:sz w:val="24"/>
+          <w:szCs w:val="24"/>
+        </w:rPr>
+        <w:t>s</w:t>
+      </w:r>
+      <w:r>
+        <w:rPr>
+          <w:rFonts w:ascii="Times New Roman" w:hAnsi="Times New Roman" w:cs="Times New Roman"/>
+          <w:sz w:val="24"/>
+          <w:szCs w:val="24"/>
+        </w:rPr>
+        <w:t xml:space="preserve"> all</w:t>
+      </w:r>
+      <w:r>
+        <w:rPr>
+          <w:rFonts w:ascii="Times New Roman" w:hAnsi="Times New Roman" w:cs="Times New Roman"/>
+          <w:sz w:val="24"/>
+          <w:szCs w:val="24"/>
+        </w:rPr>
+        <w:t xml:space="preserve"> the circular shifted sentences</w:t>
+      </w:r>
+      <w:r>
+        <w:rPr>
+          <w:rFonts w:ascii="Times New Roman" w:hAnsi="Times New Roman" w:cs="Times New Roman"/>
+          <w:sz w:val="24"/>
+          <w:szCs w:val="24"/>
+        </w:rPr>
+        <w:t xml:space="preserve"> which:</w:t>
+      </w:r>
+    </w:p>
+    <w:p>
+      <w:pPr>
+        <w:pStyle w:val="ListParagraph"/>
+        <w:numPr>
+          <w:ilvl w:val="1"/>
+          <w:numId w:val="8"/>
+        </w:numPr>
+        <w:rPr>
+          <w:rFonts w:ascii="Times New Roman" w:hAnsi="Times New Roman" w:cs="Times New Roman"/>
+          <w:sz w:val="24"/>
+          <w:szCs w:val="24"/>
+        </w:rPr>
+      </w:pPr>
+      <w:r>
+        <w:rPr>
+          <w:rFonts w:ascii="Times New Roman" w:hAnsi="Times New Roman" w:cs="Times New Roman"/>
+          <w:sz w:val="24"/>
+          <w:szCs w:val="24"/>
+        </w:rPr>
+        <w:t>Has to be sorted lexicographically</w:t>
+      </w:r>
+    </w:p>
+    <w:p>
+      <w:pPr>
+        <w:pStyle w:val="ListParagraph"/>
+        <w:numPr>
+          <w:ilvl w:val="1"/>
+          <w:numId w:val="8"/>
+        </w:numPr>
+        <w:rPr>
+          <w:rFonts w:ascii="Times New Roman" w:hAnsi="Times New Roman" w:cs="Times New Roman"/>
+          <w:sz w:val="24"/>
+          <w:szCs w:val="24"/>
+        </w:rPr>
+      </w:pPr>
+      <w:r>
+        <w:rPr>
+          <w:rFonts w:ascii="Times New Roman" w:hAnsi="Times New Roman" w:cs="Times New Roman"/>
+          <w:sz w:val="24"/>
+          <w:szCs w:val="24"/>
+        </w:rPr>
+        <w:t>Should not have duplicates</w:t>
+      </w:r>
+    </w:p>
+    <w:p>
+      <w:pPr>
+        <w:pStyle w:val="ListParagraph"/>
+        <w:numPr>
+          <w:ilvl w:val="1"/>
+          <w:numId w:val="8"/>
+        </w:numPr>
+        <w:rPr>
+          <w:rFonts w:ascii="Times New Roman" w:hAnsi="Times New Roman" w:cs="Times New Roman"/>
+          <w:sz w:val="24"/>
+          <w:szCs w:val="24"/>
+        </w:rPr>
+      </w:pPr>
+      <w:r>
+        <w:rPr>
+          <w:rFonts w:ascii="Times New Roman" w:hAnsi="Times New Roman" w:cs="Times New Roman"/>
+          <w:sz w:val="24"/>
+          <w:szCs w:val="24"/>
+        </w:rPr>
+        <w:t>Output to Console and into a text file named output.txt</w:t>
+      </w:r>
+    </w:p>
+    <w:p>
+      <w:pPr>
+        <w:pStyle w:val="ListParagraph"/>
+        <w:numPr>
+          <w:ilvl w:val="0"/>
+          <w:numId w:val="8"/>
+        </w:numPr>
+        <w:rPr>
+          <w:rFonts w:ascii="Times New Roman" w:hAnsi="Times New Roman" w:cs="Times New Roman"/>
+          <w:sz w:val="24"/>
+          <w:szCs w:val="24"/>
+        </w:rPr>
+      </w:pPr>
+      <w:r>
+        <w:rPr>
+          <w:rFonts w:ascii="Times New Roman" w:hAnsi="Times New Roman" w:cs="Times New Roman"/>
+          <w:sz w:val="24"/>
+          <w:szCs w:val="24"/>
+        </w:rPr>
+        <w:t xml:space="preserve">Upon every run, the output file </w:t>
+      </w:r>
+      <w:r>
+        <w:rPr>
+          <w:rFonts w:ascii="Times New Roman" w:hAnsi="Times New Roman" w:cs="Times New Roman"/>
+          <w:i/>
+          <w:sz w:val="24"/>
+          <w:szCs w:val="24"/>
+        </w:rPr>
+        <w:t>output.txt</w:t>
+      </w:r>
+      <w:r>
+        <w:rPr>
+          <w:rFonts w:ascii="Times New Roman" w:hAnsi="Times New Roman" w:cs="Times New Roman"/>
+          <w:i/>
+          <w:sz w:val="24"/>
+          <w:szCs w:val="24"/>
+        </w:rPr>
+        <w:t xml:space="preserve"> </w:t>
+      </w:r>
+      <w:r>
+        <w:rPr>
+          <w:rFonts w:ascii="Times New Roman" w:hAnsi="Times New Roman" w:cs="Times New Roman"/>
+          <w:sz w:val="24"/>
+          <w:szCs w:val="24"/>
+        </w:rPr>
+        <w:t>should be overwritten to capture the</w:t>
+      </w:r>
+      <w:r>
+        <w:rPr>
+          <w:rFonts w:ascii="Times New Roman" w:hAnsi="Times New Roman" w:cs="Times New Roman"/>
+          <w:sz w:val="24"/>
+          <w:szCs w:val="24"/>
+        </w:rPr>
+        <w:t xml:space="preserve"> current</w:t>
+      </w:r>
+      <w:r>
+        <w:rPr>
+          <w:rFonts w:ascii="Times New Roman" w:hAnsi="Times New Roman" w:cs="Times New Roman"/>
+          <w:sz w:val="24"/>
+          <w:szCs w:val="24"/>
+        </w:rPr>
+        <w:t xml:space="preserve"> new output.</w:t>
+      </w:r>
+    </w:p>
+    <w:p>
+      <w:pPr>
+        <w:rPr>
+          <w:rFonts w:ascii="Times New Roman" w:hAnsi="Times New Roman" w:cs="Times New Roman"/>
+          <w:sz w:val="24"/>
+          <w:szCs w:val="24"/>
+        </w:rPr>
+      </w:pPr>
+      <w:r>
+        <w:rPr>
+          <w:rFonts w:ascii="Times New Roman" w:hAnsi="Times New Roman" w:cs="Times New Roman"/>
+          <w:sz w:val="24"/>
+          <w:szCs w:val="24"/>
+        </w:rPr>
+        <w:t>Non-Functional Requirements</w:t>
       </w:r>
     </w:p>
     <w:p>
@@ -444,7 +876,23 @@
           <w:sz w:val="24"/>
           <w:szCs w:val="24"/>
         </w:rPr>
-        <w:t>Interface for user to enter the sentences</w:t>
+        <w:t>The system must be able to process 1000</w:t>
+      </w:r>
+      <w:r>
+        <w:rPr>
+          <w:rFonts w:ascii="Times New Roman" w:hAnsi="Times New Roman" w:cs="Times New Roman"/>
+          <w:sz w:val="24"/>
+          <w:szCs w:val="24"/>
+        </w:rPr>
+        <w:t xml:space="preserve"> to 5000</w:t>
+      </w:r>
+      <w:r>
+        <w:rPr>
+          <w:rFonts w:ascii="Times New Roman" w:hAnsi="Times New Roman" w:cs="Times New Roman"/>
+          <w:sz w:val="24"/>
+          <w:szCs w:val="24"/>
+        </w:rPr>
+        <w:t xml:space="preserve"> lines of input</w:t>
       </w:r>
     </w:p>
     <w:p>
@@ -466,177 +914,6 @@
           <w:sz w:val="24"/>
           <w:szCs w:val="24"/>
         </w:rPr>
-        <w:t>Interface for user to enter the ignore words</w:t>
-      </w:r>
-    </w:p>
-    <w:p>
-      <w:pPr>
-        <w:pStyle w:val="ListParagraph"/>
-        <w:numPr>
-          <w:ilvl w:val="0"/>
-          <w:numId w:val="1"/>
-        </w:numPr>
-        <w:rPr>
-          <w:rFonts w:ascii="Times New Roman" w:hAnsi="Times New Roman" w:cs="Times New Roman"/>
-          <w:sz w:val="24"/>
-          <w:szCs w:val="24"/>
-        </w:rPr>
-      </w:pPr>
-      <w:r>
-        <w:rPr>
-          <w:rFonts w:ascii="Times New Roman" w:hAnsi="Times New Roman" w:cs="Times New Roman"/>
-          <w:sz w:val="24"/>
-          <w:szCs w:val="24"/>
-        </w:rPr>
-        <w:t xml:space="preserve">The system has to circularly shift each sentence </w:t>
-      </w:r>
-    </w:p>
-    <w:p>
-      <w:pPr>
-        <w:pStyle w:val="ListParagraph"/>
-        <w:numPr>
-          <w:ilvl w:val="0"/>
-          <w:numId w:val="1"/>
-        </w:numPr>
-        <w:rPr>
-          <w:rFonts w:ascii="Times New Roman" w:hAnsi="Times New Roman" w:cs="Times New Roman"/>
-          <w:sz w:val="24"/>
-          <w:szCs w:val="24"/>
-        </w:rPr>
-      </w:pPr>
-      <w:r>
-        <w:rPr>
-          <w:rFonts w:ascii="Times New Roman" w:hAnsi="Times New Roman" w:cs="Times New Roman"/>
-          <w:sz w:val="24"/>
-          <w:szCs w:val="24"/>
-        </w:rPr>
-        <w:t>The starting word of each sentence much not start with the words found in the list of ignore words</w:t>
-      </w:r>
-    </w:p>
-    <w:p>
-      <w:pPr>
-        <w:pStyle w:val="ListParagraph"/>
-        <w:numPr>
-          <w:ilvl w:val="0"/>
-          <w:numId w:val="1"/>
-        </w:numPr>
-        <w:rPr>
-          <w:rFonts w:ascii="Times New Roman" w:hAnsi="Times New Roman" w:cs="Times New Roman"/>
-          <w:sz w:val="24"/>
-          <w:szCs w:val="24"/>
-        </w:rPr>
-      </w:pPr>
-      <w:r>
-        <w:rPr>
-          <w:rFonts w:ascii="Times New Roman" w:hAnsi="Times New Roman" w:cs="Times New Roman"/>
-          <w:sz w:val="24"/>
-          <w:szCs w:val="24"/>
-        </w:rPr>
-        <w:t>All ignore words in the sentence must be of lower case</w:t>
-      </w:r>
-    </w:p>
-    <w:p>
-      <w:pPr>
-        <w:pStyle w:val="ListParagraph"/>
-        <w:numPr>
-          <w:ilvl w:val="0"/>
-          <w:numId w:val="1"/>
-        </w:numPr>
-        <w:rPr>
-          <w:rFonts w:ascii="Times New Roman" w:hAnsi="Times New Roman" w:cs="Times New Roman"/>
-          <w:sz w:val="24"/>
-          <w:szCs w:val="24"/>
-        </w:rPr>
-      </w:pPr>
-      <w:r>
-        <w:rPr>
-          <w:rFonts w:ascii="Times New Roman" w:hAnsi="Times New Roman" w:cs="Times New Roman"/>
-          <w:sz w:val="24"/>
-          <w:szCs w:val="24"/>
-        </w:rPr>
-        <w:t>The first letter of all keywords (non-ignored words) much be capitalised</w:t>
-      </w:r>
-    </w:p>
-    <w:p>
-      <w:pPr>
-        <w:pStyle w:val="ListParagraph"/>
-        <w:numPr>
-          <w:ilvl w:val="0"/>
-          <w:numId w:val="1"/>
-        </w:numPr>
-        <w:rPr>
-          <w:rFonts w:ascii="Times New Roman" w:hAnsi="Times New Roman" w:cs="Times New Roman"/>
-          <w:sz w:val="24"/>
-          <w:szCs w:val="24"/>
-        </w:rPr>
-      </w:pPr>
-      <w:r>
-        <w:rPr>
-          <w:rFonts w:ascii="Times New Roman" w:hAnsi="Times New Roman" w:cs="Times New Roman"/>
-          <w:sz w:val="24"/>
-          <w:szCs w:val="24"/>
-        </w:rPr>
-        <w:t xml:space="preserve">The system output all the circular shift sentences in alphabetical order </w:t>
-      </w:r>
-    </w:p>
-    <w:p>
-      <w:pPr>
-        <w:rPr>
-          <w:rFonts w:ascii="Times New Roman" w:hAnsi="Times New Roman" w:cs="Times New Roman"/>
-          <w:sz w:val="24"/>
-          <w:szCs w:val="24"/>
-        </w:rPr>
-      </w:pPr>
-      <w:r>
-        <w:rPr>
-          <w:rFonts w:ascii="Times New Roman" w:hAnsi="Times New Roman" w:cs="Times New Roman"/>
-          <w:sz w:val="24"/>
-          <w:szCs w:val="24"/>
-        </w:rPr>
-        <w:t>Non-Functional Requirements</w:t>
-      </w:r>
-    </w:p>
-    <w:p>
-      <w:pPr>
-        <w:pStyle w:val="ListParagraph"/>
-        <w:numPr>
-          <w:ilvl w:val="0"/>
-          <w:numId w:val="1"/>
-        </w:numPr>
-        <w:rPr>
-          <w:rFonts w:ascii="Times New Roman" w:hAnsi="Times New Roman" w:cs="Times New Roman"/>
-          <w:sz w:val="24"/>
-          <w:szCs w:val="24"/>
-        </w:rPr>
-      </w:pPr>
-      <w:r>
-        <w:rPr>
-          <w:rFonts w:ascii="Times New Roman" w:hAnsi="Times New Roman" w:cs="Times New Roman"/>
-          <w:sz w:val="24"/>
-          <w:szCs w:val="24"/>
-        </w:rPr>
-        <w:t>The system must be able to process at least 1000 lines of input</w:t>
-      </w:r>
-    </w:p>
-    <w:p>
-      <w:pPr>
-        <w:pStyle w:val="ListParagraph"/>
-        <w:numPr>
-          <w:ilvl w:val="0"/>
-          <w:numId w:val="1"/>
-        </w:numPr>
-        <w:rPr>
-          <w:rFonts w:ascii="Times New Roman" w:hAnsi="Times New Roman" w:cs="Times New Roman"/>
-          <w:sz w:val="24"/>
-          <w:szCs w:val="24"/>
-        </w:rPr>
-      </w:pPr>
-      <w:r>
-        <w:rPr>
-          <w:rFonts w:ascii="Times New Roman" w:hAnsi="Times New Roman" w:cs="Times New Roman"/>
-          <w:sz w:val="24"/>
-          <w:szCs w:val="24"/>
-        </w:rPr>
         <w:t>Output must be generated within 1 minute</w:t>
       </w:r>
     </w:p>
@@ -684,6 +961,7 @@
           <w:b/>
           <w:sz w:val="24"/>
           <w:szCs w:val="24"/>
+          <w:u w:val="single"/>
         </w:rPr>
         <w:t>Abstract Data Type</w:t>
       </w:r>
@@ -697,6 +975,7 @@
       <w:r>
         <w:rPr>
           <w:noProof/>
+          <w:lang w:eastAsia="en-SG"/>
         </w:rPr>
         <w:drawing>
           <wp:inline distT="0" distB="0" distL="0" distR="0" wp14:anchorId="464F0EE7" wp14:editId="0F33862D">
@@ -714,7 +993,7 @@
                     <pic:cNvPicPr/>
                   </pic:nvPicPr>
                   <pic:blipFill>
-                    <a:blip r:embed="rId8"/>
+                    <a:blip r:embed="rId7"/>
                     <a:stretch>
                       <a:fillRect/>
                     </a:stretch>
@@ -823,8 +1102,8 @@
             <v:path o:extrusionok="f" gradientshapeok="t" o:connecttype="rect"/>
             <o:lock v:ext="edit" aspectratio="t"/>
           </v:shapetype>
-          <v:shape id="_x0000_i1025" type="#_x0000_t75" style="width:517.9pt;height:274.5pt">
-            <v:imagedata r:id="rId9" o:title="test"/>
+          <v:shape id="_x0000_i1025" type="#_x0000_t75" style="width:517.95pt;height:274.55pt">
+            <v:imagedata r:id="rId8" o:title="test"/>
           </v:shape>
         </w:pict>
       </w:r>
@@ -845,14 +1124,16 @@
           <w:b/>
           <w:sz w:val="24"/>
           <w:szCs w:val="24"/>
-        </w:rPr>
-      </w:pPr>
-      <w:r>
-        <w:rPr>
-          <w:rFonts w:ascii="Times New Roman" w:hAnsi="Times New Roman" w:cs="Times New Roman"/>
-          <w:b/>
-          <w:sz w:val="24"/>
-          <w:szCs w:val="24"/>
+          <w:u w:val="single"/>
+        </w:rPr>
+      </w:pPr>
+      <w:r>
+        <w:rPr>
+          <w:rFonts w:ascii="Times New Roman" w:hAnsi="Times New Roman" w:cs="Times New Roman"/>
+          <w:b/>
+          <w:sz w:val="24"/>
+          <w:szCs w:val="24"/>
+          <w:u w:val="single"/>
         </w:rPr>
         <w:lastRenderedPageBreak/>
         <w:t>Pipes and Filters</w:t>
@@ -869,11 +1150,12 @@
       <w:r>
         <w:rPr>
           <w:noProof/>
+          <w:lang w:eastAsia="en-SG"/>
         </w:rPr>
         <w:drawing>
-          <wp:inline distT="0" distB="0" distL="0" distR="0" wp14:anchorId="3D0A6D3C" wp14:editId="460092B2">
-            <wp:extent cx="4607609" cy="2124075"/>
-            <wp:effectExtent l="0" t="0" r="2540" b="0"/>
+          <wp:inline distT="0" distB="0" distL="0" distR="0" wp14:anchorId="150AD777" wp14:editId="213CC380">
+            <wp:extent cx="5731510" cy="2943225"/>
+            <wp:effectExtent l="0" t="0" r="2540" b="9525"/>
             <wp:docPr id="1" name="Picture 1"/>
             <wp:cNvGraphicFramePr>
               <a:graphicFrameLocks xmlns:a="http://schemas.openxmlformats.org/drawingml/2006/main" noChangeAspect="1"/>
@@ -886,7 +1168,7 @@
                     <pic:cNvPicPr/>
                   </pic:nvPicPr>
                   <pic:blipFill>
-                    <a:blip r:embed="rId10"/>
+                    <a:blip r:embed="rId9"/>
                     <a:stretch>
                       <a:fillRect/>
                     </a:stretch>
@@ -894,7 +1176,7 @@
                   <pic:spPr>
                     <a:xfrm>
                       <a:off x="0" y="0"/>
-                      <a:ext cx="4609865" cy="2125115"/>
+                      <a:ext cx="5731510" cy="2943225"/>
                     </a:xfrm>
                     <a:prstGeom prst="rect">
                       <a:avLst/>
@@ -959,8 +1241,8 @@
           <w:szCs w:val="24"/>
         </w:rPr>
         <w:pict>
-          <v:shape id="_x0000_i1026" type="#_x0000_t75" style="width:450.75pt;height:265.5pt">
-            <v:imagedata r:id="rId11" o:title="pipes"/>
+          <v:shape id="_x0000_i1026" type="#_x0000_t75" style="width:450.8pt;height:265.45pt">
+            <v:imagedata r:id="rId10" o:title="pipes"/>
           </v:shape>
         </w:pict>
       </w:r>
@@ -1030,8 +1312,8 @@
           <w:lang w:eastAsia="en-SG"/>
         </w:rPr>
         <w:pict>
-          <v:shape id="_x0000_i1027" type="#_x0000_t75" style="width:493.15pt;height:239.25pt">
-            <v:imagedata r:id="rId12" o:title="filter2"/>
+          <v:shape id="_x0000_i1027" type="#_x0000_t75" style="width:493.25pt;height:239.1pt">
+            <v:imagedata r:id="rId11" o:title="filter2"/>
           </v:shape>
         </w:pict>
       </w:r>
@@ -1117,8 +1399,8 @@
           <w:lang w:eastAsia="en-SG"/>
         </w:rPr>
         <w:pict>
-          <v:shape id="_x0000_i1028" type="#_x0000_t75" style="width:451.15pt;height:264pt">
-            <v:imagedata r:id="rId13" o:title="async2"/>
+          <v:shape id="_x0000_i1028" type="#_x0000_t75" style="width:451.35pt;height:263.8pt">
+            <v:imagedata r:id="rId12" o:title="async2"/>
           </v:shape>
         </w:pict>
       </w:r>
@@ -1180,14 +1462,16 @@
           <w:b/>
           <w:sz w:val="24"/>
           <w:szCs w:val="24"/>
-        </w:rPr>
-      </w:pPr>
-      <w:r>
-        <w:rPr>
-          <w:rFonts w:ascii="Times New Roman" w:hAnsi="Times New Roman" w:cs="Times New Roman"/>
-          <w:b/>
-          <w:sz w:val="24"/>
-          <w:szCs w:val="24"/>
+          <w:u w:val="single"/>
+        </w:rPr>
+      </w:pPr>
+      <w:r>
+        <w:rPr>
+          <w:rFonts w:ascii="Times New Roman" w:hAnsi="Times New Roman" w:cs="Times New Roman"/>
+          <w:b/>
+          <w:sz w:val="24"/>
+          <w:szCs w:val="24"/>
+          <w:u w:val="single"/>
         </w:rPr>
         <w:t>Abstract Data Type</w:t>
       </w:r>
@@ -1370,14 +1654,16 @@
           <w:b/>
           <w:sz w:val="24"/>
           <w:szCs w:val="24"/>
-        </w:rPr>
-      </w:pPr>
-      <w:r>
-        <w:rPr>
-          <w:rFonts w:ascii="Times New Roman" w:hAnsi="Times New Roman" w:cs="Times New Roman"/>
-          <w:b/>
-          <w:sz w:val="24"/>
-          <w:szCs w:val="24"/>
+          <w:u w:val="single"/>
+        </w:rPr>
+      </w:pPr>
+      <w:r>
+        <w:rPr>
+          <w:rFonts w:ascii="Times New Roman" w:hAnsi="Times New Roman" w:cs="Times New Roman"/>
+          <w:b/>
+          <w:sz w:val="24"/>
+          <w:szCs w:val="24"/>
+          <w:u w:val="single"/>
         </w:rPr>
         <w:t>Pipes and Filters</w:t>
       </w:r>
@@ -1415,10 +1701,67 @@
       <w:r>
         <w:rPr>
           <w:rFonts w:ascii="Times New Roman" w:hAnsi="Times New Roman" w:cs="Times New Roman"/>
-          <w:sz w:val="24"/>
-          <w:szCs w:val="24"/>
-        </w:rPr>
-        <w:t>Maintains an intuitive flow of processing</w:t>
+          <w:b/>
+          <w:sz w:val="24"/>
+          <w:szCs w:val="24"/>
+        </w:rPr>
+        <w:t>Decoupled</w:t>
+      </w:r>
+      <w:r>
+        <w:rPr>
+          <w:rFonts w:ascii="Times New Roman" w:hAnsi="Times New Roman" w:cs="Times New Roman"/>
+          <w:sz w:val="24"/>
+          <w:szCs w:val="24"/>
+        </w:rPr>
+        <w:t xml:space="preserve">: </w:t>
+      </w:r>
+      <w:r>
+        <w:rPr>
+          <w:rFonts w:ascii="Times New Roman" w:hAnsi="Times New Roman" w:cs="Times New Roman"/>
+          <w:sz w:val="24"/>
+          <w:szCs w:val="24"/>
+        </w:rPr>
+        <w:t>Ease of modification</w:t>
+      </w:r>
+      <w:r>
+        <w:rPr>
+          <w:rFonts w:ascii="Times New Roman" w:hAnsi="Times New Roman" w:cs="Times New Roman"/>
+          <w:sz w:val="24"/>
+          <w:szCs w:val="24"/>
+        </w:rPr>
+        <w:t xml:space="preserve">  as e</w:t>
+      </w:r>
+      <w:r>
+        <w:rPr>
+          <w:rFonts w:ascii="Times New Roman" w:hAnsi="Times New Roman" w:cs="Times New Roman"/>
+          <w:sz w:val="24"/>
+          <w:szCs w:val="24"/>
+        </w:rPr>
+        <w:t>ach</w:t>
+      </w:r>
+      <w:r>
+        <w:rPr>
+          <w:rFonts w:ascii="Times New Roman" w:hAnsi="Times New Roman" w:cs="Times New Roman"/>
+          <w:sz w:val="24"/>
+          <w:szCs w:val="24"/>
+        </w:rPr>
+        <w:t xml:space="preserve"> filter</w:t>
+      </w:r>
+      <w:r>
+        <w:rPr>
+          <w:rFonts w:ascii="Times New Roman" w:hAnsi="Times New Roman" w:cs="Times New Roman"/>
+          <w:sz w:val="24"/>
+          <w:szCs w:val="24"/>
+        </w:rPr>
+        <w:t xml:space="preserve"> is </w:t>
+      </w:r>
+      <w:r>
+        <w:rPr>
+          <w:rFonts w:ascii="Times New Roman" w:hAnsi="Times New Roman" w:cs="Times New Roman"/>
+          <w:sz w:val="24"/>
+          <w:szCs w:val="24"/>
+        </w:rPr>
+        <w:t>a standalone component</w:t>
       </w:r>
     </w:p>
     <w:p>
@@ -1437,10 +1780,35 @@
       <w:r>
         <w:rPr>
           <w:rFonts w:ascii="Times New Roman" w:hAnsi="Times New Roman" w:cs="Times New Roman"/>
-          <w:sz w:val="24"/>
-          <w:szCs w:val="24"/>
-        </w:rPr>
-        <w:t>Supports reuse as each filter can function in isolation (provided upstream filters produce data in the form it expects)</w:t>
+          <w:b/>
+          <w:sz w:val="24"/>
+          <w:szCs w:val="24"/>
+        </w:rPr>
+        <w:t>Scalability</w:t>
+      </w:r>
+      <w:r>
+        <w:rPr>
+          <w:rFonts w:ascii="Times New Roman" w:hAnsi="Times New Roman" w:cs="Times New Roman"/>
+          <w:sz w:val="24"/>
+          <w:szCs w:val="24"/>
+        </w:rPr>
+        <w:t>:</w:t>
+      </w:r>
+      <w:r>
+        <w:rPr>
+          <w:rFonts w:ascii="Times New Roman" w:hAnsi="Times New Roman" w:cs="Times New Roman"/>
+          <w:sz w:val="24"/>
+          <w:szCs w:val="24"/>
+        </w:rPr>
+        <w:t xml:space="preserve"> More filters could easily be added to extend the pipeline when need arises</w:t>
+      </w:r>
+      <w:r>
+        <w:rPr>
+          <w:rFonts w:ascii="Times New Roman" w:hAnsi="Times New Roman" w:cs="Times New Roman"/>
+          <w:sz w:val="24"/>
+          <w:szCs w:val="24"/>
+        </w:rPr>
+        <w:t xml:space="preserve"> </w:t>
       </w:r>
     </w:p>
     <w:p>
@@ -1459,10 +1827,27 @@
       <w:r>
         <w:rPr>
           <w:rFonts w:ascii="Times New Roman" w:hAnsi="Times New Roman" w:cs="Times New Roman"/>
-          <w:sz w:val="24"/>
-          <w:szCs w:val="24"/>
-        </w:rPr>
-        <w:t>New functions can be added easily into the system by inserting filters at the appropriate point of the processing sequence</w:t>
+          <w:b/>
+          <w:sz w:val="24"/>
+          <w:szCs w:val="24"/>
+        </w:rPr>
+        <w:t>Parallel Processing:</w:t>
+      </w:r>
+      <w:r>
+        <w:rPr>
+          <w:rFonts w:ascii="Times New Roman" w:hAnsi="Times New Roman" w:cs="Times New Roman"/>
+          <w:sz w:val="24"/>
+          <w:szCs w:val="24"/>
+        </w:rPr>
+        <w:t xml:space="preserve"> </w:t>
+      </w:r>
+      <w:r>
+        <w:rPr>
+          <w:rFonts w:ascii="Times New Roman" w:hAnsi="Times New Roman" w:cs="Times New Roman"/>
+          <w:sz w:val="24"/>
+          <w:szCs w:val="24"/>
+        </w:rPr>
+        <w:t>As it’s a pipeline, all filters are simultaneously processing data at different stages and are less likely to be in a blocked state</w:t>
       </w:r>
     </w:p>
     <w:p>
@@ -1481,11 +1866,122 @@
       <w:r>
         <w:rPr>
           <w:rFonts w:ascii="Times New Roman" w:hAnsi="Times New Roman" w:cs="Times New Roman"/>
-          <w:sz w:val="24"/>
-          <w:szCs w:val="24"/>
-        </w:rPr>
-        <w:t>Ease of modification as filters are logically independent of other filters</w:t>
-      </w:r>
+          <w:b/>
+          <w:sz w:val="24"/>
+          <w:szCs w:val="24"/>
+        </w:rPr>
+        <w:t>Improved Performance</w:t>
+      </w:r>
+      <w:r>
+        <w:rPr>
+          <w:rFonts w:ascii="Times New Roman" w:hAnsi="Times New Roman" w:cs="Times New Roman"/>
+          <w:sz w:val="24"/>
+          <w:szCs w:val="24"/>
+        </w:rPr>
+        <w:t>:</w:t>
+      </w:r>
+      <w:r>
+        <w:rPr>
+          <w:rFonts w:ascii="Times New Roman" w:hAnsi="Times New Roman" w:cs="Times New Roman"/>
+          <w:sz w:val="24"/>
+          <w:szCs w:val="24"/>
+        </w:rPr>
+        <w:t xml:space="preserve"> Delay in a filter could be reduced by adding more of such filters</w:t>
+      </w:r>
+      <w:r>
+        <w:rPr>
+          <w:rFonts w:ascii="Times New Roman" w:hAnsi="Times New Roman" w:cs="Times New Roman"/>
+          <w:sz w:val="24"/>
+          <w:szCs w:val="24"/>
+        </w:rPr>
+        <w:t xml:space="preserve"> in that segment</w:t>
+      </w:r>
+      <w:r>
+        <w:rPr>
+          <w:rFonts w:ascii="Times New Roman" w:hAnsi="Times New Roman" w:cs="Times New Roman"/>
+          <w:sz w:val="24"/>
+          <w:szCs w:val="24"/>
+        </w:rPr>
+        <w:t xml:space="preserve">. </w:t>
+      </w:r>
+      <w:r>
+        <w:rPr>
+          <w:rFonts w:ascii="Times New Roman" w:hAnsi="Times New Roman" w:cs="Times New Roman"/>
+          <w:i/>
+          <w:sz w:val="24"/>
+          <w:szCs w:val="24"/>
+        </w:rPr>
+        <w:t>(Data would be load balanced between these filters in such a scenario)</w:t>
+      </w:r>
+      <w:r>
+        <w:rPr>
+          <w:rFonts w:ascii="Times New Roman" w:hAnsi="Times New Roman" w:cs="Times New Roman"/>
+          <w:sz w:val="24"/>
+          <w:szCs w:val="24"/>
+        </w:rPr>
+        <w:t xml:space="preserve"> </w:t>
+      </w:r>
+    </w:p>
+    <w:p>
+      <w:pPr>
+        <w:pStyle w:val="ListParagraph"/>
+        <w:numPr>
+          <w:ilvl w:val="0"/>
+          <w:numId w:val="3"/>
+        </w:numPr>
+        <w:rPr>
+          <w:rFonts w:ascii="Times New Roman" w:hAnsi="Times New Roman" w:cs="Times New Roman"/>
+          <w:sz w:val="24"/>
+          <w:szCs w:val="24"/>
+        </w:rPr>
+      </w:pPr>
+      <w:r>
+        <w:rPr>
+          <w:rFonts w:ascii="Times New Roman" w:hAnsi="Times New Roman" w:cs="Times New Roman"/>
+          <w:b/>
+          <w:sz w:val="24"/>
+          <w:szCs w:val="24"/>
+        </w:rPr>
+        <w:t xml:space="preserve">Broadcast: </w:t>
+      </w:r>
+      <w:r>
+        <w:rPr>
+          <w:rFonts w:ascii="Times New Roman" w:hAnsi="Times New Roman" w:cs="Times New Roman"/>
+          <w:sz w:val="24"/>
+          <w:szCs w:val="24"/>
+        </w:rPr>
+        <w:t xml:space="preserve">Data </w:t>
+      </w:r>
+      <w:r>
+        <w:rPr>
+          <w:rFonts w:ascii="Times New Roman" w:hAnsi="Times New Roman" w:cs="Times New Roman"/>
+          <w:sz w:val="24"/>
+          <w:szCs w:val="24"/>
+        </w:rPr>
+        <w:t xml:space="preserve">from a single filter </w:t>
+      </w:r>
+      <w:r>
+        <w:rPr>
+          <w:rFonts w:ascii="Times New Roman" w:hAnsi="Times New Roman" w:cs="Times New Roman"/>
+          <w:sz w:val="24"/>
+          <w:szCs w:val="24"/>
+        </w:rPr>
+        <w:t>could be broadcasted to multiple different filters using multiple output pipes</w:t>
+      </w:r>
+    </w:p>
+    <w:p>
+      <w:pPr>
+        <w:pStyle w:val="ListParagraph"/>
+        <w:numPr>
+          <w:ilvl w:val="0"/>
+          <w:numId w:val="3"/>
+        </w:numPr>
+        <w:rPr>
+          <w:rFonts w:ascii="Times New Roman" w:hAnsi="Times New Roman" w:cs="Times New Roman"/>
+          <w:sz w:val="24"/>
+          <w:szCs w:val="24"/>
+        </w:rPr>
+      </w:pPr>
     </w:p>
     <w:p>
       <w:pPr>
@@ -1542,10 +2038,44 @@
       <w:r>
         <w:rPr>
           <w:rFonts w:ascii="Times New Roman" w:hAnsi="Times New Roman" w:cs="Times New Roman"/>
-          <w:sz w:val="24"/>
-          <w:szCs w:val="24"/>
-        </w:rPr>
-        <w:t>Inefficient in terms of its use of space as each filter must copy all of the data to its output ports</w:t>
+          <w:b/>
+          <w:sz w:val="24"/>
+          <w:szCs w:val="24"/>
+        </w:rPr>
+        <w:t>Inefficient</w:t>
+      </w:r>
+      <w:r>
+        <w:rPr>
+          <w:rFonts w:ascii="Times New Roman" w:hAnsi="Times New Roman" w:cs="Times New Roman"/>
+          <w:b/>
+          <w:sz w:val="24"/>
+          <w:szCs w:val="24"/>
+        </w:rPr>
+        <w:t xml:space="preserve"> Memory Usage:</w:t>
+      </w:r>
+      <w:r>
+        <w:rPr>
+          <w:rFonts w:ascii="Times New Roman" w:hAnsi="Times New Roman" w:cs="Times New Roman"/>
+          <w:sz w:val="24"/>
+          <w:szCs w:val="24"/>
+        </w:rPr>
+        <w:t xml:space="preserve"> </w:t>
+      </w:r>
+      <w:r>
+        <w:rPr>
+          <w:rFonts w:ascii="Times New Roman" w:hAnsi="Times New Roman" w:cs="Times New Roman"/>
+          <w:sz w:val="24"/>
+          <w:szCs w:val="24"/>
+        </w:rPr>
+        <w:t>Each</w:t>
+      </w:r>
+      <w:r>
+        <w:rPr>
+          <w:rFonts w:ascii="Times New Roman" w:hAnsi="Times New Roman" w:cs="Times New Roman"/>
+          <w:sz w:val="24"/>
+          <w:szCs w:val="24"/>
+        </w:rPr>
+        <w:t xml:space="preserve"> filter must copy all of the data to its output ports</w:t>
       </w:r>
     </w:p>
     <w:p>
@@ -1624,7 +2154,6 @@
           <w:sz w:val="28"/>
           <w:szCs w:val="28"/>
         </w:rPr>
-        <w:lastRenderedPageBreak/>
         <w:t>5</w:t>
       </w:r>
       <w:r>
@@ -1693,7 +2222,23 @@
           <w:sz w:val="24"/>
           <w:szCs w:val="24"/>
         </w:rPr>
-        <w:t xml:space="preserve">Save all the sentences in a text file (e.g. input.txt). </w:t>
+        <w:t xml:space="preserve">Save all the </w:t>
+      </w:r>
+      <w:r>
+        <w:rPr>
+          <w:rFonts w:ascii="Times New Roman" w:hAnsi="Times New Roman" w:cs="Times New Roman"/>
+          <w:sz w:val="24"/>
+          <w:szCs w:val="24"/>
+        </w:rPr>
+        <w:t>titles</w:t>
+      </w:r>
+      <w:r>
+        <w:rPr>
+          <w:rFonts w:ascii="Times New Roman" w:hAnsi="Times New Roman" w:cs="Times New Roman"/>
+          <w:sz w:val="24"/>
+          <w:szCs w:val="24"/>
+        </w:rPr>
+        <w:t xml:space="preserve"> in a text file (e.g. input.txt). </w:t>
       </w:r>
     </w:p>
     <w:p>
@@ -1715,7 +2260,23 @@
           <w:sz w:val="24"/>
           <w:szCs w:val="24"/>
         </w:rPr>
-        <w:t>Separate each new sentence with a newline in the text file</w:t>
+        <w:t xml:space="preserve">Separate each new </w:t>
+      </w:r>
+      <w:r>
+        <w:rPr>
+          <w:rFonts w:ascii="Times New Roman" w:hAnsi="Times New Roman" w:cs="Times New Roman"/>
+          <w:sz w:val="24"/>
+          <w:szCs w:val="24"/>
+        </w:rPr>
+        <w:t xml:space="preserve">titles </w:t>
+      </w:r>
+      <w:r>
+        <w:rPr>
+          <w:rFonts w:ascii="Times New Roman" w:hAnsi="Times New Roman" w:cs="Times New Roman"/>
+          <w:sz w:val="24"/>
+          <w:szCs w:val="24"/>
+        </w:rPr>
+        <w:t>with a newline in the text file</w:t>
       </w:r>
     </w:p>
     <w:p>
@@ -1737,7 +2298,23 @@
           <w:sz w:val="24"/>
           <w:szCs w:val="24"/>
         </w:rPr>
-        <w:t>Save all the ignore words in a text file (e.g. ignore.txt)</w:t>
+        <w:t xml:space="preserve">Save all the </w:t>
+      </w:r>
+      <w:r>
+        <w:rPr>
+          <w:rFonts w:ascii="Times New Roman" w:hAnsi="Times New Roman" w:cs="Times New Roman"/>
+          <w:sz w:val="24"/>
+          <w:szCs w:val="24"/>
+        </w:rPr>
+        <w:t>noise</w:t>
+      </w:r>
+      <w:r>
+        <w:rPr>
+          <w:rFonts w:ascii="Times New Roman" w:hAnsi="Times New Roman" w:cs="Times New Roman"/>
+          <w:sz w:val="24"/>
+          <w:szCs w:val="24"/>
+        </w:rPr>
+        <w:t xml:space="preserve"> words in a text file (e.g. ignore.txt)</w:t>
       </w:r>
     </w:p>
     <w:p>
@@ -1781,7 +2358,23 @@
           <w:sz w:val="24"/>
           <w:szCs w:val="24"/>
         </w:rPr>
-        <w:t>Run the “Kwic.java” in the “ADT” folder</w:t>
+        <w:t>Run the “Kwic.java” in the “ADT”</w:t>
+      </w:r>
+      <w:r>
+        <w:rPr>
+          <w:rFonts w:ascii="Times New Roman" w:hAnsi="Times New Roman" w:cs="Times New Roman"/>
+          <w:sz w:val="24"/>
+          <w:szCs w:val="24"/>
+        </w:rPr>
+        <w:t xml:space="preserve"> or “Pipes and Filters”</w:t>
+      </w:r>
+      <w:r>
+        <w:rPr>
+          <w:rFonts w:ascii="Times New Roman" w:hAnsi="Times New Roman" w:cs="Times New Roman"/>
+          <w:sz w:val="24"/>
+          <w:szCs w:val="24"/>
+        </w:rPr>
+        <w:t xml:space="preserve"> folder</w:t>
       </w:r>
     </w:p>
     <w:p>
@@ -1803,7 +2396,23 @@
           <w:sz w:val="24"/>
           <w:szCs w:val="24"/>
         </w:rPr>
-        <w:t>Enter the name of the input file (file which contains all the sentences)</w:t>
+        <w:t xml:space="preserve">Enter the name of the input file (file which contains all the </w:t>
+      </w:r>
+      <w:r>
+        <w:rPr>
+          <w:rFonts w:ascii="Times New Roman" w:hAnsi="Times New Roman" w:cs="Times New Roman"/>
+          <w:sz w:val="24"/>
+          <w:szCs w:val="24"/>
+        </w:rPr>
+        <w:t>titles</w:t>
+      </w:r>
+      <w:r>
+        <w:rPr>
+          <w:rFonts w:ascii="Times New Roman" w:hAnsi="Times New Roman" w:cs="Times New Roman"/>
+          <w:sz w:val="24"/>
+          <w:szCs w:val="24"/>
+        </w:rPr>
+        <w:t>)</w:t>
       </w:r>
     </w:p>
     <w:p>
@@ -1917,18 +2526,50 @@
           <w:sz w:val="24"/>
           <w:szCs w:val="24"/>
         </w:rPr>
-        <w:t>output will be show in the command line</w:t>
-      </w:r>
-      <w:r>
-        <w:rPr>
-          <w:rFonts w:ascii="Times New Roman" w:hAnsi="Times New Roman" w:cs="Times New Roman"/>
-          <w:sz w:val="24"/>
-          <w:szCs w:val="24"/>
-        </w:rPr>
-        <w:t xml:space="preserve"> and save in a “output.txt” file</w:t>
+        <w:t>output will be show</w:t>
+      </w:r>
+      <w:r>
+        <w:rPr>
+          <w:rFonts w:ascii="Times New Roman" w:hAnsi="Times New Roman" w:cs="Times New Roman"/>
+          <w:sz w:val="24"/>
+          <w:szCs w:val="24"/>
+        </w:rPr>
+        <w:t>n</w:t>
       </w:r>
       <w:bookmarkStart w:id="0" w:name="_GoBack"/>
       <w:bookmarkEnd w:id="0"/>
+      <w:r>
+        <w:rPr>
+          <w:rFonts w:ascii="Times New Roman" w:hAnsi="Times New Roman" w:cs="Times New Roman"/>
+          <w:sz w:val="24"/>
+          <w:szCs w:val="24"/>
+        </w:rPr>
+        <w:t xml:space="preserve"> in the command line</w:t>
+      </w:r>
+      <w:r>
+        <w:rPr>
+          <w:rFonts w:ascii="Times New Roman" w:hAnsi="Times New Roman" w:cs="Times New Roman"/>
+          <w:sz w:val="24"/>
+          <w:szCs w:val="24"/>
+        </w:rPr>
+        <w:t xml:space="preserve"> and save</w:t>
+      </w:r>
+      <w:r>
+        <w:rPr>
+          <w:rFonts w:ascii="Times New Roman" w:hAnsi="Times New Roman" w:cs="Times New Roman"/>
+          <w:sz w:val="24"/>
+          <w:szCs w:val="24"/>
+        </w:rPr>
+        <w:t>d</w:t>
+      </w:r>
+      <w:r>
+        <w:rPr>
+          <w:rFonts w:ascii="Times New Roman" w:hAnsi="Times New Roman" w:cs="Times New Roman"/>
+          <w:sz w:val="24"/>
+          <w:szCs w:val="24"/>
+        </w:rPr>
+        <w:t xml:space="preserve"> in a “output.txt” file</w:t>
+      </w:r>
     </w:p>
     <w:p>
       <w:pPr>
@@ -1994,7 +2635,7 @@
 </file>
 
 <file path=word/numbering.xml><?xml version="1.0" encoding="utf-8"?>
-<w:numbering xmlns:wpc="http://schemas.microsoft.com/office/word/2010/wordprocessingCanvas" xmlns:mc="http://schemas.openxmlformats.org/markup-compatibility/2006" xmlns:o="urn:schemas-microsoft-com:office:office" xmlns:r="http://schemas.openxmlformats.org/officeDocument/2006/relationships" xmlns:m="http://schemas.openxmlformats.org/officeDocument/2006/math" xmlns:v="urn:schemas-microsoft-com:vml" xmlns:wp14="http://schemas.microsoft.com/office/word/2010/wordprocessingDrawing" xmlns:wp="http://schemas.openxmlformats.org/drawingml/2006/wordprocessingDrawing" xmlns:w10="urn:schemas-microsoft-com:office:word" xmlns:w="http://schemas.openxmlformats.org/wordprocessingml/2006/main" xmlns:w14="http://schemas.microsoft.com/office/word/2010/wordml" xmlns:wpg="http://schemas.microsoft.com/office/word/2010/wordprocessingGroup" xmlns:wpi="http://schemas.microsoft.com/office/word/2010/wordprocessingInk" xmlns:wne="http://schemas.microsoft.com/office/word/2006/wordml" xmlns:wps="http://schemas.microsoft.com/office/word/2010/wordprocessingShape" mc:Ignorable="w14 wp14">
+<w:numbering xmlns:wpc="http://schemas.microsoft.com/office/word/2010/wordprocessingCanvas" xmlns:mc="http://schemas.openxmlformats.org/markup-compatibility/2006" xmlns:o="urn:schemas-microsoft-com:office:office" xmlns:r="http://schemas.openxmlformats.org/officeDocument/2006/relationships" xmlns:m="http://schemas.openxmlformats.org/officeDocument/2006/math" xmlns:v="urn:schemas-microsoft-com:vml" xmlns:wp14="http://schemas.microsoft.com/office/word/2010/wordprocessingDrawing" xmlns:wp="http://schemas.openxmlformats.org/drawingml/2006/wordprocessingDrawing" xmlns:w10="urn:schemas-microsoft-com:office:word" xmlns:w="http://schemas.openxmlformats.org/wordprocessingml/2006/main" xmlns:w14="http://schemas.microsoft.com/office/word/2010/wordml" xmlns:w15="http://schemas.microsoft.com/office/word/2012/wordml" xmlns:wpg="http://schemas.microsoft.com/office/word/2010/wordprocessingGroup" xmlns:wpi="http://schemas.microsoft.com/office/word/2010/wordprocessingInk" xmlns:wne="http://schemas.microsoft.com/office/word/2006/wordml" xmlns:wps="http://schemas.microsoft.com/office/word/2010/wordprocessingShape" mc:Ignorable="w14 w15 wp14">
   <w:abstractNum w:abstractNumId="0">
     <w:nsid w:val="07D47F3D"/>
     <w:multiLevelType w:val="hybridMultilevel"/>
@@ -2195,6 +2836,119 @@
     </w:lvl>
   </w:abstractNum>
   <w:abstractNum w:abstractNumId="2">
+    <w:nsid w:val="27BF0317"/>
+    <w:multiLevelType w:val="hybridMultilevel"/>
+    <w:tmpl w:val="63BEDDDC"/>
+    <w:lvl w:ilvl="0" w:tplc="4809000F">
+      <w:start w:val="1"/>
+      <w:numFmt w:val="decimal"/>
+      <w:lvlText w:val="%1."/>
+      <w:lvlJc w:val="left"/>
+      <w:pPr>
+        <w:ind w:left="720" w:hanging="360"/>
+      </w:pPr>
+      <w:rPr>
+        <w:rFonts w:hint="default"/>
+      </w:rPr>
+    </w:lvl>
+    <w:lvl w:ilvl="1" w:tplc="48090003">
+      <w:start w:val="1"/>
+      <w:numFmt w:val="bullet"/>
+      <w:lvlText w:val="o"/>
+      <w:lvlJc w:val="left"/>
+      <w:pPr>
+        <w:ind w:left="1440" w:hanging="360"/>
+      </w:pPr>
+      <w:rPr>
+        <w:rFonts w:ascii="Courier New" w:hAnsi="Courier New" w:cs="Courier New" w:hint="default"/>
+      </w:rPr>
+    </w:lvl>
+    <w:lvl w:ilvl="2" w:tplc="48090005" w:tentative="1">
+      <w:start w:val="1"/>
+      <w:numFmt w:val="bullet"/>
+      <w:lvlText w:val=""/>
+      <w:lvlJc w:val="left"/>
+      <w:pPr>
+        <w:ind w:left="2160" w:hanging="360"/>
+      </w:pPr>
+      <w:rPr>
+        <w:rFonts w:ascii="Wingdings" w:hAnsi="Wingdings" w:hint="default"/>
+      </w:rPr>
+    </w:lvl>
+    <w:lvl w:ilvl="3" w:tplc="48090001" w:tentative="1">
+      <w:start w:val="1"/>
+      <w:numFmt w:val="bullet"/>
+      <w:lvlText w:val=""/>
+      <w:lvlJc w:val="left"/>
+      <w:pPr>
+        <w:ind w:left="2880" w:hanging="360"/>
+      </w:pPr>
+      <w:rPr>
+        <w:rFonts w:ascii="Symbol" w:hAnsi="Symbol" w:hint="default"/>
+      </w:rPr>
+    </w:lvl>
+    <w:lvl w:ilvl="4" w:tplc="48090003" w:tentative="1">
+      <w:start w:val="1"/>
+      <w:numFmt w:val="bullet"/>
+      <w:lvlText w:val="o"/>
+      <w:lvlJc w:val="left"/>
+      <w:pPr>
+        <w:ind w:left="3600" w:hanging="360"/>
+      </w:pPr>
+      <w:rPr>
+        <w:rFonts w:ascii="Courier New" w:hAnsi="Courier New" w:cs="Courier New" w:hint="default"/>
+      </w:rPr>
+    </w:lvl>
+    <w:lvl w:ilvl="5" w:tplc="48090005" w:tentative="1">
+      <w:start w:val="1"/>
+      <w:numFmt w:val="bullet"/>
+      <w:lvlText w:val=""/>
+      <w:lvlJc w:val="left"/>
+      <w:pPr>
+        <w:ind w:left="4320" w:hanging="360"/>
+      </w:pPr>
+      <w:rPr>
+        <w:rFonts w:ascii="Wingdings" w:hAnsi="Wingdings" w:hint="default"/>
+      </w:rPr>
+    </w:lvl>
+    <w:lvl w:ilvl="6" w:tplc="48090001" w:tentative="1">
+      <w:start w:val="1"/>
+      <w:numFmt w:val="bullet"/>
+      <w:lvlText w:val=""/>
+      <w:lvlJc w:val="left"/>
+      <w:pPr>
+        <w:ind w:left="5040" w:hanging="360"/>
+      </w:pPr>
+      <w:rPr>
+        <w:rFonts w:ascii="Symbol" w:hAnsi="Symbol" w:hint="default"/>
+      </w:rPr>
+    </w:lvl>
+    <w:lvl w:ilvl="7" w:tplc="48090003" w:tentative="1">
+      <w:start w:val="1"/>
+      <w:numFmt w:val="bullet"/>
+      <w:lvlText w:val="o"/>
+      <w:lvlJc w:val="left"/>
+      <w:pPr>
+        <w:ind w:left="5760" w:hanging="360"/>
+      </w:pPr>
+      <w:rPr>
+        <w:rFonts w:ascii="Courier New" w:hAnsi="Courier New" w:cs="Courier New" w:hint="default"/>
+      </w:rPr>
+    </w:lvl>
+    <w:lvl w:ilvl="8" w:tplc="48090005" w:tentative="1">
+      <w:start w:val="1"/>
+      <w:numFmt w:val="bullet"/>
+      <w:lvlText w:val=""/>
+      <w:lvlJc w:val="left"/>
+      <w:pPr>
+        <w:ind w:left="6480" w:hanging="360"/>
+      </w:pPr>
+      <w:rPr>
+        <w:rFonts w:ascii="Wingdings" w:hAnsi="Wingdings" w:hint="default"/>
+      </w:rPr>
+    </w:lvl>
+  </w:abstractNum>
+  <w:abstractNum w:abstractNumId="3">
     <w:nsid w:val="477D4EA7"/>
     <w:multiLevelType w:val="hybridMultilevel"/>
     <w:tmpl w:val="754A14BA"/>
@@ -2307,7 +3061,7 @@
       </w:rPr>
     </w:lvl>
   </w:abstractNum>
-  <w:abstractNum w:abstractNumId="3">
+  <w:abstractNum w:abstractNumId="4">
     <w:nsid w:val="4BD56500"/>
     <w:multiLevelType w:val="hybridMultilevel"/>
     <w:tmpl w:val="DC2C2A46"/>
@@ -2420,7 +3174,7 @@
       </w:rPr>
     </w:lvl>
   </w:abstractNum>
-  <w:abstractNum w:abstractNumId="4">
+  <w:abstractNum w:abstractNumId="5">
     <w:nsid w:val="5F0810F5"/>
     <w:multiLevelType w:val="hybridMultilevel"/>
     <w:tmpl w:val="6DD85160"/>
@@ -2533,7 +3287,7 @@
       </w:rPr>
     </w:lvl>
   </w:abstractNum>
-  <w:abstractNum w:abstractNumId="5">
+  <w:abstractNum w:abstractNumId="6">
     <w:nsid w:val="688747E9"/>
     <w:multiLevelType w:val="hybridMultilevel"/>
     <w:tmpl w:val="E63634B2"/>
@@ -2619,7 +3373,7 @@
       </w:pPr>
     </w:lvl>
   </w:abstractNum>
-  <w:abstractNum w:abstractNumId="6">
+  <w:abstractNum w:abstractNumId="7">
     <w:nsid w:val="77777351"/>
     <w:multiLevelType w:val="hybridMultilevel"/>
     <w:tmpl w:val="51A23256"/>
@@ -2733,31 +3487,34 @@
     </w:lvl>
   </w:abstractNum>
   <w:num w:numId="1">
-    <w:abstractNumId w:val="2"/>
+    <w:abstractNumId w:val="3"/>
   </w:num>
   <w:num w:numId="2">
+    <w:abstractNumId w:val="5"/>
+  </w:num>
+  <w:num w:numId="3">
     <w:abstractNumId w:val="4"/>
   </w:num>
-  <w:num w:numId="3">
-    <w:abstractNumId w:val="3"/>
-  </w:num>
   <w:num w:numId="4">
-    <w:abstractNumId w:val="6"/>
+    <w:abstractNumId w:val="7"/>
   </w:num>
   <w:num w:numId="5">
     <w:abstractNumId w:val="0"/>
   </w:num>
   <w:num w:numId="6">
-    <w:abstractNumId w:val="5"/>
+    <w:abstractNumId w:val="6"/>
   </w:num>
   <w:num w:numId="7">
     <w:abstractNumId w:val="1"/>
+  </w:num>
+  <w:num w:numId="8">
+    <w:abstractNumId w:val="2"/>
   </w:num>
 </w:numbering>
 </file>
 
 <file path=word/styles.xml><?xml version="1.0" encoding="utf-8"?>
-<w:styles xmlns:mc="http://schemas.openxmlformats.org/markup-compatibility/2006" xmlns:r="http://schemas.openxmlformats.org/officeDocument/2006/relationships" xmlns:w="http://schemas.openxmlformats.org/wordprocessingml/2006/main" xmlns:w14="http://schemas.microsoft.com/office/word/2010/wordml" mc:Ignorable="w14">
+<w:styles xmlns:mc="http://schemas.openxmlformats.org/markup-compatibility/2006" xmlns:r="http://schemas.openxmlformats.org/officeDocument/2006/relationships" xmlns:w="http://schemas.openxmlformats.org/wordprocessingml/2006/main" xmlns:w14="http://schemas.microsoft.com/office/word/2010/wordml" xmlns:w15="http://schemas.microsoft.com/office/word/2012/wordml" mc:Ignorable="w14 w15">
   <w:docDefaults>
     <w:rPrDefault>
       <w:rPr>
@@ -2773,144 +3530,378 @@
       </w:pPr>
     </w:pPrDefault>
   </w:docDefaults>
-  <w:latentStyles w:defLockedState="0" w:defUIPriority="99" w:defSemiHidden="1" w:defUnhideWhenUsed="1" w:defQFormat="0" w:count="267">
-    <w:lsdException w:name="Normal" w:semiHidden="0" w:uiPriority="0" w:unhideWhenUsed="0" w:qFormat="1"/>
-    <w:lsdException w:name="heading 1" w:semiHidden="0" w:uiPriority="9" w:unhideWhenUsed="0" w:qFormat="1"/>
-    <w:lsdException w:name="heading 2" w:uiPriority="9" w:qFormat="1"/>
-    <w:lsdException w:name="heading 3" w:uiPriority="9" w:qFormat="1"/>
-    <w:lsdException w:name="heading 4" w:uiPriority="9" w:qFormat="1"/>
-    <w:lsdException w:name="heading 5" w:uiPriority="9" w:qFormat="1"/>
-    <w:lsdException w:name="heading 6" w:uiPriority="9" w:qFormat="1"/>
-    <w:lsdException w:name="heading 7" w:uiPriority="9" w:qFormat="1"/>
-    <w:lsdException w:name="heading 8" w:uiPriority="9" w:qFormat="1"/>
-    <w:lsdException w:name="heading 9" w:uiPriority="9" w:qFormat="1"/>
-    <w:lsdException w:name="toc 1" w:uiPriority="39"/>
-    <w:lsdException w:name="toc 2" w:uiPriority="39"/>
-    <w:lsdException w:name="toc 3" w:uiPriority="39"/>
-    <w:lsdException w:name="toc 4" w:uiPriority="39"/>
-    <w:lsdException w:name="toc 5" w:uiPriority="39"/>
-    <w:lsdException w:name="toc 6" w:uiPriority="39"/>
-    <w:lsdException w:name="toc 7" w:uiPriority="39"/>
-    <w:lsdException w:name="toc 8" w:uiPriority="39"/>
-    <w:lsdException w:name="toc 9" w:uiPriority="39"/>
-    <w:lsdException w:name="caption" w:uiPriority="35" w:qFormat="1"/>
-    <w:lsdException w:name="Title" w:semiHidden="0" w:uiPriority="10" w:unhideWhenUsed="0" w:qFormat="1"/>
-    <w:lsdException w:name="Default Paragraph Font" w:uiPriority="1"/>
-    <w:lsdException w:name="Subtitle" w:semiHidden="0" w:uiPriority="11" w:unhideWhenUsed="0" w:qFormat="1"/>
-    <w:lsdException w:name="Strong" w:semiHidden="0" w:uiPriority="22" w:unhideWhenUsed="0" w:qFormat="1"/>
-    <w:lsdException w:name="Emphasis" w:semiHidden="0" w:uiPriority="20" w:unhideWhenUsed="0" w:qFormat="1"/>
-    <w:lsdException w:name="Table Grid" w:semiHidden="0" w:uiPriority="59" w:unhideWhenUsed="0"/>
-    <w:lsdException w:name="Placeholder Text" w:unhideWhenUsed="0"/>
-    <w:lsdException w:name="No Spacing" w:semiHidden="0" w:uiPriority="1" w:unhideWhenUsed="0" w:qFormat="1"/>
-    <w:lsdException w:name="Light Shading" w:semiHidden="0" w:uiPriority="60" w:unhideWhenUsed="0"/>
-    <w:lsdException w:name="Light List" w:semiHidden="0" w:uiPriority="61" w:unhideWhenUsed="0"/>
-    <w:lsdException w:name="Light Grid" w:semiHidden="0" w:uiPriority="62" w:unhideWhenUsed="0"/>
-    <w:lsdException w:name="Medium Shading 1" w:semiHidden="0" w:uiPriority="63" w:unhideWhenUsed="0"/>
-    <w:lsdException w:name="Medium Shading 2" w:semiHidden="0" w:uiPriority="64" w:unhideWhenUsed="0"/>
-    <w:lsdException w:name="Medium List 1" w:semiHidden="0" w:uiPriority="65" w:unhideWhenUsed="0"/>
-    <w:lsdException w:name="Medium List 2" w:semiHidden="0" w:uiPriority="66" w:unhideWhenUsed="0"/>
-    <w:lsdException w:name="Medium Grid 1" w:semiHidden="0" w:uiPriority="67" w:unhideWhenUsed="0"/>
-    <w:lsdException w:name="Medium Grid 2" w:semiHidden="0" w:uiPriority="68" w:unhideWhenUsed="0"/>
-    <w:lsdException w:name="Medium Grid 3" w:semiHidden="0" w:uiPriority="69" w:unhideWhenUsed="0"/>
-    <w:lsdException w:name="Dark List" w:semiHidden="0" w:uiPriority="70" w:unhideWhenUsed="0"/>
-    <w:lsdException w:name="Colorful Shading" w:semiHidden="0" w:uiPriority="71" w:unhideWhenUsed="0"/>
-    <w:lsdException w:name="Colorful List" w:semiHidden="0" w:uiPriority="72" w:unhideWhenUsed="0"/>
-    <w:lsdException w:name="Colorful Grid" w:semiHidden="0" w:uiPriority="73" w:unhideWhenUsed="0"/>
-    <w:lsdException w:name="Light Shading Accent 1" w:semiHidden="0" w:uiPriority="60" w:unhideWhenUsed="0"/>
-    <w:lsdException w:name="Light List Accent 1" w:semiHidden="0" w:uiPriority="61" w:unhideWhenUsed="0"/>
-    <w:lsdException w:name="Light Grid Accent 1" w:semiHidden="0" w:uiPriority="62" w:unhideWhenUsed="0"/>
-    <w:lsdException w:name="Medium Shading 1 Accent 1" w:semiHidden="0" w:uiPriority="63" w:unhideWhenUsed="0"/>
-    <w:lsdException w:name="Medium Shading 2 Accent 1" w:semiHidden="0" w:uiPriority="64" w:unhideWhenUsed="0"/>
-    <w:lsdException w:name="Medium List 1 Accent 1" w:semiHidden="0" w:uiPriority="65" w:unhideWhenUsed="0"/>
-    <w:lsdException w:name="Revision" w:unhideWhenUsed="0"/>
-    <w:lsdException w:name="List Paragraph" w:semiHidden="0" w:uiPriority="34" w:unhideWhenUsed="0" w:qFormat="1"/>
-    <w:lsdException w:name="Quote" w:semiHidden="0" w:uiPriority="29" w:unhideWhenUsed="0" w:qFormat="1"/>
-    <w:lsdException w:name="Intense Quote" w:semiHidden="0" w:uiPriority="30" w:unhideWhenUsed="0" w:qFormat="1"/>
-    <w:lsdException w:name="Medium List 2 Accent 1" w:semiHidden="0" w:uiPriority="66" w:unhideWhenUsed="0"/>
-    <w:lsdException w:name="Medium Grid 1 Accent 1" w:semiHidden="0" w:uiPriority="67" w:unhideWhenUsed="0"/>
-    <w:lsdException w:name="Medium Grid 2 Accent 1" w:semiHidden="0" w:uiPriority="68" w:unhideWhenUsed="0"/>
-    <w:lsdException w:name="Medium Grid 3 Accent 1" w:semiHidden="0" w:uiPriority="69" w:unhideWhenUsed="0"/>
-    <w:lsdException w:name="Dark List Accent 1" w:semiHidden="0" w:uiPriority="70" w:unhideWhenUsed="0"/>
-    <w:lsdException w:name="Colorful Shading Accent 1" w:semiHidden="0" w:uiPriority="71" w:unhideWhenUsed="0"/>
-    <w:lsdException w:name="Colorful List Accent 1" w:semiHidden="0" w:uiPriority="72" w:unhideWhenUsed="0"/>
-    <w:lsdException w:name="Colorful Grid Accent 1" w:semiHidden="0" w:uiPriority="73" w:unhideWhenUsed="0"/>
-    <w:lsdException w:name="Light Shading Accent 2" w:semiHidden="0" w:uiPriority="60" w:unhideWhenUsed="0"/>
-    <w:lsdException w:name="Light List Accent 2" w:semiHidden="0" w:uiPriority="61" w:unhideWhenUsed="0"/>
-    <w:lsdException w:name="Light Grid Accent 2" w:semiHidden="0" w:uiPriority="62" w:unhideWhenUsed="0"/>
-    <w:lsdException w:name="Medium Shading 1 Accent 2" w:semiHidden="0" w:uiPriority="63" w:unhideWhenUsed="0"/>
-    <w:lsdException w:name="Medium Shading 2 Accent 2" w:semiHidden="0" w:uiPriority="64" w:unhideWhenUsed="0"/>
-    <w:lsdException w:name="Medium List 1 Accent 2" w:semiHidden="0" w:uiPriority="65" w:unhideWhenUsed="0"/>
-    <w:lsdException w:name="Medium List 2 Accent 2" w:semiHidden="0" w:uiPriority="66" w:unhideWhenUsed="0"/>
-    <w:lsdException w:name="Medium Grid 1 Accent 2" w:semiHidden="0" w:uiPriority="67" w:unhideWhenUsed="0"/>
-    <w:lsdException w:name="Medium Grid 2 Accent 2" w:semiHidden="0" w:uiPriority="68" w:unhideWhenUsed="0"/>
-    <w:lsdException w:name="Medium Grid 3 Accent 2" w:semiHidden="0" w:uiPriority="69" w:unhideWhenUsed="0"/>
-    <w:lsdException w:name="Dark List Accent 2" w:semiHidden="0" w:uiPriority="70" w:unhideWhenUsed="0"/>
-    <w:lsdException w:name="Colorful Shading Accent 2" w:semiHidden="0" w:uiPriority="71" w:unhideWhenUsed="0"/>
-    <w:lsdException w:name="Colorful List Accent 2" w:semiHidden="0" w:uiPriority="72" w:unhideWhenUsed="0"/>
-    <w:lsdException w:name="Colorful Grid Accent 2" w:semiHidden="0" w:uiPriority="73" w:unhideWhenUsed="0"/>
-    <w:lsdException w:name="Light Shading Accent 3" w:semiHidden="0" w:uiPriority="60" w:unhideWhenUsed="0"/>
-    <w:lsdException w:name="Light List Accent 3" w:semiHidden="0" w:uiPriority="61" w:unhideWhenUsed="0"/>
-    <w:lsdException w:name="Light Grid Accent 3" w:semiHidden="0" w:uiPriority="62" w:unhideWhenUsed="0"/>
-    <w:lsdException w:name="Medium Shading 1 Accent 3" w:semiHidden="0" w:uiPriority="63" w:unhideWhenUsed="0"/>
-    <w:lsdException w:name="Medium Shading 2 Accent 3" w:semiHidden="0" w:uiPriority="64" w:unhideWhenUsed="0"/>
-    <w:lsdException w:name="Medium List 1 Accent 3" w:semiHidden="0" w:uiPriority="65" w:unhideWhenUsed="0"/>
-    <w:lsdException w:name="Medium List 2 Accent 3" w:semiHidden="0" w:uiPriority="66" w:unhideWhenUsed="0"/>
-    <w:lsdException w:name="Medium Grid 1 Accent 3" w:semiHidden="0" w:uiPriority="67" w:unhideWhenUsed="0"/>
-    <w:lsdException w:name="Medium Grid 2 Accent 3" w:semiHidden="0" w:uiPriority="68" w:unhideWhenUsed="0"/>
-    <w:lsdException w:name="Medium Grid 3 Accent 3" w:semiHidden="0" w:uiPriority="69" w:unhideWhenUsed="0"/>
-    <w:lsdException w:name="Dark List Accent 3" w:semiHidden="0" w:uiPriority="70" w:unhideWhenUsed="0"/>
-    <w:lsdException w:name="Colorful Shading Accent 3" w:semiHidden="0" w:uiPriority="71" w:unhideWhenUsed="0"/>
-    <w:lsdException w:name="Colorful List Accent 3" w:semiHidden="0" w:uiPriority="72" w:unhideWhenUsed="0"/>
-    <w:lsdException w:name="Colorful Grid Accent 3" w:semiHidden="0" w:uiPriority="73" w:unhideWhenUsed="0"/>
-    <w:lsdException w:name="Light Shading Accent 4" w:semiHidden="0" w:uiPriority="60" w:unhideWhenUsed="0"/>
-    <w:lsdException w:name="Light List Accent 4" w:semiHidden="0" w:uiPriority="61" w:unhideWhenUsed="0"/>
-    <w:lsdException w:name="Light Grid Accent 4" w:semiHidden="0" w:uiPriority="62" w:unhideWhenUsed="0"/>
-    <w:lsdException w:name="Medium Shading 1 Accent 4" w:semiHidden="0" w:uiPriority="63" w:unhideWhenUsed="0"/>
-    <w:lsdException w:name="Medium Shading 2 Accent 4" w:semiHidden="0" w:uiPriority="64" w:unhideWhenUsed="0"/>
-    <w:lsdException w:name="Medium List 1 Accent 4" w:semiHidden="0" w:uiPriority="65" w:unhideWhenUsed="0"/>
-    <w:lsdException w:name="Medium List 2 Accent 4" w:semiHidden="0" w:uiPriority="66" w:unhideWhenUsed="0"/>
-    <w:lsdException w:name="Medium Grid 1 Accent 4" w:semiHidden="0" w:uiPriority="67" w:unhideWhenUsed="0"/>
-    <w:lsdException w:name="Medium Grid 2 Accent 4" w:semiHidden="0" w:uiPriority="68" w:unhideWhenUsed="0"/>
-    <w:lsdException w:name="Medium Grid 3 Accent 4" w:semiHidden="0" w:uiPriority="69" w:unhideWhenUsed="0"/>
-    <w:lsdException w:name="Dark List Accent 4" w:semiHidden="0" w:uiPriority="70" w:unhideWhenUsed="0"/>
-    <w:lsdException w:name="Colorful Shading Accent 4" w:semiHidden="0" w:uiPriority="71" w:unhideWhenUsed="0"/>
-    <w:lsdException w:name="Colorful List Accent 4" w:semiHidden="0" w:uiPriority="72" w:unhideWhenUsed="0"/>
-    <w:lsdException w:name="Colorful Grid Accent 4" w:semiHidden="0" w:uiPriority="73" w:unhideWhenUsed="0"/>
-    <w:lsdException w:name="Light Shading Accent 5" w:semiHidden="0" w:uiPriority="60" w:unhideWhenUsed="0"/>
-    <w:lsdException w:name="Light List Accent 5" w:semiHidden="0" w:uiPriority="61" w:unhideWhenUsed="0"/>
-    <w:lsdException w:name="Light Grid Accent 5" w:semiHidden="0" w:uiPriority="62" w:unhideWhenUsed="0"/>
-    <w:lsdException w:name="Medium Shading 1 Accent 5" w:semiHidden="0" w:uiPriority="63" w:unhideWhenUsed="0"/>
-    <w:lsdException w:name="Medium Shading 2 Accent 5" w:semiHidden="0" w:uiPriority="64" w:unhideWhenUsed="0"/>
-    <w:lsdException w:name="Medium List 1 Accent 5" w:semiHidden="0" w:uiPriority="65" w:unhideWhenUsed="0"/>
-    <w:lsdException w:name="Medium List 2 Accent 5" w:semiHidden="0" w:uiPriority="66" w:unhideWhenUsed="0"/>
-    <w:lsdException w:name="Medium Grid 1 Accent 5" w:semiHidden="0" w:uiPriority="67" w:unhideWhenUsed="0"/>
-    <w:lsdException w:name="Medium Grid 2 Accent 5" w:semiHidden="0" w:uiPriority="68" w:unhideWhenUsed="0"/>
-    <w:lsdException w:name="Medium Grid 3 Accent 5" w:semiHidden="0" w:uiPriority="69" w:unhideWhenUsed="0"/>
-    <w:lsdException w:name="Dark List Accent 5" w:semiHidden="0" w:uiPriority="70" w:unhideWhenUsed="0"/>
-    <w:lsdException w:name="Colorful Shading Accent 5" w:semiHidden="0" w:uiPriority="71" w:unhideWhenUsed="0"/>
-    <w:lsdException w:name="Colorful List Accent 5" w:semiHidden="0" w:uiPriority="72" w:unhideWhenUsed="0"/>
-    <w:lsdException w:name="Colorful Grid Accent 5" w:semiHidden="0" w:uiPriority="73" w:unhideWhenUsed="0"/>
-    <w:lsdException w:name="Light Shading Accent 6" w:semiHidden="0" w:uiPriority="60" w:unhideWhenUsed="0"/>
-    <w:lsdException w:name="Light List Accent 6" w:semiHidden="0" w:uiPriority="61" w:unhideWhenUsed="0"/>
-    <w:lsdException w:name="Light Grid Accent 6" w:semiHidden="0" w:uiPriority="62" w:unhideWhenUsed="0"/>
-    <w:lsdException w:name="Medium Shading 1 Accent 6" w:semiHidden="0" w:uiPriority="63" w:unhideWhenUsed="0"/>
-    <w:lsdException w:name="Medium Shading 2 Accent 6" w:semiHidden="0" w:uiPriority="64" w:unhideWhenUsed="0"/>
-    <w:lsdException w:name="Medium List 1 Accent 6" w:semiHidden="0" w:uiPriority="65" w:unhideWhenUsed="0"/>
-    <w:lsdException w:name="Medium List 2 Accent 6" w:semiHidden="0" w:uiPriority="66" w:unhideWhenUsed="0"/>
-    <w:lsdException w:name="Medium Grid 1 Accent 6" w:semiHidden="0" w:uiPriority="67" w:unhideWhenUsed="0"/>
-    <w:lsdException w:name="Medium Grid 2 Accent 6" w:semiHidden="0" w:uiPriority="68" w:unhideWhenUsed="0"/>
-    <w:lsdException w:name="Medium Grid 3 Accent 6" w:semiHidden="0" w:uiPriority="69" w:unhideWhenUsed="0"/>
-    <w:lsdException w:name="Dark List Accent 6" w:semiHidden="0" w:uiPriority="70" w:unhideWhenUsed="0"/>
-    <w:lsdException w:name="Colorful Shading Accent 6" w:semiHidden="0" w:uiPriority="71" w:unhideWhenUsed="0"/>
-    <w:lsdException w:name="Colorful List Accent 6" w:semiHidden="0" w:uiPriority="72" w:unhideWhenUsed="0"/>
-    <w:lsdException w:name="Colorful Grid Accent 6" w:semiHidden="0" w:uiPriority="73" w:unhideWhenUsed="0"/>
-    <w:lsdException w:name="Subtle Emphasis" w:semiHidden="0" w:uiPriority="19" w:unhideWhenUsed="0" w:qFormat="1"/>
-    <w:lsdException w:name="Intense Emphasis" w:semiHidden="0" w:uiPriority="21" w:unhideWhenUsed="0" w:qFormat="1"/>
-    <w:lsdException w:name="Subtle Reference" w:semiHidden="0" w:uiPriority="31" w:unhideWhenUsed="0" w:qFormat="1"/>
-    <w:lsdException w:name="Intense Reference" w:semiHidden="0" w:uiPriority="32" w:unhideWhenUsed="0" w:qFormat="1"/>
-    <w:lsdException w:name="Book Title" w:semiHidden="0" w:uiPriority="33" w:unhideWhenUsed="0" w:qFormat="1"/>
-    <w:lsdException w:name="Bibliography" w:uiPriority="37"/>
-    <w:lsdException w:name="TOC Heading" w:uiPriority="39" w:qFormat="1"/>
+  <w:latentStyles w:defLockedState="0" w:defUIPriority="99" w:defSemiHidden="0" w:defUnhideWhenUsed="0" w:defQFormat="0" w:count="371">
+    <w:lsdException w:name="Normal" w:uiPriority="0" w:qFormat="1"/>
+    <w:lsdException w:name="heading 1" w:uiPriority="9" w:qFormat="1"/>
+    <w:lsdException w:name="heading 2" w:semiHidden="1" w:uiPriority="9" w:unhideWhenUsed="1" w:qFormat="1"/>
+    <w:lsdException w:name="heading 3" w:semiHidden="1" w:uiPriority="9" w:unhideWhenUsed="1" w:qFormat="1"/>
+    <w:lsdException w:name="heading 4" w:semiHidden="1" w:uiPriority="9" w:unhideWhenUsed="1" w:qFormat="1"/>
+    <w:lsdException w:name="heading 5" w:semiHidden="1" w:uiPriority="9" w:unhideWhenUsed="1" w:qFormat="1"/>
+    <w:lsdException w:name="heading 6" w:semiHidden="1" w:uiPriority="9" w:unhideWhenUsed="1" w:qFormat="1"/>
+    <w:lsdException w:name="heading 7" w:semiHidden="1" w:uiPriority="9" w:unhideWhenUsed="1" w:qFormat="1"/>
+    <w:lsdException w:name="heading 8" w:semiHidden="1" w:uiPriority="9" w:unhideWhenUsed="1" w:qFormat="1"/>
+    <w:lsdException w:name="heading 9" w:semiHidden="1" w:uiPriority="9" w:unhideWhenUsed="1" w:qFormat="1"/>
+    <w:lsdException w:name="index 1" w:semiHidden="1" w:unhideWhenUsed="1"/>
+    <w:lsdException w:name="index 2" w:semiHidden="1" w:unhideWhenUsed="1"/>
+    <w:lsdException w:name="index 3" w:semiHidden="1" w:unhideWhenUsed="1"/>
+    <w:lsdException w:name="index 4" w:semiHidden="1" w:unhideWhenUsed="1"/>
+    <w:lsdException w:name="index 5" w:semiHidden="1" w:unhideWhenUsed="1"/>
+    <w:lsdException w:name="index 6" w:semiHidden="1" w:unhideWhenUsed="1"/>
+    <w:lsdException w:name="index 7" w:semiHidden="1" w:unhideWhenUsed="1"/>
+    <w:lsdException w:name="index 8" w:semiHidden="1" w:unhideWhenUsed="1"/>
+    <w:lsdException w:name="index 9" w:semiHidden="1" w:unhideWhenUsed="1"/>
+    <w:lsdException w:name="toc 1" w:semiHidden="1" w:uiPriority="39" w:unhideWhenUsed="1"/>
+    <w:lsdException w:name="toc 2" w:semiHidden="1" w:uiPriority="39" w:unhideWhenUsed="1"/>
+    <w:lsdException w:name="toc 3" w:semiHidden="1" w:uiPriority="39" w:unhideWhenUsed="1"/>
+    <w:lsdException w:name="toc 4" w:semiHidden="1" w:uiPriority="39" w:unhideWhenUsed="1"/>
+    <w:lsdException w:name="toc 5" w:semiHidden="1" w:uiPriority="39" w:unhideWhenUsed="1"/>
+    <w:lsdException w:name="toc 6" w:semiHidden="1" w:uiPriority="39" w:unhideWhenUsed="1"/>
+    <w:lsdException w:name="toc 7" w:semiHidden="1" w:uiPriority="39" w:unhideWhenUsed="1"/>
+    <w:lsdException w:name="toc 8" w:semiHidden="1" w:uiPriority="39" w:unhideWhenUsed="1"/>
+    <w:lsdException w:name="toc 9" w:semiHidden="1" w:uiPriority="39" w:unhideWhenUsed="1"/>
+    <w:lsdException w:name="Normal Indent" w:semiHidden="1" w:unhideWhenUsed="1"/>
+    <w:lsdException w:name="footnote text" w:semiHidden="1" w:unhideWhenUsed="1"/>
+    <w:lsdException w:name="annotation text" w:semiHidden="1" w:unhideWhenUsed="1"/>
+    <w:lsdException w:name="header" w:semiHidden="1" w:unhideWhenUsed="1"/>
+    <w:lsdException w:name="footer" w:semiHidden="1" w:unhideWhenUsed="1"/>
+    <w:lsdException w:name="index heading" w:semiHidden="1" w:unhideWhenUsed="1"/>
+    <w:lsdException w:name="caption" w:semiHidden="1" w:uiPriority="35" w:unhideWhenUsed="1" w:qFormat="1"/>
+    <w:lsdException w:name="table of figures" w:semiHidden="1" w:unhideWhenUsed="1"/>
+    <w:lsdException w:name="envelope address" w:semiHidden="1" w:unhideWhenUsed="1"/>
+    <w:lsdException w:name="envelope return" w:semiHidden="1" w:unhideWhenUsed="1"/>
+    <w:lsdException w:name="footnote reference" w:semiHidden="1" w:unhideWhenUsed="1"/>
+    <w:lsdException w:name="annotation reference" w:semiHidden="1" w:unhideWhenUsed="1"/>
+    <w:lsdException w:name="line number" w:semiHidden="1" w:unhideWhenUsed="1"/>
+    <w:lsdException w:name="page number" w:semiHidden="1" w:unhideWhenUsed="1"/>
+    <w:lsdException w:name="endnote reference" w:semiHidden="1" w:unhideWhenUsed="1"/>
+    <w:lsdException w:name="endnote text" w:semiHidden="1" w:unhideWhenUsed="1"/>
+    <w:lsdException w:name="table of authorities" w:semiHidden="1" w:unhideWhenUsed="1"/>
+    <w:lsdException w:name="macro" w:semiHidden="1" w:unhideWhenUsed="1"/>
+    <w:lsdException w:name="toa heading" w:semiHidden="1" w:unhideWhenUsed="1"/>
+    <w:lsdException w:name="List" w:semiHidden="1" w:unhideWhenUsed="1"/>
+    <w:lsdException w:name="List Bullet" w:semiHidden="1" w:unhideWhenUsed="1"/>
+    <w:lsdException w:name="List Number" w:semiHidden="1" w:unhideWhenUsed="1"/>
+    <w:lsdException w:name="List 2" w:semiHidden="1" w:unhideWhenUsed="1"/>
+    <w:lsdException w:name="List 3" w:semiHidden="1" w:unhideWhenUsed="1"/>
+    <w:lsdException w:name="List 4" w:semiHidden="1" w:unhideWhenUsed="1"/>
+    <w:lsdException w:name="List 5" w:semiHidden="1" w:unhideWhenUsed="1"/>
+    <w:lsdException w:name="List Bullet 2" w:semiHidden="1" w:unhideWhenUsed="1"/>
+    <w:lsdException w:name="List Bullet 3" w:semiHidden="1" w:unhideWhenUsed="1"/>
+    <w:lsdException w:name="List Bullet 4" w:semiHidden="1" w:unhideWhenUsed="1"/>
+    <w:lsdException w:name="List Bullet 5" w:semiHidden="1" w:unhideWhenUsed="1"/>
+    <w:lsdException w:name="List Number 2" w:semiHidden="1" w:unhideWhenUsed="1"/>
+    <w:lsdException w:name="List Number 3" w:semiHidden="1" w:unhideWhenUsed="1"/>
+    <w:lsdException w:name="List Number 4" w:semiHidden="1" w:unhideWhenUsed="1"/>
+    <w:lsdException w:name="List Number 5" w:semiHidden="1" w:unhideWhenUsed="1"/>
+    <w:lsdException w:name="Title" w:uiPriority="10" w:qFormat="1"/>
+    <w:lsdException w:name="Closing" w:semiHidden="1" w:unhideWhenUsed="1"/>
+    <w:lsdException w:name="Signature" w:semiHidden="1" w:unhideWhenUsed="1"/>
+    <w:lsdException w:name="Default Paragraph Font" w:semiHidden="1" w:uiPriority="1" w:unhideWhenUsed="1"/>
+    <w:lsdException w:name="Body Text" w:semiHidden="1" w:unhideWhenUsed="1"/>
+    <w:lsdException w:name="Body Text Indent" w:semiHidden="1" w:unhideWhenUsed="1"/>
+    <w:lsdException w:name="List Continue" w:semiHidden="1" w:unhideWhenUsed="1"/>
+    <w:lsdException w:name="List Continue 2" w:semiHidden="1" w:unhideWhenUsed="1"/>
+    <w:lsdException w:name="List Continue 3" w:semiHidden="1" w:unhideWhenUsed="1"/>
+    <w:lsdException w:name="List Continue 4" w:semiHidden="1" w:unhideWhenUsed="1"/>
+    <w:lsdException w:name="List Continue 5" w:semiHidden="1" w:unhideWhenUsed="1"/>
+    <w:lsdException w:name="Message Header" w:semiHidden="1" w:unhideWhenUsed="1"/>
+    <w:lsdException w:name="Subtitle" w:uiPriority="11" w:qFormat="1"/>
+    <w:lsdException w:name="Salutation" w:semiHidden="1" w:unhideWhenUsed="1"/>
+    <w:lsdException w:name="Date" w:semiHidden="1" w:unhideWhenUsed="1"/>
+    <w:lsdException w:name="Body Text First Indent" w:semiHidden="1" w:unhideWhenUsed="1"/>
+    <w:lsdException w:name="Body Text First Indent 2" w:semiHidden="1" w:unhideWhenUsed="1"/>
+    <w:lsdException w:name="Note Heading" w:semiHidden="1" w:unhideWhenUsed="1"/>
+    <w:lsdException w:name="Body Text 2" w:semiHidden="1" w:unhideWhenUsed="1"/>
+    <w:lsdException w:name="Body Text 3" w:semiHidden="1" w:unhideWhenUsed="1"/>
+    <w:lsdException w:name="Body Text Indent 2" w:semiHidden="1" w:unhideWhenUsed="1"/>
+    <w:lsdException w:name="Body Text Indent 3" w:semiHidden="1" w:unhideWhenUsed="1"/>
+    <w:lsdException w:name="Block Text" w:semiHidden="1" w:unhideWhenUsed="1"/>
+    <w:lsdException w:name="Hyperlink" w:semiHidden="1" w:unhideWhenUsed="1"/>
+    <w:lsdException w:name="FollowedHyperlink" w:semiHidden="1" w:unhideWhenUsed="1"/>
+    <w:lsdException w:name="Strong" w:uiPriority="22" w:qFormat="1"/>
+    <w:lsdException w:name="Emphasis" w:uiPriority="20" w:qFormat="1"/>
+    <w:lsdException w:name="Document Map" w:semiHidden="1" w:unhideWhenUsed="1"/>
+    <w:lsdException w:name="Plain Text" w:semiHidden="1" w:unhideWhenUsed="1"/>
+    <w:lsdException w:name="E-mail Signature" w:semiHidden="1" w:unhideWhenUsed="1"/>
+    <w:lsdException w:name="HTML Top of Form" w:semiHidden="1" w:unhideWhenUsed="1"/>
+    <w:lsdException w:name="HTML Bottom of Form" w:semiHidden="1" w:unhideWhenUsed="1"/>
+    <w:lsdException w:name="Normal (Web)" w:semiHidden="1" w:unhideWhenUsed="1"/>
+    <w:lsdException w:name="HTML Acronym" w:semiHidden="1" w:unhideWhenUsed="1"/>
+    <w:lsdException w:name="HTML Address" w:semiHidden="1" w:unhideWhenUsed="1"/>
+    <w:lsdException w:name="HTML Cite" w:semiHidden="1" w:unhideWhenUsed="1"/>
+    <w:lsdException w:name="HTML Code" w:semiHidden="1" w:unhideWhenUsed="1"/>
+    <w:lsdException w:name="HTML Definition" w:semiHidden="1" w:unhideWhenUsed="1"/>
+    <w:lsdException w:name="HTML Keyboard" w:semiHidden="1" w:unhideWhenUsed="1"/>
+    <w:lsdException w:name="HTML Preformatted" w:semiHidden="1" w:unhideWhenUsed="1"/>
+    <w:lsdException w:name="HTML Sample" w:semiHidden="1" w:unhideWhenUsed="1"/>
+    <w:lsdException w:name="HTML Typewriter" w:semiHidden="1" w:unhideWhenUsed="1"/>
+    <w:lsdException w:name="HTML Variable" w:semiHidden="1" w:unhideWhenUsed="1"/>
+    <w:lsdException w:name="Normal Table" w:semiHidden="1" w:unhideWhenUsed="1"/>
+    <w:lsdException w:name="annotation subject" w:semiHidden="1" w:unhideWhenUsed="1"/>
+    <w:lsdException w:name="No List" w:semiHidden="1" w:unhideWhenUsed="1"/>
+    <w:lsdException w:name="Outline List 1" w:semiHidden="1" w:unhideWhenUsed="1"/>
+    <w:lsdException w:name="Outline List 2" w:semiHidden="1" w:unhideWhenUsed="1"/>
+    <w:lsdException w:name="Outline List 3" w:semiHidden="1" w:unhideWhenUsed="1"/>
+    <w:lsdException w:name="Table Simple 1" w:semiHidden="1" w:unhideWhenUsed="1"/>
+    <w:lsdException w:name="Table Simple 2" w:semiHidden="1" w:unhideWhenUsed="1"/>
+    <w:lsdException w:name="Table Simple 3" w:semiHidden="1" w:unhideWhenUsed="1"/>
+    <w:lsdException w:name="Table Classic 1" w:semiHidden="1" w:unhideWhenUsed="1"/>
+    <w:lsdException w:name="Table Classic 2" w:semiHidden="1" w:unhideWhenUsed="1"/>
+    <w:lsdException w:name="Table Classic 3" w:semiHidden="1" w:unhideWhenUsed="1"/>
+    <w:lsdException w:name="Table Classic 4" w:semiHidden="1" w:unhideWhenUsed="1"/>
+    <w:lsdException w:name="Table Colorful 1" w:semiHidden="1" w:unhideWhenUsed="1"/>
+    <w:lsdException w:name="Table Colorful 2" w:semiHidden="1" w:unhideWhenUsed="1"/>
+    <w:lsdException w:name="Table Colorful 3" w:semiHidden="1" w:unhideWhenUsed="1"/>
+    <w:lsdException w:name="Table Columns 1" w:semiHidden="1" w:unhideWhenUsed="1"/>
+    <w:lsdException w:name="Table Columns 2" w:semiHidden="1" w:unhideWhenUsed="1"/>
+    <w:lsdException w:name="Table Columns 3" w:semiHidden="1" w:unhideWhenUsed="1"/>
+    <w:lsdException w:name="Table Columns 4" w:semiHidden="1" w:unhideWhenUsed="1"/>
+    <w:lsdException w:name="Table Columns 5" w:semiHidden="1" w:unhideWhenUsed="1"/>
+    <w:lsdException w:name="Table Grid 1" w:semiHidden="1" w:unhideWhenUsed="1"/>
+    <w:lsdException w:name="Table Grid 2" w:semiHidden="1" w:unhideWhenUsed="1"/>
+    <w:lsdException w:name="Table Grid 3" w:semiHidden="1" w:unhideWhenUsed="1"/>
+    <w:lsdException w:name="Table Grid 4" w:semiHidden="1" w:unhideWhenUsed="1"/>
+    <w:lsdException w:name="Table Grid 5" w:semiHidden="1" w:unhideWhenUsed="1"/>
+    <w:lsdException w:name="Table Grid 6" w:semiHidden="1" w:unhideWhenUsed="1"/>
+    <w:lsdException w:name="Table Grid 7" w:semiHidden="1" w:unhideWhenUsed="1"/>
+    <w:lsdException w:name="Table Grid 8" w:semiHidden="1" w:unhideWhenUsed="1"/>
+    <w:lsdException w:name="Table List 1" w:semiHidden="1" w:unhideWhenUsed="1"/>
+    <w:lsdException w:name="Table List 2" w:semiHidden="1" w:unhideWhenUsed="1"/>
+    <w:lsdException w:name="Table List 3" w:semiHidden="1" w:unhideWhenUsed="1"/>
+    <w:lsdException w:name="Table List 4" w:semiHidden="1" w:unhideWhenUsed="1"/>
+    <w:lsdException w:name="Table List 5" w:semiHidden="1" w:unhideWhenUsed="1"/>
+    <w:lsdException w:name="Table List 6" w:semiHidden="1" w:unhideWhenUsed="1"/>
+    <w:lsdException w:name="Table List 7" w:semiHidden="1" w:unhideWhenUsed="1"/>
+    <w:lsdException w:name="Table List 8" w:semiHidden="1" w:unhideWhenUsed="1"/>
+    <w:lsdException w:name="Table 3D effects 1" w:semiHidden="1" w:unhideWhenUsed="1"/>
+    <w:lsdException w:name="Table 3D effects 2" w:semiHidden="1" w:unhideWhenUsed="1"/>
+    <w:lsdException w:name="Table 3D effects 3" w:semiHidden="1" w:unhideWhenUsed="1"/>
+    <w:lsdException w:name="Table Contemporary" w:semiHidden="1" w:unhideWhenUsed="1"/>
+    <w:lsdException w:name="Table Elegant" w:semiHidden="1" w:unhideWhenUsed="1"/>
+    <w:lsdException w:name="Table Professional" w:semiHidden="1" w:unhideWhenUsed="1"/>
+    <w:lsdException w:name="Table Subtle 1" w:semiHidden="1" w:unhideWhenUsed="1"/>
+    <w:lsdException w:name="Table Subtle 2" w:semiHidden="1" w:unhideWhenUsed="1"/>
+    <w:lsdException w:name="Table Web 1" w:semiHidden="1" w:unhideWhenUsed="1"/>
+    <w:lsdException w:name="Table Web 2" w:semiHidden="1" w:unhideWhenUsed="1"/>
+    <w:lsdException w:name="Table Web 3" w:semiHidden="1" w:unhideWhenUsed="1"/>
+    <w:lsdException w:name="Balloon Text" w:semiHidden="1" w:unhideWhenUsed="1"/>
+    <w:lsdException w:name="Table Grid" w:uiPriority="59"/>
+    <w:lsdException w:name="Table Theme" w:semiHidden="1" w:unhideWhenUsed="1"/>
+    <w:lsdException w:name="Placeholder Text" w:semiHidden="1"/>
+    <w:lsdException w:name="No Spacing" w:uiPriority="1" w:qFormat="1"/>
+    <w:lsdException w:name="Light Shading" w:uiPriority="60"/>
+    <w:lsdException w:name="Light List" w:uiPriority="61"/>
+    <w:lsdException w:name="Light Grid" w:uiPriority="62"/>
+    <w:lsdException w:name="Medium Shading 1" w:uiPriority="63"/>
+    <w:lsdException w:name="Medium Shading 2" w:uiPriority="64"/>
+    <w:lsdException w:name="Medium List 1" w:uiPriority="65"/>
+    <w:lsdException w:name="Medium List 2" w:uiPriority="66"/>
+    <w:lsdException w:name="Medium Grid 1" w:uiPriority="67"/>
+    <w:lsdException w:name="Medium Grid 2" w:uiPriority="68"/>
+    <w:lsdException w:name="Medium Grid 3" w:uiPriority="69"/>
+    <w:lsdException w:name="Dark List" w:uiPriority="70"/>
+    <w:lsdException w:name="Colorful Shading" w:uiPriority="71"/>
+    <w:lsdException w:name="Colorful List" w:uiPriority="72"/>
+    <w:lsdException w:name="Colorful Grid" w:uiPriority="73"/>
+    <w:lsdException w:name="Light Shading Accent 1" w:uiPriority="60"/>
+    <w:lsdException w:name="Light List Accent 1" w:uiPriority="61"/>
+    <w:lsdException w:name="Light Grid Accent 1" w:uiPriority="62"/>
+    <w:lsdException w:name="Medium Shading 1 Accent 1" w:uiPriority="63"/>
+    <w:lsdException w:name="Medium Shading 2 Accent 1" w:uiPriority="64"/>
+    <w:lsdException w:name="Medium List 1 Accent 1" w:uiPriority="65"/>
+    <w:lsdException w:name="Revision" w:semiHidden="1"/>
+    <w:lsdException w:name="List Paragraph" w:uiPriority="34" w:qFormat="1"/>
+    <w:lsdException w:name="Quote" w:uiPriority="29" w:qFormat="1"/>
+    <w:lsdException w:name="Intense Quote" w:uiPriority="30" w:qFormat="1"/>
+    <w:lsdException w:name="Medium List 2 Accent 1" w:uiPriority="66"/>
+    <w:lsdException w:name="Medium Grid 1 Accent 1" w:uiPriority="67"/>
+    <w:lsdException w:name="Medium Grid 2 Accent 1" w:uiPriority="68"/>
+    <w:lsdException w:name="Medium Grid 3 Accent 1" w:uiPriority="69"/>
+    <w:lsdException w:name="Dark List Accent 1" w:uiPriority="70"/>
+    <w:lsdException w:name="Colorful Shading Accent 1" w:uiPriority="71"/>
+    <w:lsdException w:name="Colorful List Accent 1" w:uiPriority="72"/>
+    <w:lsdException w:name="Colorful Grid Accent 1" w:uiPriority="73"/>
+    <w:lsdException w:name="Light Shading Accent 2" w:uiPriority="60"/>
+    <w:lsdException w:name="Light List Accent 2" w:uiPriority="61"/>
+    <w:lsdException w:name="Light Grid Accent 2" w:uiPriority="62"/>
+    <w:lsdException w:name="Medium Shading 1 Accent 2" w:uiPriority="63"/>
+    <w:lsdException w:name="Medium Shading 2 Accent 2" w:uiPriority="64"/>
+    <w:lsdException w:name="Medium List 1 Accent 2" w:uiPriority="65"/>
+    <w:lsdException w:name="Medium List 2 Accent 2" w:uiPriority="66"/>
+    <w:lsdException w:name="Medium Grid 1 Accent 2" w:uiPriority="67"/>
+    <w:lsdException w:name="Medium Grid 2 Accent 2" w:uiPriority="68"/>
+    <w:lsdException w:name="Medium Grid 3 Accent 2" w:uiPriority="69"/>
+    <w:lsdException w:name="Dark List Accent 2" w:uiPriority="70"/>
+    <w:lsdException w:name="Colorful Shading Accent 2" w:uiPriority="71"/>
+    <w:lsdException w:name="Colorful List Accent 2" w:uiPriority="72"/>
+    <w:lsdException w:name="Colorful Grid Accent 2" w:uiPriority="73"/>
+    <w:lsdException w:name="Light Shading Accent 3" w:uiPriority="60"/>
+    <w:lsdException w:name="Light List Accent 3" w:uiPriority="61"/>
+    <w:lsdException w:name="Light Grid Accent 3" w:uiPriority="62"/>
+    <w:lsdException w:name="Medium Shading 1 Accent 3" w:uiPriority="63"/>
+    <w:lsdException w:name="Medium Shading 2 Accent 3" w:uiPriority="64"/>
+    <w:lsdException w:name="Medium List 1 Accent 3" w:uiPriority="65"/>
+    <w:lsdException w:name="Medium List 2 Accent 3" w:uiPriority="66"/>
+    <w:lsdException w:name="Medium Grid 1 Accent 3" w:uiPriority="67"/>
+    <w:lsdException w:name="Medium Grid 2 Accent 3" w:uiPriority="68"/>
+    <w:lsdException w:name="Medium Grid 3 Accent 3" w:uiPriority="69"/>
+    <w:lsdException w:name="Dark List Accent 3" w:uiPriority="70"/>
+    <w:lsdException w:name="Colorful Shading Accent 3" w:uiPriority="71"/>
+    <w:lsdException w:name="Colorful List Accent 3" w:uiPriority="72"/>
+    <w:lsdException w:name="Colorful Grid Accent 3" w:uiPriority="73"/>
+    <w:lsdException w:name="Light Shading Accent 4" w:uiPriority="60"/>
+    <w:lsdException w:name="Light List Accent 4" w:uiPriority="61"/>
+    <w:lsdException w:name="Light Grid Accent 4" w:uiPriority="62"/>
+    <w:lsdException w:name="Medium Shading 1 Accent 4" w:uiPriority="63"/>
+    <w:lsdException w:name="Medium Shading 2 Accent 4" w:uiPriority="64"/>
+    <w:lsdException w:name="Medium List 1 Accent 4" w:uiPriority="65"/>
+    <w:lsdException w:name="Medium List 2 Accent 4" w:uiPriority="66"/>
+    <w:lsdException w:name="Medium Grid 1 Accent 4" w:uiPriority="67"/>
+    <w:lsdException w:name="Medium Grid 2 Accent 4" w:uiPriority="68"/>
+    <w:lsdException w:name="Medium Grid 3 Accent 4" w:uiPriority="69"/>
+    <w:lsdException w:name="Dark List Accent 4" w:uiPriority="70"/>
+    <w:lsdException w:name="Colorful Shading Accent 4" w:uiPriority="71"/>
+    <w:lsdException w:name="Colorful List Accent 4" w:uiPriority="72"/>
+    <w:lsdException w:name="Colorful Grid Accent 4" w:uiPriority="73"/>
+    <w:lsdException w:name="Light Shading Accent 5" w:uiPriority="60"/>
+    <w:lsdException w:name="Light List Accent 5" w:uiPriority="61"/>
+    <w:lsdException w:name="Light Grid Accent 5" w:uiPriority="62"/>
+    <w:lsdException w:name="Medium Shading 1 Accent 5" w:uiPriority="63"/>
+    <w:lsdException w:name="Medium Shading 2 Accent 5" w:uiPriority="64"/>
+    <w:lsdException w:name="Medium List 1 Accent 5" w:uiPriority="65"/>
+    <w:lsdException w:name="Medium List 2 Accent 5" w:uiPriority="66"/>
+    <w:lsdException w:name="Medium Grid 1 Accent 5" w:uiPriority="67"/>
+    <w:lsdException w:name="Medium Grid 2 Accent 5" w:uiPriority="68"/>
+    <w:lsdException w:name="Medium Grid 3 Accent 5" w:uiPriority="69"/>
+    <w:lsdException w:name="Dark List Accent 5" w:uiPriority="70"/>
+    <w:lsdException w:name="Colorful Shading Accent 5" w:uiPriority="71"/>
+    <w:lsdException w:name="Colorful List Accent 5" w:uiPriority="72"/>
+    <w:lsdException w:name="Colorful Grid Accent 5" w:uiPriority="73"/>
+    <w:lsdException w:name="Light Shading Accent 6" w:uiPriority="60"/>
+    <w:lsdException w:name="Light List Accent 6" w:uiPriority="61"/>
+    <w:lsdException w:name="Light Grid Accent 6" w:uiPriority="62"/>
+    <w:lsdException w:name="Medium Shading 1 Accent 6" w:uiPriority="63"/>
+    <w:lsdException w:name="Medium Shading 2 Accent 6" w:uiPriority="64"/>
+    <w:lsdException w:name="Medium List 1 Accent 6" w:uiPriority="65"/>
+    <w:lsdException w:name="Medium List 2 Accent 6" w:uiPriority="66"/>
+    <w:lsdException w:name="Medium Grid 1 Accent 6" w:uiPriority="67"/>
+    <w:lsdException w:name="Medium Grid 2 Accent 6" w:uiPriority="68"/>
+    <w:lsdException w:name="Medium Grid 3 Accent 6" w:uiPriority="69"/>
+    <w:lsdException w:name="Dark List Accent 6" w:uiPriority="70"/>
+    <w:lsdException w:name="Colorful Shading Accent 6" w:uiPriority="71"/>
+    <w:lsdException w:name="Colorful List Accent 6" w:uiPriority="72"/>
+    <w:lsdException w:name="Colorful Grid Accent 6" w:uiPriority="73"/>
+    <w:lsdException w:name="Subtle Emphasis" w:uiPriority="19" w:qFormat="1"/>
+    <w:lsdException w:name="Intense Emphasis" w:uiPriority="21" w:qFormat="1"/>
+    <w:lsdException w:name="Subtle Reference" w:uiPriority="31" w:qFormat="1"/>
+    <w:lsdException w:name="Intense Reference" w:uiPriority="32" w:qFormat="1"/>
+    <w:lsdException w:name="Book Title" w:uiPriority="33" w:qFormat="1"/>
+    <w:lsdException w:name="Bibliography" w:semiHidden="1" w:uiPriority="37" w:unhideWhenUsed="1"/>
+    <w:lsdException w:name="TOC Heading" w:semiHidden="1" w:uiPriority="39" w:unhideWhenUsed="1" w:qFormat="1"/>
+    <w:lsdException w:name="Plain Table 1" w:uiPriority="41"/>
+    <w:lsdException w:name="Plain Table 2" w:uiPriority="42"/>
+    <w:lsdException w:name="Plain Table 3" w:uiPriority="43"/>
+    <w:lsdException w:name="Plain Table 4" w:uiPriority="44"/>
+    <w:lsdException w:name="Plain Table 5" w:uiPriority="45"/>
+    <w:lsdException w:name="Grid Table Light" w:uiPriority="40"/>
+    <w:lsdException w:name="Grid Table 1 Light" w:uiPriority="46"/>
+    <w:lsdException w:name="Grid Table 2" w:uiPriority="47"/>
+    <w:lsdException w:name="Grid Table 3" w:uiPriority="48"/>
+    <w:lsdException w:name="Grid Table 4" w:uiPriority="49"/>
+    <w:lsdException w:name="Grid Table 5 Dark" w:uiPriority="50"/>
+    <w:lsdException w:name="Grid Table 6 Colorful" w:uiPriority="51"/>
+    <w:lsdException w:name="Grid Table 7 Colorful" w:uiPriority="52"/>
+    <w:lsdException w:name="Grid Table 1 Light Accent 1" w:uiPriority="46"/>
+    <w:lsdException w:name="Grid Table 2 Accent 1" w:uiPriority="47"/>
+    <w:lsdException w:name="Grid Table 3 Accent 1" w:uiPriority="48"/>
+    <w:lsdException w:name="Grid Table 4 Accent 1" w:uiPriority="49"/>
+    <w:lsdException w:name="Grid Table 5 Dark Accent 1" w:uiPriority="50"/>
+    <w:lsdException w:name="Grid Table 6 Colorful Accent 1" w:uiPriority="51"/>
+    <w:lsdException w:name="Grid Table 7 Colorful Accent 1" w:uiPriority="52"/>
+    <w:lsdException w:name="Grid Table 1 Light Accent 2" w:uiPriority="46"/>
+    <w:lsdException w:name="Grid Table 2 Accent 2" w:uiPriority="47"/>
+    <w:lsdException w:name="Grid Table 3 Accent 2" w:uiPriority="48"/>
+    <w:lsdException w:name="Grid Table 4 Accent 2" w:uiPriority="49"/>
+    <w:lsdException w:name="Grid Table 5 Dark Accent 2" w:uiPriority="50"/>
+    <w:lsdException w:name="Grid Table 6 Colorful Accent 2" w:uiPriority="51"/>
+    <w:lsdException w:name="Grid Table 7 Colorful Accent 2" w:uiPriority="52"/>
+    <w:lsdException w:name="Grid Table 1 Light Accent 3" w:uiPriority="46"/>
+    <w:lsdException w:name="Grid Table 2 Accent 3" w:uiPriority="47"/>
+    <w:lsdException w:name="Grid Table 3 Accent 3" w:uiPriority="48"/>
+    <w:lsdException w:name="Grid Table 4 Accent 3" w:uiPriority="49"/>
+    <w:lsdException w:name="Grid Table 5 Dark Accent 3" w:uiPriority="50"/>
+    <w:lsdException w:name="Grid Table 6 Colorful Accent 3" w:uiPriority="51"/>
+    <w:lsdException w:name="Grid Table 7 Colorful Accent 3" w:uiPriority="52"/>
+    <w:lsdException w:name="Grid Table 1 Light Accent 4" w:uiPriority="46"/>
+    <w:lsdException w:name="Grid Table 2 Accent 4" w:uiPriority="47"/>
+    <w:lsdException w:name="Grid Table 3 Accent 4" w:uiPriority="48"/>
+    <w:lsdException w:name="Grid Table 4 Accent 4" w:uiPriority="49"/>
+    <w:lsdException w:name="Grid Table 5 Dark Accent 4" w:uiPriority="50"/>
+    <w:lsdException w:name="Grid Table 6 Colorful Accent 4" w:uiPriority="51"/>
+    <w:lsdException w:name="Grid Table 7 Colorful Accent 4" w:uiPriority="52"/>
+    <w:lsdException w:name="Grid Table 1 Light Accent 5" w:uiPriority="46"/>
+    <w:lsdException w:name="Grid Table 2 Accent 5" w:uiPriority="47"/>
+    <w:lsdException w:name="Grid Table 3 Accent 5" w:uiPriority="48"/>
+    <w:lsdException w:name="Grid Table 4 Accent 5" w:uiPriority="49"/>
+    <w:lsdException w:name="Grid Table 5 Dark Accent 5" w:uiPriority="50"/>
+    <w:lsdException w:name="Grid Table 6 Colorful Accent 5" w:uiPriority="51"/>
+    <w:lsdException w:name="Grid Table 7 Colorful Accent 5" w:uiPriority="52"/>
+    <w:lsdException w:name="Grid Table 1 Light Accent 6" w:uiPriority="46"/>
+    <w:lsdException w:name="Grid Table 2 Accent 6" w:uiPriority="47"/>
+    <w:lsdException w:name="Grid Table 3 Accent 6" w:uiPriority="48"/>
+    <w:lsdException w:name="Grid Table 4 Accent 6" w:uiPriority="49"/>
+    <w:lsdException w:name="Grid Table 5 Dark Accent 6" w:uiPriority="50"/>
+    <w:lsdException w:name="Grid Table 6 Colorful Accent 6" w:uiPriority="51"/>
+    <w:lsdException w:name="Grid Table 7 Colorful Accent 6" w:uiPriority="52"/>
+    <w:lsdException w:name="List Table 1 Light" w:uiPriority="46"/>
+    <w:lsdException w:name="List Table 2" w:uiPriority="47"/>
+    <w:lsdException w:name="List Table 3" w:uiPriority="48"/>
+    <w:lsdException w:name="List Table 4" w:uiPriority="49"/>
+    <w:lsdException w:name="List Table 5 Dark" w:uiPriority="50"/>
+    <w:lsdException w:name="List Table 6 Colorful" w:uiPriority="51"/>
+    <w:lsdException w:name="List Table 7 Colorful" w:uiPriority="52"/>
+    <w:lsdException w:name="List Table 1 Light Accent 1" w:uiPriority="46"/>
+    <w:lsdException w:name="List Table 2 Accent 1" w:uiPriority="47"/>
+    <w:lsdException w:name="List Table 3 Accent 1" w:uiPriority="48"/>
+    <w:lsdException w:name="List Table 4 Accent 1" w:uiPriority="49"/>
+    <w:lsdException w:name="List Table 5 Dark Accent 1" w:uiPriority="50"/>
+    <w:lsdException w:name="List Table 6 Colorful Accent 1" w:uiPriority="51"/>
+    <w:lsdException w:name="List Table 7 Colorful Accent 1" w:uiPriority="52"/>
+    <w:lsdException w:name="List Table 1 Light Accent 2" w:uiPriority="46"/>
+    <w:lsdException w:name="List Table 2 Accent 2" w:uiPriority="47"/>
+    <w:lsdException w:name="List Table 3 Accent 2" w:uiPriority="48"/>
+    <w:lsdException w:name="List Table 4 Accent 2" w:uiPriority="49"/>
+    <w:lsdException w:name="List Table 5 Dark Accent 2" w:uiPriority="50"/>
+    <w:lsdException w:name="List Table 6 Colorful Accent 2" w:uiPriority="51"/>
+    <w:lsdException w:name="List Table 7 Colorful Accent 2" w:uiPriority="52"/>
+    <w:lsdException w:name="List Table 1 Light Accent 3" w:uiPriority="46"/>
+    <w:lsdException w:name="List Table 2 Accent 3" w:uiPriority="47"/>
+    <w:lsdException w:name="List Table 3 Accent 3" w:uiPriority="48"/>
+    <w:lsdException w:name="List Table 4 Accent 3" w:uiPriority="49"/>
+    <w:lsdException w:name="List Table 5 Dark Accent 3" w:uiPriority="50"/>
+    <w:lsdException w:name="List Table 6 Colorful Accent 3" w:uiPriority="51"/>
+    <w:lsdException w:name="List Table 7 Colorful Accent 3" w:uiPriority="52"/>
+    <w:lsdException w:name="List Table 1 Light Accent 4" w:uiPriority="46"/>
+    <w:lsdException w:name="List Table 2 Accent 4" w:uiPriority="47"/>
+    <w:lsdException w:name="List Table 3 Accent 4" w:uiPriority="48"/>
+    <w:lsdException w:name="List Table 4 Accent 4" w:uiPriority="49"/>
+    <w:lsdException w:name="List Table 5 Dark Accent 4" w:uiPriority="50"/>
+    <w:lsdException w:name="List Table 6 Colorful Accent 4" w:uiPriority="51"/>
+    <w:lsdException w:name="List Table 7 Colorful Accent 4" w:uiPriority="52"/>
+    <w:lsdException w:name="List Table 1 Light Accent 5" w:uiPriority="46"/>
+    <w:lsdException w:name="List Table 2 Accent 5" w:uiPriority="47"/>
+    <w:lsdException w:name="List Table 3 Accent 5" w:uiPriority="48"/>
+    <w:lsdException w:name="List Table 4 Accent 5" w:uiPriority="49"/>
+    <w:lsdException w:name="List Table 5 Dark Accent 5" w:uiPriority="50"/>
+    <w:lsdException w:name="List Table 6 Colorful Accent 5" w:uiPriority="51"/>
+    <w:lsdException w:name="List Table 7 Colorful Accent 5" w:uiPriority="52"/>
+    <w:lsdException w:name="List Table 1 Light Accent 6" w:uiPriority="46"/>
+    <w:lsdException w:name="List Table 2 Accent 6" w:uiPriority="47"/>
+    <w:lsdException w:name="List Table 3 Accent 6" w:uiPriority="48"/>
+    <w:lsdException w:name="List Table 4 Accent 6" w:uiPriority="49"/>
+    <w:lsdException w:name="List Table 5 Dark Accent 6" w:uiPriority="50"/>
+    <w:lsdException w:name="List Table 6 Colorful Accent 6" w:uiPriority="51"/>
+    <w:lsdException w:name="List Table 7 Colorful Accent 6" w:uiPriority="52"/>
   </w:latentStyles>
   <w:style w:type="paragraph" w:default="1" w:styleId="Normal">
     <w:name w:val="Normal"/>
@@ -2963,7 +3954,6 @@
       <w:spacing w:after="0" w:line="240" w:lineRule="auto"/>
     </w:pPr>
     <w:tblPr>
-      <w:tblInd w:w="0" w:type="dxa"/>
       <w:tblBorders>
         <w:top w:val="single" w:sz="4" w:space="0" w:color="auto"/>
         <w:left w:val="single" w:sz="4" w:space="0" w:color="auto"/>
@@ -2972,296 +3962,6 @@
         <w:insideH w:val="single" w:sz="4" w:space="0" w:color="auto"/>
         <w:insideV w:val="single" w:sz="4" w:space="0" w:color="auto"/>
       </w:tblBorders>
-      <w:tblCellMar>
-        <w:top w:w="0" w:type="dxa"/>
-        <w:left w:w="108" w:type="dxa"/>
-        <w:bottom w:w="0" w:type="dxa"/>
-        <w:right w:w="108" w:type="dxa"/>
-      </w:tblCellMar>
-    </w:tblPr>
-  </w:style>
-  <w:style w:type="paragraph" w:styleId="ListParagraph">
-    <w:name w:val="List Paragraph"/>
-    <w:basedOn w:val="Normal"/>
-    <w:uiPriority w:val="34"/>
-    <w:qFormat/>
-    <w:rsid w:val="00DA3924"/>
-    <w:pPr>
-      <w:ind w:left="720"/>
-      <w:contextualSpacing/>
-    </w:pPr>
-  </w:style>
-  <w:style w:type="paragraph" w:customStyle="1" w:styleId="Default">
-    <w:name w:val="Default"/>
-    <w:rsid w:val="00F358FD"/>
-    <w:pPr>
-      <w:autoSpaceDE w:val="0"/>
-      <w:autoSpaceDN w:val="0"/>
-      <w:adjustRightInd w:val="0"/>
-      <w:spacing w:after="0" w:line="240" w:lineRule="auto"/>
-    </w:pPr>
-    <w:rPr>
-      <w:rFonts w:ascii="Calibri" w:hAnsi="Calibri" w:cs="Calibri"/>
-      <w:color w:val="000000"/>
-      <w:sz w:val="24"/>
-      <w:szCs w:val="24"/>
-    </w:rPr>
-  </w:style>
-  <w:style w:type="paragraph" w:styleId="BalloonText">
-    <w:name w:val="Balloon Text"/>
-    <w:basedOn w:val="Normal"/>
-    <w:link w:val="BalloonTextChar"/>
-    <w:uiPriority w:val="99"/>
-    <w:semiHidden/>
-    <w:unhideWhenUsed/>
-    <w:rsid w:val="00255534"/>
-    <w:pPr>
-      <w:spacing w:after="0" w:line="240" w:lineRule="auto"/>
-    </w:pPr>
-    <w:rPr>
-      <w:rFonts w:ascii="Tahoma" w:hAnsi="Tahoma" w:cs="Tahoma"/>
-      <w:sz w:val="16"/>
-      <w:szCs w:val="16"/>
-    </w:rPr>
-  </w:style>
-  <w:style w:type="character" w:customStyle="1" w:styleId="BalloonTextChar">
-    <w:name w:val="Balloon Text Char"/>
-    <w:basedOn w:val="DefaultParagraphFont"/>
-    <w:link w:val="BalloonText"/>
-    <w:uiPriority w:val="99"/>
-    <w:semiHidden/>
-    <w:rsid w:val="00255534"/>
-    <w:rPr>
-      <w:rFonts w:ascii="Tahoma" w:hAnsi="Tahoma" w:cs="Tahoma"/>
-      <w:sz w:val="16"/>
-      <w:szCs w:val="16"/>
-    </w:rPr>
-  </w:style>
-</w:styles>
-</file>
-
-<file path=word/stylesWithEffects.xml><?xml version="1.0" encoding="utf-8"?>
-<w:styles xmlns:wpc="http://schemas.microsoft.com/office/word/2010/wordprocessingCanvas" xmlns:mc="http://schemas.openxmlformats.org/markup-compatibility/2006" xmlns:o="urn:schemas-microsoft-com:office:office" xmlns:r="http://schemas.openxmlformats.org/officeDocument/2006/relationships" xmlns:m="http://schemas.openxmlformats.org/officeDocument/2006/math" xmlns:v="urn:schemas-microsoft-com:vml" xmlns:wp14="http://schemas.microsoft.com/office/word/2010/wordprocessingDrawing" xmlns:wp="http://schemas.openxmlformats.org/drawingml/2006/wordprocessingDrawing" xmlns:w10="urn:schemas-microsoft-com:office:word" xmlns:w="http://schemas.openxmlformats.org/wordprocessingml/2006/main" xmlns:w14="http://schemas.microsoft.com/office/word/2010/wordml" xmlns:wpg="http://schemas.microsoft.com/office/word/2010/wordprocessingGroup" xmlns:wpi="http://schemas.microsoft.com/office/word/2010/wordprocessingInk" xmlns:wne="http://schemas.microsoft.com/office/word/2006/wordml" xmlns:wps="http://schemas.microsoft.com/office/word/2010/wordprocessingShape" mc:Ignorable="w14 wp14">
-  <w:docDefaults>
-    <w:rPrDefault>
-      <w:rPr>
-        <w:rFonts w:asciiTheme="minorHAnsi" w:eastAsiaTheme="minorEastAsia" w:hAnsiTheme="minorHAnsi" w:cstheme="minorBidi"/>
-        <w:sz w:val="22"/>
-        <w:szCs w:val="22"/>
-        <w:lang w:val="en-SG" w:eastAsia="zh-CN" w:bidi="ar-SA"/>
-      </w:rPr>
-    </w:rPrDefault>
-    <w:pPrDefault>
-      <w:pPr>
-        <w:spacing w:after="200" w:line="276" w:lineRule="auto"/>
-      </w:pPr>
-    </w:pPrDefault>
-  </w:docDefaults>
-  <w:latentStyles w:defLockedState="0" w:defUIPriority="99" w:defSemiHidden="1" w:defUnhideWhenUsed="1" w:defQFormat="0" w:count="267">
-    <w:lsdException w:name="Normal" w:semiHidden="0" w:uiPriority="0" w:unhideWhenUsed="0" w:qFormat="1"/>
-    <w:lsdException w:name="heading 1" w:semiHidden="0" w:uiPriority="9" w:unhideWhenUsed="0" w:qFormat="1"/>
-    <w:lsdException w:name="heading 2" w:uiPriority="9" w:qFormat="1"/>
-    <w:lsdException w:name="heading 3" w:uiPriority="9" w:qFormat="1"/>
-    <w:lsdException w:name="heading 4" w:uiPriority="9" w:qFormat="1"/>
-    <w:lsdException w:name="heading 5" w:uiPriority="9" w:qFormat="1"/>
-    <w:lsdException w:name="heading 6" w:uiPriority="9" w:qFormat="1"/>
-    <w:lsdException w:name="heading 7" w:uiPriority="9" w:qFormat="1"/>
-    <w:lsdException w:name="heading 8" w:uiPriority="9" w:qFormat="1"/>
-    <w:lsdException w:name="heading 9" w:uiPriority="9" w:qFormat="1"/>
-    <w:lsdException w:name="toc 1" w:uiPriority="39"/>
-    <w:lsdException w:name="toc 2" w:uiPriority="39"/>
-    <w:lsdException w:name="toc 3" w:uiPriority="39"/>
-    <w:lsdException w:name="toc 4" w:uiPriority="39"/>
-    <w:lsdException w:name="toc 5" w:uiPriority="39"/>
-    <w:lsdException w:name="toc 6" w:uiPriority="39"/>
-    <w:lsdException w:name="toc 7" w:uiPriority="39"/>
-    <w:lsdException w:name="toc 8" w:uiPriority="39"/>
-    <w:lsdException w:name="toc 9" w:uiPriority="39"/>
-    <w:lsdException w:name="caption" w:uiPriority="35" w:qFormat="1"/>
-    <w:lsdException w:name="Title" w:semiHidden="0" w:uiPriority="10" w:unhideWhenUsed="0" w:qFormat="1"/>
-    <w:lsdException w:name="Default Paragraph Font" w:uiPriority="1"/>
-    <w:lsdException w:name="Subtitle" w:semiHidden="0" w:uiPriority="11" w:unhideWhenUsed="0" w:qFormat="1"/>
-    <w:lsdException w:name="Strong" w:semiHidden="0" w:uiPriority="22" w:unhideWhenUsed="0" w:qFormat="1"/>
-    <w:lsdException w:name="Emphasis" w:semiHidden="0" w:uiPriority="20" w:unhideWhenUsed="0" w:qFormat="1"/>
-    <w:lsdException w:name="Table Grid" w:semiHidden="0" w:uiPriority="59" w:unhideWhenUsed="0"/>
-    <w:lsdException w:name="Placeholder Text" w:unhideWhenUsed="0"/>
-    <w:lsdException w:name="No Spacing" w:semiHidden="0" w:uiPriority="1" w:unhideWhenUsed="0" w:qFormat="1"/>
-    <w:lsdException w:name="Light Shading" w:semiHidden="0" w:uiPriority="60" w:unhideWhenUsed="0"/>
-    <w:lsdException w:name="Light List" w:semiHidden="0" w:uiPriority="61" w:unhideWhenUsed="0"/>
-    <w:lsdException w:name="Light Grid" w:semiHidden="0" w:uiPriority="62" w:unhideWhenUsed="0"/>
-    <w:lsdException w:name="Medium Shading 1" w:semiHidden="0" w:uiPriority="63" w:unhideWhenUsed="0"/>
-    <w:lsdException w:name="Medium Shading 2" w:semiHidden="0" w:uiPriority="64" w:unhideWhenUsed="0"/>
-    <w:lsdException w:name="Medium List 1" w:semiHidden="0" w:uiPriority="65" w:unhideWhenUsed="0"/>
-    <w:lsdException w:name="Medium List 2" w:semiHidden="0" w:uiPriority="66" w:unhideWhenUsed="0"/>
-    <w:lsdException w:name="Medium Grid 1" w:semiHidden="0" w:uiPriority="67" w:unhideWhenUsed="0"/>
-    <w:lsdException w:name="Medium Grid 2" w:semiHidden="0" w:uiPriority="68" w:unhideWhenUsed="0"/>
-    <w:lsdException w:name="Medium Grid 3" w:semiHidden="0" w:uiPriority="69" w:unhideWhenUsed="0"/>
-    <w:lsdException w:name="Dark List" w:semiHidden="0" w:uiPriority="70" w:unhideWhenUsed="0"/>
-    <w:lsdException w:name="Colorful Shading" w:semiHidden="0" w:uiPriority="71" w:unhideWhenUsed="0"/>
-    <w:lsdException w:name="Colorful List" w:semiHidden="0" w:uiPriority="72" w:unhideWhenUsed="0"/>
-    <w:lsdException w:name="Colorful Grid" w:semiHidden="0" w:uiPriority="73" w:unhideWhenUsed="0"/>
-    <w:lsdException w:name="Light Shading Accent 1" w:semiHidden="0" w:uiPriority="60" w:unhideWhenUsed="0"/>
-    <w:lsdException w:name="Light List Accent 1" w:semiHidden="0" w:uiPriority="61" w:unhideWhenUsed="0"/>
-    <w:lsdException w:name="Light Grid Accent 1" w:semiHidden="0" w:uiPriority="62" w:unhideWhenUsed="0"/>
-    <w:lsdException w:name="Medium Shading 1 Accent 1" w:semiHidden="0" w:uiPriority="63" w:unhideWhenUsed="0"/>
-    <w:lsdException w:name="Medium Shading 2 Accent 1" w:semiHidden="0" w:uiPriority="64" w:unhideWhenUsed="0"/>
-    <w:lsdException w:name="Medium List 1 Accent 1" w:semiHidden="0" w:uiPriority="65" w:unhideWhenUsed="0"/>
-    <w:lsdException w:name="Revision" w:unhideWhenUsed="0"/>
-    <w:lsdException w:name="List Paragraph" w:semiHidden="0" w:uiPriority="34" w:unhideWhenUsed="0" w:qFormat="1"/>
-    <w:lsdException w:name="Quote" w:semiHidden="0" w:uiPriority="29" w:unhideWhenUsed="0" w:qFormat="1"/>
-    <w:lsdException w:name="Intense Quote" w:semiHidden="0" w:uiPriority="30" w:unhideWhenUsed="0" w:qFormat="1"/>
-    <w:lsdException w:name="Medium List 2 Accent 1" w:semiHidden="0" w:uiPriority="66" w:unhideWhenUsed="0"/>
-    <w:lsdException w:name="Medium Grid 1 Accent 1" w:semiHidden="0" w:uiPriority="67" w:unhideWhenUsed="0"/>
-    <w:lsdException w:name="Medium Grid 2 Accent 1" w:semiHidden="0" w:uiPriority="68" w:unhideWhenUsed="0"/>
-    <w:lsdException w:name="Medium Grid 3 Accent 1" w:semiHidden="0" w:uiPriority="69" w:unhideWhenUsed="0"/>
-    <w:lsdException w:name="Dark List Accent 1" w:semiHidden="0" w:uiPriority="70" w:unhideWhenUsed="0"/>
-    <w:lsdException w:name="Colorful Shading Accent 1" w:semiHidden="0" w:uiPriority="71" w:unhideWhenUsed="0"/>
-    <w:lsdException w:name="Colorful List Accent 1" w:semiHidden="0" w:uiPriority="72" w:unhideWhenUsed="0"/>
-    <w:lsdException w:name="Colorful Grid Accent 1" w:semiHidden="0" w:uiPriority="73" w:unhideWhenUsed="0"/>
-    <w:lsdException w:name="Light Shading Accent 2" w:semiHidden="0" w:uiPriority="60" w:unhideWhenUsed="0"/>
-    <w:lsdException w:name="Light List Accent 2" w:semiHidden="0" w:uiPriority="61" w:unhideWhenUsed="0"/>
-    <w:lsdException w:name="Light Grid Accent 2" w:semiHidden="0" w:uiPriority="62" w:unhideWhenUsed="0"/>
-    <w:lsdException w:name="Medium Shading 1 Accent 2" w:semiHidden="0" w:uiPriority="63" w:unhideWhenUsed="0"/>
-    <w:lsdException w:name="Medium Shading 2 Accent 2" w:semiHidden="0" w:uiPriority="64" w:unhideWhenUsed="0"/>
-    <w:lsdException w:name="Medium List 1 Accent 2" w:semiHidden="0" w:uiPriority="65" w:unhideWhenUsed="0"/>
-    <w:lsdException w:name="Medium List 2 Accent 2" w:semiHidden="0" w:uiPriority="66" w:unhideWhenUsed="0"/>
-    <w:lsdException w:name="Medium Grid 1 Accent 2" w:semiHidden="0" w:uiPriority="67" w:unhideWhenUsed="0"/>
-    <w:lsdException w:name="Medium Grid 2 Accent 2" w:semiHidden="0" w:uiPriority="68" w:unhideWhenUsed="0"/>
-    <w:lsdException w:name="Medium Grid 3 Accent 2" w:semiHidden="0" w:uiPriority="69" w:unhideWhenUsed="0"/>
-    <w:lsdException w:name="Dark List Accent 2" w:semiHidden="0" w:uiPriority="70" w:unhideWhenUsed="0"/>
-    <w:lsdException w:name="Colorful Shading Accent 2" w:semiHidden="0" w:uiPriority="71" w:unhideWhenUsed="0"/>
-    <w:lsdException w:name="Colorful List Accent 2" w:semiHidden="0" w:uiPriority="72" w:unhideWhenUsed="0"/>
-    <w:lsdException w:name="Colorful Grid Accent 2" w:semiHidden="0" w:uiPriority="73" w:unhideWhenUsed="0"/>
-    <w:lsdException w:name="Light Shading Accent 3" w:semiHidden="0" w:uiPriority="60" w:unhideWhenUsed="0"/>
-    <w:lsdException w:name="Light List Accent 3" w:semiHidden="0" w:uiPriority="61" w:unhideWhenUsed="0"/>
-    <w:lsdException w:name="Light Grid Accent 3" w:semiHidden="0" w:uiPriority="62" w:unhideWhenUsed="0"/>
-    <w:lsdException w:name="Medium Shading 1 Accent 3" w:semiHidden="0" w:uiPriority="63" w:unhideWhenUsed="0"/>
-    <w:lsdException w:name="Medium Shading 2 Accent 3" w:semiHidden="0" w:uiPriority="64" w:unhideWhenUsed="0"/>
-    <w:lsdException w:name="Medium List 1 Accent 3" w:semiHidden="0" w:uiPriority="65" w:unhideWhenUsed="0"/>
-    <w:lsdException w:name="Medium List 2 Accent 3" w:semiHidden="0" w:uiPriority="66" w:unhideWhenUsed="0"/>
-    <w:lsdException w:name="Medium Grid 1 Accent 3" w:semiHidden="0" w:uiPriority="67" w:unhideWhenUsed="0"/>
-    <w:lsdException w:name="Medium Grid 2 Accent 3" w:semiHidden="0" w:uiPriority="68" w:unhideWhenUsed="0"/>
-    <w:lsdException w:name="Medium Grid 3 Accent 3" w:semiHidden="0" w:uiPriority="69" w:unhideWhenUsed="0"/>
-    <w:lsdException w:name="Dark List Accent 3" w:semiHidden="0" w:uiPriority="70" w:unhideWhenUsed="0"/>
-    <w:lsdException w:name="Colorful Shading Accent 3" w:semiHidden="0" w:uiPriority="71" w:unhideWhenUsed="0"/>
-    <w:lsdException w:name="Colorful List Accent 3" w:semiHidden="0" w:uiPriority="72" w:unhideWhenUsed="0"/>
-    <w:lsdException w:name="Colorful Grid Accent 3" w:semiHidden="0" w:uiPriority="73" w:unhideWhenUsed="0"/>
-    <w:lsdException w:name="Light Shading Accent 4" w:semiHidden="0" w:uiPriority="60" w:unhideWhenUsed="0"/>
-    <w:lsdException w:name="Light List Accent 4" w:semiHidden="0" w:uiPriority="61" w:unhideWhenUsed="0"/>
-    <w:lsdException w:name="Light Grid Accent 4" w:semiHidden="0" w:uiPriority="62" w:unhideWhenUsed="0"/>
-    <w:lsdException w:name="Medium Shading 1 Accent 4" w:semiHidden="0" w:uiPriority="63" w:unhideWhenUsed="0"/>
-    <w:lsdException w:name="Medium Shading 2 Accent 4" w:semiHidden="0" w:uiPriority="64" w:unhideWhenUsed="0"/>
-    <w:lsdException w:name="Medium List 1 Accent 4" w:semiHidden="0" w:uiPriority="65" w:unhideWhenUsed="0"/>
-    <w:lsdException w:name="Medium List 2 Accent 4" w:semiHidden="0" w:uiPriority="66" w:unhideWhenUsed="0"/>
-    <w:lsdException w:name="Medium Grid 1 Accent 4" w:semiHidden="0" w:uiPriority="67" w:unhideWhenUsed="0"/>
-    <w:lsdException w:name="Medium Grid 2 Accent 4" w:semiHidden="0" w:uiPriority="68" w:unhideWhenUsed="0"/>
-    <w:lsdException w:name="Medium Grid 3 Accent 4" w:semiHidden="0" w:uiPriority="69" w:unhideWhenUsed="0"/>
-    <w:lsdException w:name="Dark List Accent 4" w:semiHidden="0" w:uiPriority="70" w:unhideWhenUsed="0"/>
-    <w:lsdException w:name="Colorful Shading Accent 4" w:semiHidden="0" w:uiPriority="71" w:unhideWhenUsed="0"/>
-    <w:lsdException w:name="Colorful List Accent 4" w:semiHidden="0" w:uiPriority="72" w:unhideWhenUsed="0"/>
-    <w:lsdException w:name="Colorful Grid Accent 4" w:semiHidden="0" w:uiPriority="73" w:unhideWhenUsed="0"/>
-    <w:lsdException w:name="Light Shading Accent 5" w:semiHidden="0" w:uiPriority="60" w:unhideWhenUsed="0"/>
-    <w:lsdException w:name="Light List Accent 5" w:semiHidden="0" w:uiPriority="61" w:unhideWhenUsed="0"/>
-    <w:lsdException w:name="Light Grid Accent 5" w:semiHidden="0" w:uiPriority="62" w:unhideWhenUsed="0"/>
-    <w:lsdException w:name="Medium Shading 1 Accent 5" w:semiHidden="0" w:uiPriority="63" w:unhideWhenUsed="0"/>
-    <w:lsdException w:name="Medium Shading 2 Accent 5" w:semiHidden="0" w:uiPriority="64" w:unhideWhenUsed="0"/>
-    <w:lsdException w:name="Medium List 1 Accent 5" w:semiHidden="0" w:uiPriority="65" w:unhideWhenUsed="0"/>
-    <w:lsdException w:name="Medium List 2 Accent 5" w:semiHidden="0" w:uiPriority="66" w:unhideWhenUsed="0"/>
-    <w:lsdException w:name="Medium Grid 1 Accent 5" w:semiHidden="0" w:uiPriority="67" w:unhideWhenUsed="0"/>
-    <w:lsdException w:name="Medium Grid 2 Accent 5" w:semiHidden="0" w:uiPriority="68" w:unhideWhenUsed="0"/>
-    <w:lsdException w:name="Medium Grid 3 Accent 5" w:semiHidden="0" w:uiPriority="69" w:unhideWhenUsed="0"/>
-    <w:lsdException w:name="Dark List Accent 5" w:semiHidden="0" w:uiPriority="70" w:unhideWhenUsed="0"/>
-    <w:lsdException w:name="Colorful Shading Accent 5" w:semiHidden="0" w:uiPriority="71" w:unhideWhenUsed="0"/>
-    <w:lsdException w:name="Colorful List Accent 5" w:semiHidden="0" w:uiPriority="72" w:unhideWhenUsed="0"/>
-    <w:lsdException w:name="Colorful Grid Accent 5" w:semiHidden="0" w:uiPriority="73" w:unhideWhenUsed="0"/>
-    <w:lsdException w:name="Light Shading Accent 6" w:semiHidden="0" w:uiPriority="60" w:unhideWhenUsed="0"/>
-    <w:lsdException w:name="Light List Accent 6" w:semiHidden="0" w:uiPriority="61" w:unhideWhenUsed="0"/>
-    <w:lsdException w:name="Light Grid Accent 6" w:semiHidden="0" w:uiPriority="62" w:unhideWhenUsed="0"/>
-    <w:lsdException w:name="Medium Shading 1 Accent 6" w:semiHidden="0" w:uiPriority="63" w:unhideWhenUsed="0"/>
-    <w:lsdException w:name="Medium Shading 2 Accent 6" w:semiHidden="0" w:uiPriority="64" w:unhideWhenUsed="0"/>
-    <w:lsdException w:name="Medium List 1 Accent 6" w:semiHidden="0" w:uiPriority="65" w:unhideWhenUsed="0"/>
-    <w:lsdException w:name="Medium List 2 Accent 6" w:semiHidden="0" w:uiPriority="66" w:unhideWhenUsed="0"/>
-    <w:lsdException w:name="Medium Grid 1 Accent 6" w:semiHidden="0" w:uiPriority="67" w:unhideWhenUsed="0"/>
-    <w:lsdException w:name="Medium Grid 2 Accent 6" w:semiHidden="0" w:uiPriority="68" w:unhideWhenUsed="0"/>
-    <w:lsdException w:name="Medium Grid 3 Accent 6" w:semiHidden="0" w:uiPriority="69" w:unhideWhenUsed="0"/>
-    <w:lsdException w:name="Dark List Accent 6" w:semiHidden="0" w:uiPriority="70" w:unhideWhenUsed="0"/>
-    <w:lsdException w:name="Colorful Shading Accent 6" w:semiHidden="0" w:uiPriority="71" w:unhideWhenUsed="0"/>
-    <w:lsdException w:name="Colorful List Accent 6" w:semiHidden="0" w:uiPriority="72" w:unhideWhenUsed="0"/>
-    <w:lsdException w:name="Colorful Grid Accent 6" w:semiHidden="0" w:uiPriority="73" w:unhideWhenUsed="0"/>
-    <w:lsdException w:name="Subtle Emphasis" w:semiHidden="0" w:uiPriority="19" w:unhideWhenUsed="0" w:qFormat="1"/>
-    <w:lsdException w:name="Intense Emphasis" w:semiHidden="0" w:uiPriority="21" w:unhideWhenUsed="0" w:qFormat="1"/>
-    <w:lsdException w:name="Subtle Reference" w:semiHidden="0" w:uiPriority="31" w:unhideWhenUsed="0" w:qFormat="1"/>
-    <w:lsdException w:name="Intense Reference" w:semiHidden="0" w:uiPriority="32" w:unhideWhenUsed="0" w:qFormat="1"/>
-    <w:lsdException w:name="Book Title" w:semiHidden="0" w:uiPriority="33" w:unhideWhenUsed="0" w:qFormat="1"/>
-    <w:lsdException w:name="Bibliography" w:uiPriority="37"/>
-    <w:lsdException w:name="TOC Heading" w:uiPriority="39" w:qFormat="1"/>
-  </w:latentStyles>
-  <w:style w:type="paragraph" w:default="1" w:styleId="Normal">
-    <w:name w:val="Normal"/>
-    <w:qFormat/>
-  </w:style>
-  <w:style w:type="character" w:default="1" w:styleId="DefaultParagraphFont">
-    <w:name w:val="Default Paragraph Font"/>
-    <w:uiPriority w:val="1"/>
-    <w:semiHidden/>
-    <w:unhideWhenUsed/>
-  </w:style>
-  <w:style w:type="table" w:default="1" w:styleId="TableNormal">
-    <w:name w:val="Normal Table"/>
-    <w:uiPriority w:val="99"/>
-    <w:semiHidden/>
-    <w:unhideWhenUsed/>
-    <w:tblPr>
-      <w:tblInd w:w="0" w:type="dxa"/>
-      <w:tblCellMar>
-        <w:top w:w="0" w:type="dxa"/>
-        <w:left w:w="108" w:type="dxa"/>
-        <w:bottom w:w="0" w:type="dxa"/>
-        <w:right w:w="108" w:type="dxa"/>
-      </w:tblCellMar>
-    </w:tblPr>
-  </w:style>
-  <w:style w:type="numbering" w:default="1" w:styleId="NoList">
-    <w:name w:val="No List"/>
-    <w:uiPriority w:val="99"/>
-    <w:semiHidden/>
-    <w:unhideWhenUsed/>
-  </w:style>
-  <w:style w:type="character" w:styleId="Hyperlink">
-    <w:name w:val="Hyperlink"/>
-    <w:basedOn w:val="DefaultParagraphFont"/>
-    <w:uiPriority w:val="99"/>
-    <w:unhideWhenUsed/>
-    <w:rsid w:val="00FE71D7"/>
-    <w:rPr>
-      <w:color w:val="0000FF" w:themeColor="hyperlink"/>
-      <w:u w:val="single"/>
-    </w:rPr>
-  </w:style>
-  <w:style w:type="table" w:styleId="TableGrid">
-    <w:name w:val="Table Grid"/>
-    <w:basedOn w:val="TableNormal"/>
-    <w:uiPriority w:val="59"/>
-    <w:rsid w:val="00FE71D7"/>
-    <w:pPr>
-      <w:spacing w:after="0" w:line="240" w:lineRule="auto"/>
-    </w:pPr>
-    <w:tblPr>
-      <w:tblInd w:w="0" w:type="dxa"/>
-      <w:tblBorders>
-        <w:top w:val="single" w:sz="4" w:space="0" w:color="auto"/>
-        <w:left w:val="single" w:sz="4" w:space="0" w:color="auto"/>
-        <w:bottom w:val="single" w:sz="4" w:space="0" w:color="auto"/>
-        <w:right w:val="single" w:sz="4" w:space="0" w:color="auto"/>
-        <w:insideH w:val="single" w:sz="4" w:space="0" w:color="auto"/>
-        <w:insideV w:val="single" w:sz="4" w:space="0" w:color="auto"/>
-      </w:tblBorders>
-      <w:tblCellMar>
-        <w:top w:w="0" w:type="dxa"/>
-        <w:left w:w="108" w:type="dxa"/>
-        <w:bottom w:w="0" w:type="dxa"/>
-        <w:right w:w="108" w:type="dxa"/>
-      </w:tblCellMar>
     </w:tblPr>
   </w:style>
   <w:style w:type="paragraph" w:styleId="ListParagraph">
@@ -3614,7 +4314,7 @@
 </file>
 
 <file path=customXml/itemProps1.xml><?xml version="1.0" encoding="utf-8"?>
-<ds:datastoreItem xmlns:ds="http://schemas.openxmlformats.org/officeDocument/2006/customXml" ds:itemID="{B32C8FFD-324A-4EA4-8F36-CDAE2442E74D}">
+<ds:datastoreItem xmlns:ds="http://schemas.openxmlformats.org/officeDocument/2006/customXml" ds:itemID="{ED849ED3-19A4-4373-8CCD-4C480C56932A}">
   <ds:schemaRefs>
     <ds:schemaRef ds:uri="http://schemas.openxmlformats.org/officeDocument/2006/bibliography"/>
   </ds:schemaRefs>

</xml_diff>